<commit_message>
Sun May 14 2017 15:58:46
</commit_message>
<xml_diff>
--- a/projeto.docx
+++ b/projeto.docx
@@ -1351,6 +1351,15 @@
       <w:r>
         <w:rPr>
           <w:rFonts w:ascii="Times New Roman" w:hAnsi="Times New Roman" w:cs="Times New Roman"/>
+          <w:iCs/>
+          <w:sz w:val="24"/>
+          <w:szCs w:val="24"/>
+        </w:rPr>
+        <w:t xml:space="preserve"> </w:t>
+      </w:r>
+      <w:r>
+        <w:rPr>
+          <w:rFonts w:ascii="Times New Roman" w:hAnsi="Times New Roman" w:cs="Times New Roman"/>
           <w:sz w:val="24"/>
           <w:szCs w:val="24"/>
         </w:rPr>
@@ -1725,83 +1734,39 @@
           <w:szCs w:val="24"/>
         </w:rPr>
         <w:tab/>
-        <w:t>Esse trabalho se propõe a apresentar os problemas das soluções na</w:t>
-      </w:r>
-      <w:r>
-        <w:rPr>
-          <w:rFonts w:ascii="Times New Roman" w:hAnsi="Times New Roman" w:cs="Times New Roman"/>
-          <w:sz w:val="24"/>
-          <w:szCs w:val="24"/>
-        </w:rPr>
-        <w:t xml:space="preserve">tivas </w:t>
-      </w:r>
-      <w:r>
-        <w:rPr>
-          <w:rFonts w:ascii="Times New Roman" w:hAnsi="Times New Roman" w:cs="Times New Roman"/>
-          <w:sz w:val="24"/>
-          <w:szCs w:val="24"/>
-        </w:rPr>
-        <w:t xml:space="preserve">para dispositivos móveis e como isso tem influenciado na queda de popularidade dos aplicativos, bem como </w:t>
-      </w:r>
-      <w:r>
-        <w:rPr>
-          <w:rFonts w:ascii="Times New Roman" w:hAnsi="Times New Roman" w:cs="Times New Roman"/>
-          <w:sz w:val="24"/>
-          <w:szCs w:val="24"/>
-        </w:rPr>
-        <w:t xml:space="preserve">destacar </w:t>
-      </w:r>
-      <w:r>
-        <w:rPr>
-          <w:rFonts w:ascii="Times New Roman" w:hAnsi="Times New Roman" w:cs="Times New Roman"/>
-          <w:sz w:val="24"/>
-          <w:szCs w:val="24"/>
-        </w:rPr>
-        <w:t xml:space="preserve">os </w:t>
-      </w:r>
-      <w:r>
-        <w:rPr>
-          <w:rFonts w:ascii="Times New Roman" w:hAnsi="Times New Roman" w:cs="Times New Roman"/>
-          <w:i/>
-          <w:iCs/>
-          <w:sz w:val="24"/>
-          <w:szCs w:val="24"/>
-        </w:rPr>
-        <w:t>progressive web apps</w:t>
-      </w:r>
-      <w:r>
-        <w:rPr>
-          <w:rFonts w:ascii="Times New Roman" w:hAnsi="Times New Roman" w:cs="Times New Roman"/>
-          <w:i/>
-          <w:iCs/>
-          <w:sz w:val="24"/>
-          <w:szCs w:val="24"/>
-        </w:rPr>
-        <w:t xml:space="preserve"> </w:t>
-      </w:r>
-      <w:r>
-        <w:rPr>
-          <w:rFonts w:ascii="Times New Roman" w:hAnsi="Times New Roman" w:cs="Times New Roman"/>
-          <w:sz w:val="24"/>
-          <w:szCs w:val="24"/>
-        </w:rPr>
-        <w:t>como</w:t>
-      </w:r>
-      <w:r>
-        <w:rPr>
-          <w:rFonts w:ascii="Times New Roman" w:hAnsi="Times New Roman" w:cs="Times New Roman"/>
-          <w:sz w:val="24"/>
-          <w:szCs w:val="24"/>
-        </w:rPr>
-        <w:t xml:space="preserve"> alternativas viáveis à aplicações trad</w:t>
-      </w:r>
-      <w:r>
-        <w:rPr>
-          <w:rFonts w:ascii="Times New Roman" w:hAnsi="Times New Roman" w:cs="Times New Roman"/>
-          <w:sz w:val="24"/>
-          <w:szCs w:val="24"/>
-        </w:rPr>
-        <w:t>icionais de dispositivos móveis.</w:t>
+      </w:r>
+      <w:r>
+        <w:rPr>
+          <w:rFonts w:ascii="Times New Roman" w:hAnsi="Times New Roman" w:cs="Times New Roman"/>
+          <w:sz w:val="24"/>
+          <w:szCs w:val="24"/>
+        </w:rPr>
+        <w:t xml:space="preserve">O trabalho se propõe a analisar os </w:t>
+      </w:r>
+      <w:r>
+        <w:rPr>
+          <w:rFonts w:ascii="Times New Roman" w:hAnsi="Times New Roman" w:cs="Times New Roman"/>
+          <w:i/>
+          <w:sz w:val="24"/>
+          <w:szCs w:val="24"/>
+        </w:rPr>
+        <w:t xml:space="preserve">progressive web apps </w:t>
+      </w:r>
+      <w:r>
+        <w:rPr>
+          <w:rFonts w:ascii="Times New Roman" w:hAnsi="Times New Roman" w:cs="Times New Roman"/>
+          <w:sz w:val="24"/>
+          <w:szCs w:val="24"/>
+        </w:rPr>
+        <w:t>como uma alternativa viável para o desenvolvimento de soluções móveis e como eles resolvem os problemas que têm influenciado na queda de popularidade dos aplicativos nativos</w:t>
+      </w:r>
+      <w:r>
+        <w:rPr>
+          <w:rFonts w:ascii="Times New Roman" w:hAnsi="Times New Roman" w:cs="Times New Roman"/>
+          <w:sz w:val="24"/>
+          <w:szCs w:val="24"/>
+        </w:rPr>
+        <w:t>.</w:t>
       </w:r>
     </w:p>
     <w:p>
@@ -1876,6 +1841,168 @@
           <w:szCs w:val="24"/>
         </w:rPr>
         <w:t>ado o contexto alguns objetivos secundários podem ser enumerados:</w:t>
+      </w:r>
+    </w:p>
+    <w:p>
+      <w:pPr>
+        <w:pStyle w:val="Normal1"/>
+        <w:widowControl/>
+        <w:numPr>
+          <w:ilvl w:val="0"/>
+          <w:numId w:val="2"/>
+        </w:numPr>
+        <w:jc w:val="both"/>
+        <w:rPr>
+          <w:rFonts w:eastAsia="Garamond"/>
+          <w:sz w:val="24"/>
+          <w:szCs w:val="24"/>
+        </w:rPr>
+      </w:pPr>
+      <w:r>
+        <w:rPr>
+          <w:rFonts w:eastAsia="Garamond"/>
+          <w:sz w:val="24"/>
+          <w:szCs w:val="24"/>
+        </w:rPr>
+        <w:t xml:space="preserve">Apresentar as tecnologias e abordagens presentes na </w:t>
+      </w:r>
+      <w:r>
+        <w:rPr>
+          <w:rFonts w:eastAsia="Garamond"/>
+          <w:i/>
+          <w:sz w:val="24"/>
+          <w:szCs w:val="24"/>
+        </w:rPr>
+        <w:t xml:space="preserve">web </w:t>
+      </w:r>
+      <w:r>
+        <w:rPr>
+          <w:rFonts w:eastAsia="Garamond"/>
+          <w:sz w:val="24"/>
+          <w:szCs w:val="24"/>
+        </w:rPr>
+        <w:t xml:space="preserve">que proporcionam aos </w:t>
+      </w:r>
+      <w:r>
+        <w:rPr>
+          <w:rFonts w:eastAsia="Garamond"/>
+          <w:i/>
+          <w:sz w:val="24"/>
+          <w:szCs w:val="24"/>
+        </w:rPr>
+        <w:t xml:space="preserve">progressive web apps </w:t>
+      </w:r>
+      <w:r>
+        <w:rPr>
+          <w:rFonts w:eastAsia="Garamond"/>
+          <w:sz w:val="24"/>
+          <w:szCs w:val="24"/>
+        </w:rPr>
+        <w:t>aparecerem como uma alternativa para o desenvolvimento de aplicações móveis;</w:t>
+      </w:r>
+    </w:p>
+    <w:p>
+      <w:pPr>
+        <w:pStyle w:val="Normal1"/>
+        <w:widowControl/>
+        <w:numPr>
+          <w:ilvl w:val="0"/>
+          <w:numId w:val="2"/>
+        </w:numPr>
+        <w:jc w:val="both"/>
+        <w:rPr>
+          <w:rFonts w:eastAsia="Garamond"/>
+          <w:sz w:val="24"/>
+          <w:szCs w:val="24"/>
+        </w:rPr>
+      </w:pPr>
+      <w:r>
+        <w:rPr>
+          <w:rFonts w:eastAsia="Garamond"/>
+          <w:sz w:val="24"/>
+          <w:szCs w:val="24"/>
+        </w:rPr>
+        <w:t xml:space="preserve">Apresentar exemplos aplicações que obtiveram ganhos em indicadores com a adoção dos </w:t>
+      </w:r>
+      <w:r>
+        <w:rPr>
+          <w:rFonts w:eastAsia="Garamond"/>
+          <w:i/>
+          <w:sz w:val="24"/>
+          <w:szCs w:val="24"/>
+        </w:rPr>
+        <w:t>progressive web app</w:t>
+      </w:r>
+      <w:r>
+        <w:rPr>
+          <w:rFonts w:eastAsia="Garamond"/>
+          <w:sz w:val="24"/>
+          <w:szCs w:val="24"/>
+        </w:rPr>
+        <w:t>;</w:t>
+      </w:r>
+    </w:p>
+    <w:p>
+      <w:pPr>
+        <w:pStyle w:val="Normal1"/>
+        <w:widowControl/>
+        <w:numPr>
+          <w:ilvl w:val="0"/>
+          <w:numId w:val="2"/>
+        </w:numPr>
+        <w:rPr>
+          <w:rFonts w:eastAsia="Garamond"/>
+          <w:sz w:val="24"/>
+          <w:szCs w:val="24"/>
+        </w:rPr>
+      </w:pPr>
+      <w:r>
+        <w:rPr>
+          <w:rFonts w:eastAsia="Garamond"/>
+          <w:sz w:val="24"/>
+          <w:szCs w:val="24"/>
+        </w:rPr>
+        <w:t>Descrever situações</w:t>
+      </w:r>
+      <w:r>
+        <w:rPr>
+          <w:rFonts w:eastAsia="Garamond"/>
+          <w:sz w:val="24"/>
+          <w:szCs w:val="24"/>
+        </w:rPr>
+        <w:t xml:space="preserve"> nas quais a abordagem utilizada em</w:t>
+      </w:r>
+      <w:r>
+        <w:rPr>
+          <w:rFonts w:eastAsia="Garamond"/>
+          <w:sz w:val="24"/>
+          <w:szCs w:val="24"/>
+        </w:rPr>
+        <w:t xml:space="preserve"> PWA</w:t>
+      </w:r>
+      <w:r>
+        <w:rPr>
+          <w:rFonts w:eastAsia="Garamond"/>
+          <w:sz w:val="24"/>
+          <w:szCs w:val="24"/>
+        </w:rPr>
+        <w:t>s</w:t>
+      </w:r>
+      <w:r>
+        <w:rPr>
+          <w:rFonts w:eastAsia="Garamond"/>
+          <w:sz w:val="24"/>
+          <w:szCs w:val="24"/>
+        </w:rPr>
+        <w:t xml:space="preserve"> pouco ou nada têm a contribuir</w:t>
+      </w:r>
+      <w:r>
+        <w:rPr>
+          <w:rFonts w:eastAsia="Garamond"/>
+          <w:sz w:val="24"/>
+          <w:szCs w:val="24"/>
+        </w:rPr>
+        <w:t>;</w:t>
       </w:r>
     </w:p>
     <w:p>
@@ -1887,128 +2014,6 @@
         </w:numPr>
         <w:suppressAutoHyphens w:val="0"/>
         <w:jc w:val="both"/>
-        <w:rPr>
-          <w:rFonts w:ascii="Times New Roman" w:hAnsi="Times New Roman" w:cs="Times New Roman"/>
-          <w:sz w:val="24"/>
-          <w:szCs w:val="24"/>
-        </w:rPr>
-      </w:pPr>
-      <w:r>
-        <w:rPr>
-          <w:rFonts w:ascii="Times New Roman" w:hAnsi="Times New Roman" w:cs="Times New Roman"/>
-          <w:sz w:val="24"/>
-          <w:szCs w:val="24"/>
-        </w:rPr>
-        <w:t>Apresentar, através de estudos de caso, como as empresas podem obter ganho</w:t>
-      </w:r>
-      <w:r>
-        <w:rPr>
-          <w:rFonts w:ascii="Times New Roman" w:hAnsi="Times New Roman" w:cs="Times New Roman"/>
-          <w:sz w:val="24"/>
-          <w:szCs w:val="24"/>
-        </w:rPr>
-        <w:t>s</w:t>
-      </w:r>
-      <w:r>
-        <w:rPr>
-          <w:rFonts w:ascii="Times New Roman" w:hAnsi="Times New Roman" w:cs="Times New Roman"/>
-          <w:sz w:val="24"/>
-          <w:szCs w:val="24"/>
-        </w:rPr>
-        <w:t xml:space="preserve"> em indicadores através da adoção de </w:t>
-      </w:r>
-      <w:r>
-        <w:rPr>
-          <w:rFonts w:ascii="Times New Roman" w:hAnsi="Times New Roman" w:cs="Times New Roman"/>
-          <w:i/>
-          <w:iCs/>
-          <w:sz w:val="24"/>
-          <w:szCs w:val="24"/>
-        </w:rPr>
-        <w:t>progressive web apps</w:t>
-      </w:r>
-      <w:r>
-        <w:rPr>
-          <w:rFonts w:ascii="Times New Roman" w:hAnsi="Times New Roman" w:cs="Times New Roman"/>
-          <w:sz w:val="24"/>
-          <w:szCs w:val="24"/>
-        </w:rPr>
-        <w:t>.</w:t>
-      </w:r>
-    </w:p>
-    <w:p>
-      <w:pPr>
-        <w:keepNext w:val="0"/>
-        <w:numPr>
-          <w:ilvl w:val="0"/>
-          <w:numId w:val="2"/>
-        </w:numPr>
-        <w:suppressAutoHyphens w:val="0"/>
-        <w:jc w:val="both"/>
-        <w:rPr>
-          <w:rFonts w:ascii="Times New Roman" w:hAnsi="Times New Roman" w:cs="Times New Roman"/>
-          <w:sz w:val="24"/>
-          <w:szCs w:val="24"/>
-        </w:rPr>
-      </w:pPr>
-      <w:r>
-        <w:rPr>
-          <w:rFonts w:ascii="Times New Roman" w:hAnsi="Times New Roman" w:cs="Times New Roman"/>
-          <w:sz w:val="24"/>
-          <w:szCs w:val="24"/>
-        </w:rPr>
-        <w:t>Desenvolver um estudo d</w:t>
-      </w:r>
-      <w:r>
-        <w:rPr>
-          <w:rFonts w:ascii="Times New Roman" w:hAnsi="Times New Roman" w:cs="Times New Roman"/>
-          <w:sz w:val="24"/>
-          <w:szCs w:val="24"/>
-        </w:rPr>
-        <w:t xml:space="preserve">as tecnologias de ponta da </w:t>
-      </w:r>
-      <w:r>
-        <w:rPr>
-          <w:rFonts w:ascii="Times New Roman" w:hAnsi="Times New Roman" w:cs="Times New Roman"/>
-          <w:i/>
-          <w:iCs/>
-          <w:sz w:val="24"/>
-          <w:szCs w:val="24"/>
-        </w:rPr>
-        <w:t>web</w:t>
-      </w:r>
-      <w:r>
-        <w:rPr>
-          <w:rFonts w:ascii="Times New Roman" w:hAnsi="Times New Roman" w:cs="Times New Roman"/>
-          <w:sz w:val="24"/>
-          <w:szCs w:val="24"/>
-        </w:rPr>
-        <w:t xml:space="preserve"> que permitem que os </w:t>
-      </w:r>
-      <w:r>
-        <w:rPr>
-          <w:rFonts w:ascii="Times New Roman" w:hAnsi="Times New Roman" w:cs="Times New Roman"/>
-          <w:i/>
-          <w:iCs/>
-          <w:sz w:val="24"/>
-          <w:szCs w:val="24"/>
-        </w:rPr>
-        <w:t>progressive web apps</w:t>
-      </w:r>
-      <w:r>
-        <w:rPr>
-          <w:rFonts w:ascii="Times New Roman" w:hAnsi="Times New Roman" w:cs="Times New Roman"/>
-          <w:sz w:val="24"/>
-          <w:szCs w:val="24"/>
-        </w:rPr>
-        <w:t xml:space="preserve"> apareçam como uma tendência de futuro para o desenvolvimento de aplicações móveis.</w:t>
-      </w:r>
-    </w:p>
-    <w:p>
-      <w:pPr>
-        <w:keepNext w:val="0"/>
-        <w:suppressAutoHyphens w:val="0"/>
-        <w:spacing w:after="200"/>
       </w:pPr>
       <w:r>
         <w:br w:type="page"/>
@@ -2123,7 +2128,114 @@
           <w:sz w:val="24"/>
           <w:szCs w:val="24"/>
         </w:rPr>
-        <w:t xml:space="preserve">e nas soluções nativas para tornar a experiência do usuário mais imersiva, segura e rápida. Sua abordagem é bem simples: como todo </w:t>
+        <w:t xml:space="preserve">e nas soluções nativas para tornar a experiência do usuário mais imersiva, segura e rápida. </w:t>
+      </w:r>
+      <w:r>
+        <w:rPr>
+          <w:rFonts w:ascii="Times New Roman" w:hAnsi="Times New Roman" w:cs="Times New Roman"/>
+          <w:sz w:val="24"/>
+          <w:szCs w:val="24"/>
+        </w:rPr>
+        <w:t>Também podem ser definidos como</w:t>
+      </w:r>
+      <w:r>
+        <w:rPr>
+          <w:rFonts w:ascii="Times New Roman" w:hAnsi="Times New Roman" w:cs="Times New Roman"/>
+          <w:sz w:val="24"/>
+          <w:szCs w:val="24"/>
+        </w:rPr>
+        <w:t>:</w:t>
+      </w:r>
+      <w:r>
+        <w:rPr>
+          <w:rFonts w:ascii="Times New Roman" w:hAnsi="Times New Roman" w:cs="Times New Roman"/>
+          <w:sz w:val="24"/>
+          <w:szCs w:val="24"/>
+        </w:rPr>
+        <w:t xml:space="preserve"> um conjunto de técnicas para desenvolver aplicações </w:t>
+      </w:r>
+      <w:r>
+        <w:rPr>
+          <w:rFonts w:ascii="Times New Roman" w:hAnsi="Times New Roman" w:cs="Times New Roman"/>
+          <w:i/>
+          <w:sz w:val="24"/>
+          <w:szCs w:val="24"/>
+        </w:rPr>
+        <w:t>web</w:t>
+      </w:r>
+      <w:r>
+        <w:rPr>
+          <w:rFonts w:ascii="Times New Roman" w:hAnsi="Times New Roman" w:cs="Times New Roman"/>
+          <w:sz w:val="24"/>
+          <w:szCs w:val="24"/>
+        </w:rPr>
+        <w:t>, adicionando progressivamente funcionalidades</w:t>
+      </w:r>
+      <w:r>
+        <w:rPr>
+          <w:rFonts w:ascii="Times New Roman" w:hAnsi="Times New Roman" w:cs="Times New Roman"/>
+          <w:sz w:val="24"/>
+          <w:szCs w:val="24"/>
+        </w:rPr>
+        <w:t xml:space="preserve"> que antes só eram possíves em </w:t>
+      </w:r>
+      <w:r>
+        <w:rPr>
+          <w:rFonts w:ascii="Times New Roman" w:hAnsi="Times New Roman" w:cs="Times New Roman"/>
+          <w:i/>
+          <w:sz w:val="24"/>
+          <w:szCs w:val="24"/>
+        </w:rPr>
+        <w:t xml:space="preserve">apps </w:t>
+      </w:r>
+      <w:r>
+        <w:rPr>
+          <w:rFonts w:ascii="Times New Roman" w:hAnsi="Times New Roman" w:cs="Times New Roman"/>
+          <w:sz w:val="24"/>
+          <w:szCs w:val="24"/>
+        </w:rPr>
+        <w:t>nativos</w:t>
+      </w:r>
+      <w:r>
+        <w:rPr>
+          <w:rStyle w:val="Refdenotaderodap"/>
+          <w:rFonts w:ascii="Times New Roman" w:hAnsi="Times New Roman" w:cs="Times New Roman"/>
+          <w:sz w:val="24"/>
+          <w:szCs w:val="24"/>
+        </w:rPr>
+        <w:footnoteReference w:id="8"/>
+      </w:r>
+      <w:r>
+        <w:rPr>
+          <w:rFonts w:ascii="Times New Roman" w:hAnsi="Times New Roman" w:cs="Times New Roman"/>
+          <w:sz w:val="24"/>
+          <w:szCs w:val="24"/>
+        </w:rPr>
+        <w:t>.</w:t>
+      </w:r>
+      <w:r>
+        <w:rPr>
+          <w:rFonts w:ascii="Times New Roman" w:hAnsi="Times New Roman" w:cs="Times New Roman"/>
+          <w:sz w:val="24"/>
+          <w:szCs w:val="24"/>
+        </w:rPr>
+        <w:t xml:space="preserve"> </w:t>
+      </w:r>
+      <w:r>
+        <w:rPr>
+          <w:rFonts w:ascii="Times New Roman" w:hAnsi="Times New Roman" w:cs="Times New Roman"/>
+          <w:sz w:val="24"/>
+          <w:szCs w:val="24"/>
+        </w:rPr>
+        <w:t>Sua</w:t>
+      </w:r>
+      <w:r>
+        <w:rPr>
+          <w:rFonts w:ascii="Times New Roman" w:hAnsi="Times New Roman" w:cs="Times New Roman"/>
+          <w:sz w:val="24"/>
+          <w:szCs w:val="24"/>
+        </w:rPr>
+        <w:t xml:space="preserve"> abordagem é bem simples: como todo </w:t>
       </w:r>
       <w:r>
         <w:rPr>
@@ -2159,24 +2271,7 @@
           <w:sz w:val="24"/>
           <w:szCs w:val="24"/>
         </w:rPr>
-        <w:t xml:space="preserve">e, conforme a utilização e consentimento do usuário, evolui para uma experiência semelhante à nativa com a adição de um ícone de atalho na </w:t>
-      </w:r>
-      <w:r>
-        <w:rPr>
-          <w:rFonts w:ascii="Times New Roman" w:hAnsi="Times New Roman" w:cs="Times New Roman"/>
-          <w:i/>
-          <w:sz w:val="24"/>
-          <w:szCs w:val="24"/>
-        </w:rPr>
-        <w:t xml:space="preserve">homescreen </w:t>
-      </w:r>
-      <w:r>
-        <w:rPr>
-          <w:rFonts w:ascii="Times New Roman" w:hAnsi="Times New Roman" w:cs="Times New Roman"/>
-          <w:sz w:val="24"/>
-          <w:szCs w:val="24"/>
-        </w:rPr>
-        <w:t>do aparelho. Esse tipo de abordagem vem ganhando força e grandes empresas passaram a fornecer seus produtos como PWAs.</w:t>
+        <w:t>e, conforme a utilização e consentimento do usuário, evolui para uma experiência semelhante à nativa. Esse tipo de abordagem vem ganhando força e grandes empresas passaram a fornecer seus produtos como PWAs.</w:t>
       </w:r>
     </w:p>
     <w:p>
@@ -2195,7 +2290,7 @@
           <w:szCs w:val="24"/>
         </w:rPr>
         <w:tab/>
-        <w:t xml:space="preserve">A sua característica progressiva se deve à capacidade de funcionamento para qualquer usuário, independente do dispositivo utilizado (responsividade) e do </w:t>
+        <w:t xml:space="preserve">A sua característica progressiva se deve à capacidade de funcionamento para qualquer usuário, independente do dispositivo utilizado e do </w:t>
       </w:r>
       <w:r>
         <w:rPr>
@@ -2212,7 +2307,23 @@
           <w:sz w:val="24"/>
           <w:szCs w:val="24"/>
         </w:rPr>
-        <w:t xml:space="preserve">escolhido. Graças às funcionalidades providas por </w:t>
+        <w:t>escolhido</w:t>
+      </w:r>
+      <w:r>
+        <w:rPr>
+          <w:rFonts w:ascii="Times New Roman" w:hAnsi="Times New Roman" w:cs="Times New Roman"/>
+          <w:sz w:val="24"/>
+          <w:szCs w:val="24"/>
+        </w:rPr>
+        <w:t>, além de serem visualmente semelhantes aos aplicativos nativos modernos</w:t>
+      </w:r>
+      <w:r>
+        <w:rPr>
+          <w:rFonts w:ascii="Times New Roman" w:hAnsi="Times New Roman" w:cs="Times New Roman"/>
+          <w:sz w:val="24"/>
+          <w:szCs w:val="24"/>
+        </w:rPr>
+        <w:t xml:space="preserve">. Graças às funcionalidades providas por </w:t>
       </w:r>
       <w:r>
         <w:rPr>
@@ -2263,14 +2374,72 @@
           <w:sz w:val="24"/>
           <w:szCs w:val="24"/>
         </w:rPr>
-        <w:t>(LEPAGE, 2017). Por questões de segurança, são servidos obrigatoriamente utilizando o protocolo HTTPS para conexões seguras.</w:t>
-      </w:r>
-    </w:p>
-    <w:p>
-      <w:pPr>
-        <w:jc w:val="both"/>
-        <w:rPr>
-          <w:rFonts w:ascii="Times New Roman" w:hAnsi="Times New Roman" w:cs="Times New Roman"/>
+        <w:t>(LEPAGE, 2017).</w:t>
+      </w:r>
+      <w:r>
+        <w:rPr>
+          <w:rFonts w:ascii="Times New Roman" w:hAnsi="Times New Roman" w:cs="Times New Roman"/>
+          <w:sz w:val="24"/>
+          <w:szCs w:val="24"/>
+        </w:rPr>
+        <w:t xml:space="preserve"> Podem ser adicionados na tela inicial do </w:t>
+      </w:r>
+      <w:r>
+        <w:rPr>
+          <w:rFonts w:ascii="Times New Roman" w:hAnsi="Times New Roman" w:cs="Times New Roman"/>
+          <w:sz w:val="24"/>
+          <w:szCs w:val="24"/>
+        </w:rPr>
+        <w:t>dispositivo utilizado</w:t>
+      </w:r>
+      <w:r>
+        <w:rPr>
+          <w:rFonts w:ascii="Times New Roman" w:hAnsi="Times New Roman" w:cs="Times New Roman"/>
+          <w:sz w:val="24"/>
+          <w:szCs w:val="24"/>
+        </w:rPr>
+        <w:t xml:space="preserve"> e </w:t>
+      </w:r>
+      <w:r>
+        <w:rPr>
+          <w:rFonts w:ascii="Times New Roman" w:hAnsi="Times New Roman" w:cs="Times New Roman"/>
+          <w:sz w:val="24"/>
+          <w:szCs w:val="24"/>
+        </w:rPr>
+        <w:t xml:space="preserve">acessados </w:t>
+      </w:r>
+      <w:r>
+        <w:rPr>
+          <w:rFonts w:ascii="Times New Roman" w:hAnsi="Times New Roman" w:cs="Times New Roman"/>
+          <w:sz w:val="24"/>
+          <w:szCs w:val="24"/>
+        </w:rPr>
+        <w:t xml:space="preserve">facilmente por notificações do tipo </w:t>
+      </w:r>
+      <w:r>
+        <w:rPr>
+          <w:rFonts w:ascii="Times New Roman" w:hAnsi="Times New Roman" w:cs="Times New Roman"/>
+          <w:i/>
+          <w:sz w:val="24"/>
+          <w:szCs w:val="24"/>
+        </w:rPr>
+        <w:t>push</w:t>
+      </w:r>
+      <w:r>
+        <w:rPr>
+          <w:rFonts w:ascii="Times New Roman" w:hAnsi="Times New Roman" w:cs="Times New Roman"/>
+          <w:sz w:val="24"/>
+          <w:szCs w:val="24"/>
+        </w:rPr>
+        <w:t>.</w:t>
+      </w:r>
+    </w:p>
+    <w:p>
+      <w:pPr>
+        <w:jc w:val="both"/>
+        <w:rPr>
+          <w:rFonts w:ascii="Times New Roman" w:hAnsi="Times New Roman" w:cs="Times New Roman"/>
+          <w:i/>
           <w:sz w:val="24"/>
           <w:szCs w:val="24"/>
         </w:rPr>
@@ -2282,89 +2451,18 @@
           <w:szCs w:val="24"/>
         </w:rPr>
         <w:tab/>
-        <w:t xml:space="preserve">É preciso citar algumas características dos PWAs que justificam todo esse sucesso em torno da abordagem: </w:t>
-      </w:r>
-    </w:p>
-    <w:p>
-      <w:pPr>
-        <w:jc w:val="both"/>
-        <w:rPr>
-          <w:rFonts w:ascii="Times New Roman" w:hAnsi="Times New Roman" w:cs="Times New Roman"/>
-          <w:sz w:val="24"/>
-          <w:szCs w:val="24"/>
-        </w:rPr>
-      </w:pPr>
-      <w:r>
-        <w:rPr>
-          <w:rFonts w:ascii="Times New Roman" w:hAnsi="Times New Roman" w:cs="Times New Roman"/>
-          <w:sz w:val="24"/>
-          <w:szCs w:val="24"/>
-        </w:rPr>
-        <w:t xml:space="preserve">não é necessária a prévia instalação de um aplicativo para o seu primeiro uso, a aplicação é fornecida pela </w:t>
-      </w:r>
-      <w:r>
-        <w:rPr>
-          <w:rFonts w:ascii="Times New Roman" w:hAnsi="Times New Roman" w:cs="Times New Roman"/>
-          <w:i/>
-          <w:iCs/>
-          <w:sz w:val="24"/>
-          <w:szCs w:val="24"/>
-        </w:rPr>
-        <w:t xml:space="preserve">web </w:t>
-      </w:r>
-      <w:r>
-        <w:rPr>
-          <w:rFonts w:ascii="Times New Roman" w:hAnsi="Times New Roman" w:cs="Times New Roman"/>
-          <w:sz w:val="24"/>
-          <w:szCs w:val="24"/>
-        </w:rPr>
-        <w:t xml:space="preserve">onde o usuário estabelece o primeiro contato através do </w:t>
-      </w:r>
-      <w:r>
-        <w:rPr>
-          <w:rFonts w:ascii="Times New Roman" w:hAnsi="Times New Roman" w:cs="Times New Roman"/>
-          <w:i/>
-          <w:iCs/>
-          <w:sz w:val="24"/>
-          <w:szCs w:val="24"/>
-        </w:rPr>
-        <w:t xml:space="preserve">browser. </w:t>
-      </w:r>
-      <w:r>
-        <w:rPr>
-          <w:rFonts w:ascii="Times New Roman" w:hAnsi="Times New Roman" w:cs="Times New Roman"/>
-          <w:iCs/>
-          <w:sz w:val="24"/>
-          <w:szCs w:val="24"/>
-        </w:rPr>
-        <w:t>C</w:t>
-      </w:r>
-      <w:r>
-        <w:rPr>
-          <w:rFonts w:ascii="Times New Roman" w:hAnsi="Times New Roman" w:cs="Times New Roman"/>
-          <w:sz w:val="24"/>
-          <w:szCs w:val="24"/>
-        </w:rPr>
-        <w:t xml:space="preserve">onforme a sua utilização é perguntado ao cliente se existe o desejo de um atalho ao </w:t>
-      </w:r>
-      <w:r>
-        <w:rPr>
-          <w:rFonts w:ascii="Times New Roman" w:hAnsi="Times New Roman" w:cs="Times New Roman"/>
-          <w:i/>
-          <w:iCs/>
-          <w:sz w:val="24"/>
-          <w:szCs w:val="24"/>
-        </w:rPr>
-        <w:t xml:space="preserve">progressive web app </w:t>
-      </w:r>
-      <w:r>
-        <w:rPr>
-          <w:rFonts w:ascii="Times New Roman" w:hAnsi="Times New Roman" w:cs="Times New Roman"/>
-          <w:sz w:val="24"/>
-          <w:szCs w:val="24"/>
-        </w:rPr>
-        <w:t>ser adicionado à tela inicial do seu aparelho.</w:t>
-      </w:r>
+        <w:t>Esse conjunto de características são providas por meio de tecnologias que serão abordadas nas próximas seções.</w:t>
+      </w:r>
+    </w:p>
+    <w:p>
+      <w:pPr>
+        <w:jc w:val="both"/>
+        <w:rPr>
+          <w:rFonts w:ascii="Times New Roman" w:hAnsi="Times New Roman" w:cs="Times New Roman"/>
+          <w:sz w:val="24"/>
+          <w:szCs w:val="24"/>
+        </w:rPr>
+      </w:pPr>
       <w:r>
         <w:rPr>
           <w:rFonts w:ascii="Times New Roman" w:hAnsi="Times New Roman" w:cs="Times New Roman"/>
@@ -2372,18 +2470,7 @@
           <w:szCs w:val="24"/>
         </w:rPr>
         <w:tab/>
-        <w:t>[...]</w:t>
-      </w:r>
-    </w:p>
-    <w:p>
-      <w:pPr>
-        <w:jc w:val="both"/>
-        <w:rPr>
-          <w:rFonts w:ascii="Times New Roman" w:hAnsi="Times New Roman" w:cs="Times New Roman"/>
-          <w:sz w:val="24"/>
-          <w:szCs w:val="24"/>
-        </w:rPr>
-      </w:pPr>
+      </w:r>
     </w:p>
     <w:p>
       <w:pPr>
@@ -2447,7 +2534,23 @@
           <w:sz w:val="24"/>
           <w:szCs w:val="24"/>
         </w:rPr>
-        <w:t xml:space="preserve">é uma arquitetura utilizada na criação de PWAs, consistindo nos arquivos HTML, CSS e </w:t>
+        <w:t xml:space="preserve">é uma arquitetura utilizada </w:t>
+      </w:r>
+      <w:r>
+        <w:rPr>
+          <w:rFonts w:ascii="Times New Roman" w:hAnsi="Times New Roman" w:cs="Times New Roman"/>
+          <w:sz w:val="24"/>
+          <w:szCs w:val="24"/>
+        </w:rPr>
+        <w:t>como forma de</w:t>
+      </w:r>
+      <w:r>
+        <w:rPr>
+          <w:rFonts w:ascii="Times New Roman" w:hAnsi="Times New Roman" w:cs="Times New Roman"/>
+          <w:sz w:val="24"/>
+          <w:szCs w:val="24"/>
+        </w:rPr>
+        <w:t xml:space="preserve"> criação de PWAs, consistindo nos arquivos HTML, CSS e </w:t>
       </w:r>
       <w:r>
         <w:rPr>
@@ -2490,15 +2593,23 @@
           <w:sz w:val="24"/>
           <w:szCs w:val="24"/>
         </w:rPr>
-        <w:t xml:space="preserve">service workers </w:t>
-      </w:r>
-      <w:r>
-        <w:rPr>
-          <w:rFonts w:ascii="Times New Roman" w:hAnsi="Times New Roman" w:cs="Times New Roman"/>
-          <w:sz w:val="24"/>
-          <w:szCs w:val="24"/>
-        </w:rPr>
-        <w:t xml:space="preserve">[REFERENCIAR A SEÇÃO], como o armazenamento em </w:t>
+        <w:t>service workers</w:t>
+      </w:r>
+      <w:r>
+        <w:rPr>
+          <w:rFonts w:ascii="Times New Roman" w:hAnsi="Times New Roman" w:cs="Times New Roman"/>
+          <w:sz w:val="24"/>
+          <w:szCs w:val="24"/>
+        </w:rPr>
+        <w:t xml:space="preserve">, </w:t>
+      </w:r>
+      <w:r>
+        <w:rPr>
+          <w:rFonts w:ascii="Times New Roman" w:hAnsi="Times New Roman" w:cs="Times New Roman"/>
+          <w:sz w:val="24"/>
+          <w:szCs w:val="24"/>
+        </w:rPr>
+        <w:t xml:space="preserve">como o armazenamento em </w:t>
       </w:r>
       <w:r>
         <w:rPr>
@@ -2520,6 +2631,7 @@
     </w:p>
     <w:p>
       <w:pPr>
+        <w:ind w:firstLine="708"/>
         <w:jc w:val="both"/>
       </w:pPr>
       <w:r>
@@ -2579,7 +2691,15 @@
           <w:sz w:val="24"/>
           <w:szCs w:val="24"/>
         </w:rPr>
-        <w:t xml:space="preserve"> de usuário necessários para o funcionamento do </w:t>
+        <w:t xml:space="preserve"> </w:t>
+      </w:r>
+      <w:r>
+        <w:rPr>
+          <w:rFonts w:ascii="Times New Roman" w:hAnsi="Times New Roman" w:cs="Times New Roman"/>
+          <w:sz w:val="24"/>
+          <w:szCs w:val="24"/>
+        </w:rPr>
+        <w:t xml:space="preserve">de usuário necessários para o funcionamento do </w:t>
       </w:r>
       <w:r>
         <w:rPr>
@@ -2720,6 +2840,183 @@
           <w:szCs w:val="24"/>
         </w:rPr>
         <w:lastRenderedPageBreak/>
+        <w:t xml:space="preserve">Em testes utilizando a </w:t>
+      </w:r>
+      <w:r>
+        <w:rPr>
+          <w:rFonts w:ascii="Times New Roman" w:hAnsi="Times New Roman" w:cs="Times New Roman"/>
+          <w:i/>
+          <w:sz w:val="24"/>
+          <w:szCs w:val="24"/>
+        </w:rPr>
+        <w:t xml:space="preserve">application Shell </w:t>
+      </w:r>
+      <w:r>
+        <w:rPr>
+          <w:rFonts w:ascii="Times New Roman" w:hAnsi="Times New Roman" w:cs="Times New Roman"/>
+          <w:sz w:val="24"/>
+          <w:szCs w:val="24"/>
+        </w:rPr>
+        <w:t xml:space="preserve">combinada com os recursos oferecidos por </w:t>
+      </w:r>
+      <w:r>
+        <w:rPr>
+          <w:rFonts w:ascii="Times New Roman" w:hAnsi="Times New Roman" w:cs="Times New Roman"/>
+          <w:i/>
+          <w:sz w:val="24"/>
+          <w:szCs w:val="24"/>
+        </w:rPr>
+        <w:t>service workers</w:t>
+      </w:r>
+      <w:r>
+        <w:rPr>
+          <w:rFonts w:ascii="Times New Roman" w:hAnsi="Times New Roman" w:cs="Times New Roman"/>
+          <w:sz w:val="24"/>
+          <w:szCs w:val="24"/>
+        </w:rPr>
+        <w:t>, foram obtidos ganhos razoáveis no carregamento do aplicativo</w:t>
+      </w:r>
+      <w:r>
+        <w:rPr>
+          <w:rFonts w:ascii="Times New Roman" w:hAnsi="Times New Roman" w:cs="Times New Roman"/>
+          <w:sz w:val="24"/>
+          <w:szCs w:val="24"/>
+        </w:rPr>
+        <w:t xml:space="preserve"> (OSMANI; GAUNT, 2015)</w:t>
+      </w:r>
+      <w:r>
+        <w:rPr>
+          <w:rFonts w:ascii="Times New Roman" w:hAnsi="Times New Roman" w:cs="Times New Roman"/>
+          <w:sz w:val="24"/>
+          <w:szCs w:val="24"/>
+        </w:rPr>
+        <w:t>.</w:t>
+      </w:r>
+    </w:p>
+    <w:p>
+      <w:pPr>
+        <w:jc w:val="center"/>
+        <w:rPr>
+          <w:rFonts w:ascii="Times New Roman" w:hAnsi="Times New Roman" w:cs="Times New Roman"/>
+          <w:sz w:val="24"/>
+          <w:szCs w:val="24"/>
+        </w:rPr>
+      </w:pPr>
+      <w:r>
+        <w:rPr>
+          <w:rFonts w:ascii="Times New Roman" w:hAnsi="Times New Roman" w:cs="Times New Roman"/>
+          <w:noProof/>
+          <w:sz w:val="24"/>
+          <w:szCs w:val="24"/>
+          <w:lang w:eastAsia="pt-BR" w:bidi="ar-SA"/>
+        </w:rPr>
+        <w:drawing>
+          <wp:inline distT="0" distB="0" distL="0" distR="0">
+            <wp:extent cx="4084706" cy="2880000"/>
+            <wp:effectExtent l="19050" t="0" r="0" b="0"/>
+            <wp:docPr id="3" name="Imagem 2" descr="test-cable.png"/>
+            <wp:cNvGraphicFramePr>
+              <a:graphicFrameLocks xmlns:a="http://schemas.openxmlformats.org/drawingml/2006/main" noChangeAspect="1"/>
+            </wp:cNvGraphicFramePr>
+            <a:graphic xmlns:a="http://schemas.openxmlformats.org/drawingml/2006/main">
+              <a:graphicData uri="http://schemas.openxmlformats.org/drawingml/2006/picture">
+                <pic:pic xmlns:pic="http://schemas.openxmlformats.org/drawingml/2006/picture">
+                  <pic:nvPicPr>
+                    <pic:cNvPr id="0" name="test-cable.png"/>
+                    <pic:cNvPicPr/>
+                  </pic:nvPicPr>
+                  <pic:blipFill>
+                    <a:blip r:embed="rId9"/>
+                    <a:stretch>
+                      <a:fillRect/>
+                    </a:stretch>
+                  </pic:blipFill>
+                  <pic:spPr>
+                    <a:xfrm>
+                      <a:off x="0" y="0"/>
+                      <a:ext cx="4084706" cy="2880000"/>
+                    </a:xfrm>
+                    <a:prstGeom prst="rect">
+                      <a:avLst/>
+                    </a:prstGeom>
+                  </pic:spPr>
+                </pic:pic>
+              </a:graphicData>
+            </a:graphic>
+          </wp:inline>
+        </w:drawing>
+      </w:r>
+    </w:p>
+    <w:p>
+      <w:pPr>
+        <w:jc w:val="center"/>
+        <w:rPr>
+          <w:rFonts w:ascii="Times New Roman" w:hAnsi="Times New Roman" w:cs="Times New Roman"/>
+          <w:sz w:val="24"/>
+          <w:szCs w:val="24"/>
+        </w:rPr>
+      </w:pPr>
+      <w:r>
+        <w:rPr>
+          <w:rFonts w:ascii="Times New Roman" w:hAnsi="Times New Roman" w:cs="Times New Roman"/>
+          <w:noProof/>
+          <w:sz w:val="24"/>
+          <w:szCs w:val="24"/>
+          <w:lang w:eastAsia="pt-BR" w:bidi="ar-SA"/>
+        </w:rPr>
+        <w:drawing>
+          <wp:inline distT="0" distB="0" distL="0" distR="0">
+            <wp:extent cx="4092632" cy="2880000"/>
+            <wp:effectExtent l="19050" t="0" r="3118" b="0"/>
+            <wp:docPr id="6" name="Imagem 5" descr="test-3g.png"/>
+            <wp:cNvGraphicFramePr>
+              <a:graphicFrameLocks xmlns:a="http://schemas.openxmlformats.org/drawingml/2006/main" noChangeAspect="1"/>
+            </wp:cNvGraphicFramePr>
+            <a:graphic xmlns:a="http://schemas.openxmlformats.org/drawingml/2006/main">
+              <a:graphicData uri="http://schemas.openxmlformats.org/drawingml/2006/picture">
+                <pic:pic xmlns:pic="http://schemas.openxmlformats.org/drawingml/2006/picture">
+                  <pic:nvPicPr>
+                    <pic:cNvPr id="0" name="test-3g.png"/>
+                    <pic:cNvPicPr/>
+                  </pic:nvPicPr>
+                  <pic:blipFill>
+                    <a:blip r:embed="rId10"/>
+                    <a:stretch>
+                      <a:fillRect/>
+                    </a:stretch>
+                  </pic:blipFill>
+                  <pic:spPr>
+                    <a:xfrm>
+                      <a:off x="0" y="0"/>
+                      <a:ext cx="4092632" cy="2880000"/>
+                    </a:xfrm>
+                    <a:prstGeom prst="rect">
+                      <a:avLst/>
+                    </a:prstGeom>
+                  </pic:spPr>
+                </pic:pic>
+              </a:graphicData>
+            </a:graphic>
+          </wp:inline>
+        </w:drawing>
+      </w:r>
+    </w:p>
+    <w:p>
+      <w:pPr>
+        <w:ind w:firstLine="708"/>
+        <w:jc w:val="both"/>
+        <w:rPr>
+          <w:rFonts w:ascii="Times New Roman" w:hAnsi="Times New Roman" w:cs="Times New Roman"/>
+          <w:sz w:val="24"/>
+          <w:szCs w:val="24"/>
+        </w:rPr>
+      </w:pPr>
+      <w:r>
+        <w:rPr>
+          <w:rFonts w:ascii="Times New Roman" w:hAnsi="Times New Roman" w:cs="Times New Roman"/>
+          <w:sz w:val="24"/>
+          <w:szCs w:val="24"/>
+        </w:rPr>
         <w:t xml:space="preserve">Aplicativos de conteúdo dinâmico são onde o uso dessa arquitetura faz mais sentido, para aplicações pequenas e com conteúdo estático é recomendado o armazenamento em </w:t>
       </w:r>
       <w:r>
@@ -2812,7 +3109,23 @@
           <w:sz w:val="24"/>
           <w:szCs w:val="24"/>
         </w:rPr>
-        <w:t xml:space="preserve"> era a sua dependência de conexão com a rede, uma desvantagem considerável em comparação com a plataforma nativa e seu functionamento </w:t>
+        <w:t xml:space="preserve"> era a sua dependência de conexão com a rede, uma desvantagem considerável em comparação co</w:t>
+      </w:r>
+      <w:r>
+        <w:rPr>
+          <w:rFonts w:ascii="Times New Roman" w:hAnsi="Times New Roman" w:cs="Times New Roman"/>
+          <w:sz w:val="24"/>
+          <w:szCs w:val="24"/>
+        </w:rPr>
+        <w:t>m a plataforma nativa e seu func</w:t>
+      </w:r>
+      <w:r>
+        <w:rPr>
+          <w:rFonts w:ascii="Times New Roman" w:hAnsi="Times New Roman" w:cs="Times New Roman"/>
+          <w:sz w:val="24"/>
+          <w:szCs w:val="24"/>
+        </w:rPr>
+        <w:t xml:space="preserve">ionamento </w:t>
       </w:r>
       <w:r>
         <w:rPr>
@@ -2905,6 +3218,7 @@
           <w:sz w:val="24"/>
           <w:szCs w:val="24"/>
         </w:rPr>
+        <w:lastRenderedPageBreak/>
         <w:t>Service workers</w:t>
       </w:r>
       <w:r>
@@ -3204,6 +3518,11 @@
     <w:p>
       <w:pPr>
         <w:jc w:val="both"/>
+        <w:rPr>
+          <w:rFonts w:ascii="Times New Roman" w:hAnsi="Times New Roman" w:cs="Times New Roman"/>
+          <w:sz w:val="24"/>
+          <w:szCs w:val="24"/>
+        </w:rPr>
       </w:pPr>
       <w:r>
         <w:rPr>
@@ -3289,6 +3608,60 @@
     </w:p>
     <w:p>
       <w:pPr>
+        <w:jc w:val="center"/>
+        <w:rPr>
+          <w:rFonts w:ascii="Times New Roman" w:hAnsi="Times New Roman" w:cs="Times New Roman"/>
+          <w:sz w:val="24"/>
+          <w:szCs w:val="24"/>
+        </w:rPr>
+      </w:pPr>
+      <w:r>
+        <w:rPr>
+          <w:rFonts w:ascii="Times New Roman" w:hAnsi="Times New Roman" w:cs="Times New Roman"/>
+          <w:noProof/>
+          <w:sz w:val="24"/>
+          <w:szCs w:val="24"/>
+          <w:lang w:eastAsia="pt-BR" w:bidi="ar-SA"/>
+        </w:rPr>
+        <w:drawing>
+          <wp:inline distT="0" distB="0" distL="0" distR="0">
+            <wp:extent cx="2952911" cy="2880000"/>
+            <wp:effectExtent l="19050" t="0" r="0" b="0"/>
+            <wp:docPr id="7" name="Imagem 6" descr="sw-lifecycle.png"/>
+            <wp:cNvGraphicFramePr>
+              <a:graphicFrameLocks xmlns:a="http://schemas.openxmlformats.org/drawingml/2006/main" noChangeAspect="1"/>
+            </wp:cNvGraphicFramePr>
+            <a:graphic xmlns:a="http://schemas.openxmlformats.org/drawingml/2006/main">
+              <a:graphicData uri="http://schemas.openxmlformats.org/drawingml/2006/picture">
+                <pic:pic xmlns:pic="http://schemas.openxmlformats.org/drawingml/2006/picture">
+                  <pic:nvPicPr>
+                    <pic:cNvPr id="0" name="sw-lifecycle.png"/>
+                    <pic:cNvPicPr/>
+                  </pic:nvPicPr>
+                  <pic:blipFill>
+                    <a:blip r:embed="rId11"/>
+                    <a:stretch>
+                      <a:fillRect/>
+                    </a:stretch>
+                  </pic:blipFill>
+                  <pic:spPr>
+                    <a:xfrm>
+                      <a:off x="0" y="0"/>
+                      <a:ext cx="2952911" cy="2880000"/>
+                    </a:xfrm>
+                    <a:prstGeom prst="rect">
+                      <a:avLst/>
+                    </a:prstGeom>
+                  </pic:spPr>
+                </pic:pic>
+              </a:graphicData>
+            </a:graphic>
+          </wp:inline>
+        </w:drawing>
+      </w:r>
+    </w:p>
+    <w:p>
+      <w:pPr>
         <w:jc w:val="both"/>
       </w:pPr>
       <w:r>
@@ -3343,7 +3716,81 @@
           <w:sz w:val="24"/>
           <w:szCs w:val="24"/>
         </w:rPr>
-        <w:t xml:space="preserve">Esse processo faz com que o navegador baixe e instale o </w:t>
+        <w:t xml:space="preserve">Esse processo </w:t>
+      </w:r>
+      <w:r>
+        <w:rPr>
+          <w:rFonts w:ascii="Times New Roman" w:hAnsi="Times New Roman" w:cs="Times New Roman"/>
+          <w:sz w:val="24"/>
+          <w:szCs w:val="24"/>
+        </w:rPr>
+        <w:t xml:space="preserve">ocorre fora do </w:t>
+      </w:r>
+      <w:r>
+        <w:rPr>
+          <w:rFonts w:ascii="Times New Roman" w:hAnsi="Times New Roman" w:cs="Times New Roman"/>
+          <w:i/>
+          <w:sz w:val="24"/>
+          <w:szCs w:val="24"/>
+        </w:rPr>
+        <w:t xml:space="preserve">script </w:t>
+      </w:r>
+      <w:r>
+        <w:rPr>
+          <w:rFonts w:ascii="Times New Roman" w:hAnsi="Times New Roman" w:cs="Times New Roman"/>
+          <w:sz w:val="24"/>
+          <w:szCs w:val="24"/>
+        </w:rPr>
+        <w:t xml:space="preserve">do </w:t>
+      </w:r>
+      <w:r>
+        <w:rPr>
+          <w:rFonts w:ascii="Times New Roman" w:hAnsi="Times New Roman" w:cs="Times New Roman"/>
+          <w:i/>
+          <w:sz w:val="24"/>
+          <w:szCs w:val="24"/>
+        </w:rPr>
+        <w:t xml:space="preserve">worker </w:t>
+      </w:r>
+      <w:r>
+        <w:rPr>
+          <w:rFonts w:ascii="Times New Roman" w:hAnsi="Times New Roman" w:cs="Times New Roman"/>
+          <w:sz w:val="24"/>
+          <w:szCs w:val="24"/>
+        </w:rPr>
+        <w:t>(</w:t>
+      </w:r>
+      <w:r>
+        <w:rPr>
+          <w:rFonts w:ascii="Times New Roman" w:hAnsi="Times New Roman" w:cs="Times New Roman"/>
+          <w:sz w:val="24"/>
+          <w:szCs w:val="24"/>
+        </w:rPr>
+        <w:t>AMARASINGHE</w:t>
+      </w:r>
+      <w:r>
+        <w:rPr>
+          <w:rFonts w:ascii="Times New Roman" w:hAnsi="Times New Roman" w:cs="Times New Roman"/>
+          <w:sz w:val="24"/>
+          <w:szCs w:val="24"/>
+        </w:rPr>
+        <w:t xml:space="preserve">, 2016) </w:t>
+      </w:r>
+      <w:r>
+        <w:rPr>
+          <w:rFonts w:ascii="Times New Roman" w:hAnsi="Times New Roman" w:cs="Times New Roman"/>
+          <w:sz w:val="24"/>
+          <w:szCs w:val="24"/>
+        </w:rPr>
+        <w:t xml:space="preserve">e </w:t>
+      </w:r>
+      <w:r>
+        <w:rPr>
+          <w:rFonts w:ascii="Times New Roman" w:hAnsi="Times New Roman" w:cs="Times New Roman"/>
+          <w:sz w:val="24"/>
+          <w:szCs w:val="24"/>
+        </w:rPr>
+        <w:t xml:space="preserve">faz com que o navegador baixe e instale o </w:t>
       </w:r>
       <w:r>
         <w:rPr>
@@ -3410,6 +3857,7 @@
           <w:sz w:val="24"/>
           <w:szCs w:val="24"/>
         </w:rPr>
+        <w:lastRenderedPageBreak/>
         <w:tab/>
         <w:t xml:space="preserve">Após o seu registro, o primeiro evento do ciclo de vida de um </w:t>
       </w:r>
@@ -3483,7 +3931,23 @@
           <w:sz w:val="24"/>
           <w:szCs w:val="24"/>
         </w:rPr>
-        <w:t xml:space="preserve">e é nela que os arquivos estáticos controlados pelo mesmo serão armazenados em </w:t>
+        <w:t xml:space="preserve">e é nela que os arquivos estáticos controlados pelo mesmo </w:t>
+      </w:r>
+      <w:r>
+        <w:rPr>
+          <w:rFonts w:ascii="Times New Roman" w:hAnsi="Times New Roman" w:cs="Times New Roman"/>
+          <w:sz w:val="24"/>
+          <w:szCs w:val="24"/>
+        </w:rPr>
+        <w:t>poderão ser</w:t>
+      </w:r>
+      <w:r>
+        <w:rPr>
+          <w:rFonts w:ascii="Times New Roman" w:hAnsi="Times New Roman" w:cs="Times New Roman"/>
+          <w:sz w:val="24"/>
+          <w:szCs w:val="24"/>
+        </w:rPr>
+        <w:t xml:space="preserve"> armazenados em </w:t>
       </w:r>
       <w:r>
         <w:rPr>
@@ -3537,16 +4001,7 @@
           <w:sz w:val="24"/>
           <w:szCs w:val="24"/>
         </w:rPr>
-        <w:t xml:space="preserve">não terá êxito em sua instalação, ocorrendo posteriormente novas tentativas para </w:t>
-      </w:r>
-      <w:r>
-        <w:rPr>
-          <w:rFonts w:ascii="Times New Roman" w:hAnsi="Times New Roman" w:cs="Times New Roman"/>
-          <w:sz w:val="24"/>
-          <w:szCs w:val="24"/>
-        </w:rPr>
-        <w:lastRenderedPageBreak/>
-        <w:t xml:space="preserve">obter sucesso. Isso permite ao desenvolvedor, confiar na disponibilidade de todos os arquivos estáticos necessários para o funcionamento </w:t>
+        <w:t xml:space="preserve">não terá êxito em sua instalação, ocorrendo posteriormente novas tentativas para obter sucesso. Isso permite ao desenvolvedor, confiar na disponibilidade de todos os arquivos estáticos necessários para o funcionamento </w:t>
       </w:r>
       <w:r>
         <w:rPr>
@@ -3606,11 +4061,6 @@
     <w:p>
       <w:pPr>
         <w:jc w:val="both"/>
-        <w:rPr>
-          <w:rFonts w:ascii="Times New Roman" w:hAnsi="Times New Roman" w:cs="Times New Roman"/>
-          <w:sz w:val="24"/>
-          <w:szCs w:val="24"/>
-        </w:rPr>
       </w:pPr>
       <w:r>
         <w:rPr>
@@ -3636,7 +4086,82 @@
           <w:sz w:val="24"/>
           <w:szCs w:val="24"/>
         </w:rPr>
-        <w:t>é iniciada a etapa de ativação. [...]</w:t>
+        <w:t>é ini</w:t>
+      </w:r>
+      <w:r>
+        <w:rPr>
+          <w:rFonts w:ascii="Times New Roman" w:hAnsi="Times New Roman" w:cs="Times New Roman"/>
+          <w:sz w:val="24"/>
+          <w:szCs w:val="24"/>
+        </w:rPr>
+        <w:t xml:space="preserve">ciada a etapa de ativação, esse evento é disparado quando o </w:t>
+      </w:r>
+      <w:r>
+        <w:rPr>
+          <w:rFonts w:ascii="Times New Roman" w:hAnsi="Times New Roman" w:cs="Times New Roman"/>
+          <w:i/>
+          <w:sz w:val="24"/>
+          <w:szCs w:val="24"/>
+        </w:rPr>
+        <w:t xml:space="preserve">worker </w:t>
+      </w:r>
+      <w:r>
+        <w:rPr>
+          <w:rFonts w:ascii="Times New Roman" w:hAnsi="Times New Roman" w:cs="Times New Roman"/>
+          <w:sz w:val="24"/>
+          <w:szCs w:val="24"/>
+        </w:rPr>
+        <w:t xml:space="preserve">está pronto para controlar as requisições do cliente (ARCHIBALD, 2017). </w:t>
+      </w:r>
+      <w:r>
+        <w:rPr>
+          <w:rFonts w:ascii="Times New Roman" w:hAnsi="Times New Roman" w:cs="Times New Roman"/>
+          <w:sz w:val="24"/>
+          <w:szCs w:val="24"/>
+        </w:rPr>
+        <w:t>Ao assumir</w:t>
+      </w:r>
+      <w:r>
+        <w:rPr>
+          <w:rFonts w:ascii="Times New Roman" w:hAnsi="Times New Roman" w:cs="Times New Roman"/>
+          <w:sz w:val="24"/>
+          <w:szCs w:val="24"/>
+        </w:rPr>
+        <w:t xml:space="preserve"> o controle das requisições da aplicação o </w:t>
+      </w:r>
+      <w:r>
+        <w:rPr>
+          <w:rFonts w:ascii="Times New Roman" w:hAnsi="Times New Roman" w:cs="Times New Roman"/>
+          <w:i/>
+          <w:iCs/>
+          <w:sz w:val="24"/>
+          <w:szCs w:val="24"/>
+        </w:rPr>
+        <w:t xml:space="preserve">worker </w:t>
+      </w:r>
+      <w:r>
+        <w:rPr>
+          <w:rFonts w:ascii="Times New Roman" w:hAnsi="Times New Roman" w:cs="Times New Roman"/>
+          <w:sz w:val="24"/>
+          <w:szCs w:val="24"/>
+        </w:rPr>
+        <w:t>poderá assumir dois estados: ele será encerrado enquanto estiver inativo, para a economia de memória, ou poderá estar tratando eventos quando o usuário faz solicitações à rede</w:t>
+      </w:r>
+      <w:r>
+        <w:rPr>
+          <w:rFonts w:ascii="Times New Roman" w:hAnsi="Times New Roman" w:cs="Times New Roman"/>
+          <w:sz w:val="24"/>
+          <w:szCs w:val="24"/>
+        </w:rPr>
+        <w:t xml:space="preserve"> (GAUNT, 2017)</w:t>
+      </w:r>
+      <w:r>
+        <w:rPr>
+          <w:rFonts w:ascii="Times New Roman" w:hAnsi="Times New Roman" w:cs="Times New Roman"/>
+          <w:sz w:val="24"/>
+          <w:szCs w:val="24"/>
+        </w:rPr>
+        <w:t>.</w:t>
       </w:r>
     </w:p>
     <w:p>
@@ -3802,7 +4327,56 @@
           <w:sz w:val="24"/>
           <w:szCs w:val="24"/>
         </w:rPr>
-        <w:t xml:space="preserve">faz com que o navegador entenda que o mesmo tenha sido atualizado, disparando um evento do tipo </w:t>
+        <w:t xml:space="preserve">faz com que o navegador entenda que </w:t>
+      </w:r>
+      <w:r>
+        <w:rPr>
+          <w:rFonts w:ascii="Times New Roman" w:hAnsi="Times New Roman" w:cs="Times New Roman"/>
+          <w:sz w:val="24"/>
+          <w:szCs w:val="24"/>
+        </w:rPr>
+        <w:t xml:space="preserve">um novo </w:t>
+      </w:r>
+      <w:r>
+        <w:rPr>
+          <w:rFonts w:ascii="Times New Roman" w:hAnsi="Times New Roman" w:cs="Times New Roman"/>
+          <w:i/>
+          <w:sz w:val="24"/>
+          <w:szCs w:val="24"/>
+        </w:rPr>
+        <w:t xml:space="preserve">service worker </w:t>
+      </w:r>
+      <w:r>
+        <w:rPr>
+          <w:rFonts w:ascii="Times New Roman" w:hAnsi="Times New Roman" w:cs="Times New Roman"/>
+          <w:sz w:val="24"/>
+          <w:szCs w:val="24"/>
+        </w:rPr>
+        <w:t>tenha sido criado (</w:t>
+      </w:r>
+      <w:r>
+        <w:rPr>
+          <w:rFonts w:ascii="Times New Roman" w:hAnsi="Times New Roman" w:cs="Times New Roman"/>
+          <w:sz w:val="24"/>
+          <w:szCs w:val="24"/>
+        </w:rPr>
+        <w:t>AMARASINGHE</w:t>
+      </w:r>
+      <w:r>
+        <w:rPr>
+          <w:rFonts w:ascii="Times New Roman" w:hAnsi="Times New Roman" w:cs="Times New Roman"/>
+          <w:sz w:val="24"/>
+          <w:szCs w:val="24"/>
+        </w:rPr>
+        <w:t>, 2016)</w:t>
+      </w:r>
+      <w:r>
+        <w:rPr>
+          <w:rFonts w:ascii="Times New Roman" w:hAnsi="Times New Roman" w:cs="Times New Roman"/>
+          <w:sz w:val="24"/>
+          <w:szCs w:val="24"/>
+        </w:rPr>
+        <w:t xml:space="preserve">, disparando um evento do tipo </w:t>
       </w:r>
       <w:r>
         <w:rPr>
@@ -3820,7 +4394,7 @@
           <w:sz w:val="24"/>
           <w:szCs w:val="24"/>
         </w:rPr>
-        <w:t xml:space="preserve"> e todos os eventos posteriores já mencionados. Durante a instalação é possível configurar um novo </w:t>
+        <w:t xml:space="preserve"> e todos os eventos posteriores já mencionados. Durante a instalação é possível configurar um novo</w:t>
       </w:r>
       <w:r>
         <w:rPr>
@@ -4010,7 +4584,7 @@
           <w:sz w:val="24"/>
           <w:szCs w:val="24"/>
         </w:rPr>
-        <w:t>antigos controlados por  Fl</w:t>
+        <w:t xml:space="preserve">antigos controlados por  </w:t>
       </w:r>
       <w:r>
         <w:rPr>
@@ -4029,54 +4603,6 @@
           <w:szCs w:val="24"/>
         </w:rPr>
         <w:t>que não estão mais em uso (ARCHIBALD, 2017).</w:t>
-      </w:r>
-    </w:p>
-    <w:p>
-      <w:pPr>
-        <w:jc w:val="both"/>
-      </w:pPr>
-      <w:r>
-        <w:rPr>
-          <w:rFonts w:ascii="Times New Roman" w:hAnsi="Times New Roman" w:cs="Times New Roman"/>
-          <w:sz w:val="24"/>
-          <w:szCs w:val="24"/>
-        </w:rPr>
-        <w:tab/>
-      </w:r>
-      <w:r>
-        <w:rPr>
-          <w:rFonts w:ascii="Times New Roman" w:hAnsi="Times New Roman" w:cs="Times New Roman"/>
-          <w:b/>
-          <w:sz w:val="24"/>
-          <w:szCs w:val="24"/>
-        </w:rPr>
-        <w:t>Após assumir</w:t>
-      </w:r>
-      <w:r>
-        <w:rPr>
-          <w:rFonts w:ascii="Times New Roman" w:hAnsi="Times New Roman" w:cs="Times New Roman"/>
-          <w:sz w:val="24"/>
-          <w:szCs w:val="24"/>
-        </w:rPr>
-        <w:t xml:space="preserve"> o controle das requisições da aplicação o </w:t>
-      </w:r>
-      <w:r>
-        <w:rPr>
-          <w:rFonts w:ascii="Times New Roman" w:hAnsi="Times New Roman" w:cs="Times New Roman"/>
-          <w:i/>
-          <w:iCs/>
-          <w:sz w:val="24"/>
-          <w:szCs w:val="24"/>
-        </w:rPr>
-        <w:t xml:space="preserve">service worker </w:t>
-      </w:r>
-      <w:r>
-        <w:rPr>
-          <w:rFonts w:ascii="Times New Roman" w:hAnsi="Times New Roman" w:cs="Times New Roman"/>
-          <w:sz w:val="24"/>
-          <w:szCs w:val="24"/>
-        </w:rPr>
-        <w:t>poderá assumir dois estados: ele será encerrado enquanto estiver inativo, para a economia de memória, ou poderá estar tratando eventos quando o usuário faz solicitações à rede.</w:t>
       </w:r>
     </w:p>
     <w:p>
@@ -4131,7 +4657,24 @@
           <w:sz w:val="24"/>
           <w:szCs w:val="24"/>
         </w:rPr>
-        <w:t xml:space="preserve"> (W3C, 2015), que consiste em um intermediário mal intencionado que pode filtrar e fabricar respostas maliciosas. Para evitar esse problema e garantir a integridade da aplicação durante à sua viagem na rede é obrigatório e indispensável a utilização de uma conexão segura (GAUNT, 2017). [...]</w:t>
+        <w:t xml:space="preserve"> (W3C, 2015), que consiste em um intermediário mal intencionado que pode </w:t>
+      </w:r>
+      <w:r>
+        <w:rPr>
+          <w:rFonts w:ascii="Times New Roman" w:hAnsi="Times New Roman" w:cs="Times New Roman"/>
+          <w:sz w:val="24"/>
+          <w:szCs w:val="24"/>
+        </w:rPr>
+        <w:lastRenderedPageBreak/>
+        <w:t>filtrar e fabricar respostas maliciosas. Para evitar esse problema e garantir a integridade da aplicação durante à sua viagem na rede é obrigatório e indispensável a utilização de uma con</w:t>
+      </w:r>
+      <w:r>
+        <w:rPr>
+          <w:rFonts w:ascii="Times New Roman" w:hAnsi="Times New Roman" w:cs="Times New Roman"/>
+          <w:sz w:val="24"/>
+          <w:szCs w:val="24"/>
+        </w:rPr>
+        <w:t>exão segura (GAUNT, 2017).</w:t>
       </w:r>
     </w:p>
     <w:p>
@@ -4206,16 +4749,7 @@
           <w:sz w:val="24"/>
           <w:szCs w:val="24"/>
         </w:rPr>
-        <w:t xml:space="preserve">este deve se comportar o mais semelhante o possível com uma solução nativa. Além de </w:t>
-      </w:r>
-      <w:r>
-        <w:rPr>
-          <w:rFonts w:ascii="Times New Roman" w:hAnsi="Times New Roman" w:cs="Times New Roman"/>
-          <w:sz w:val="24"/>
-          <w:szCs w:val="24"/>
-        </w:rPr>
-        <w:lastRenderedPageBreak/>
-        <w:t xml:space="preserve">funcionamento </w:t>
+        <w:t xml:space="preserve">este deve se comportar o mais semelhante o possível com uma solução nativa. Além de funcionamento </w:t>
       </w:r>
       <w:r>
         <w:rPr>
@@ -4640,7 +5174,6 @@
     </w:p>
     <w:p>
       <w:pPr>
-        <w:jc w:val="both"/>
         <w:rPr>
           <w:sz w:val="24"/>
           <w:szCs w:val="24"/>
@@ -4689,7 +5222,23 @@
           <w:sz w:val="24"/>
           <w:szCs w:val="24"/>
         </w:rPr>
-        <w:t xml:space="preserve">possui uma solução nativa para a venda de seus produtos e decidiurepensar a forma como seu </w:t>
+        <w:t>possui uma solução nativa para a venda de seus produtos e decidiu</w:t>
+      </w:r>
+      <w:r>
+        <w:rPr>
+          <w:rFonts w:ascii="Times New Roman" w:hAnsi="Times New Roman" w:cs="Times New Roman"/>
+          <w:sz w:val="24"/>
+          <w:szCs w:val="24"/>
+        </w:rPr>
+        <w:t xml:space="preserve"> </w:t>
+      </w:r>
+      <w:r>
+        <w:rPr>
+          <w:rFonts w:ascii="Times New Roman" w:hAnsi="Times New Roman" w:cs="Times New Roman"/>
+          <w:sz w:val="24"/>
+          <w:szCs w:val="24"/>
+        </w:rPr>
+        <w:t xml:space="preserve">repensar a forma como seu </w:t>
       </w:r>
       <w:r>
         <w:rPr>
@@ -4905,7 +5454,16 @@
           <w:sz w:val="24"/>
           <w:szCs w:val="24"/>
         </w:rPr>
-        <w:t>O resultado foi um aumento de 104% na conversão de novos usuários, além disso,  com uma experiência melhorada, os usuários estão visitando 2 vezes mais páginas por sessão, consistindo um aumento de 74% em todos os navegadores.</w:t>
+        <w:t xml:space="preserve">O resultado foi um aumento de 104% na conversão de novos usuários, além disso, </w:t>
+      </w:r>
+      <w:r>
+        <w:rPr>
+          <w:rFonts w:ascii="Times New Roman" w:hAnsi="Times New Roman" w:cs="Times New Roman"/>
+          <w:sz w:val="24"/>
+          <w:szCs w:val="24"/>
+        </w:rPr>
+        <w:lastRenderedPageBreak/>
+        <w:t>com uma experiência melhorada, os usuários estão visitando 2 vezes mais páginas por sessão, consistindo um aumento de 74% em todos os navegadores.</w:t>
       </w:r>
     </w:p>
     <w:p>
@@ -4987,18 +5545,7 @@
           <w:sz w:val="24"/>
           <w:szCs w:val="24"/>
         </w:rPr>
-        <w:t xml:space="preserve">progressive web </w:t>
-      </w:r>
-      <w:r>
-        <w:rPr>
-          <w:rFonts w:ascii="Times New Roman" w:hAnsi="Times New Roman" w:cs="Times New Roman"/>
-          <w:i/>
-          <w:iCs/>
-          <w:sz w:val="24"/>
-          <w:szCs w:val="24"/>
-        </w:rPr>
-        <w:lastRenderedPageBreak/>
-        <w:t xml:space="preserve">app, </w:t>
+        <w:t xml:space="preserve">progressive web app, </w:t>
       </w:r>
       <w:r>
         <w:rPr>
@@ -5193,19 +5740,6 @@
           <w:szCs w:val="24"/>
         </w:rPr>
       </w:pPr>
-    </w:p>
-    <w:p>
-      <w:pPr>
-        <w:pStyle w:val="Normal1"/>
-        <w:widowControl/>
-        <w:ind w:firstLine="720"/>
-        <w:jc w:val="both"/>
-        <w:rPr>
-          <w:rFonts w:eastAsia="Garamond"/>
-          <w:sz w:val="24"/>
-          <w:szCs w:val="24"/>
-        </w:rPr>
-      </w:pPr>
       <w:r>
         <w:rPr>
           <w:rFonts w:eastAsia="Garamond"/>
@@ -5248,19 +5782,6 @@
         </w:rPr>
         <w:t xml:space="preserve"> serão usados como critério para avaliar o resultado do uso das PWA, tais como: escolha de cenário propício para a adoção da tecnologia, elenco de critérios para avaliar comparativamente a solução empregada e uma análise sucinta dos resultados.</w:t>
       </w:r>
-    </w:p>
-    <w:p>
-      <w:pPr>
-        <w:pStyle w:val="Normal1"/>
-        <w:widowControl/>
-        <w:ind w:firstLine="720"/>
-        <w:jc w:val="both"/>
-        <w:rPr>
-          <w:rFonts w:eastAsia="Garamond"/>
-          <w:sz w:val="24"/>
-          <w:szCs w:val="24"/>
-        </w:rPr>
-      </w:pPr>
     </w:p>
     <w:p>
       <w:pPr>
@@ -5531,17 +6052,78 @@
         <w:jc w:val="both"/>
         <w:rPr>
           <w:rFonts w:ascii="Times New Roman" w:hAnsi="Times New Roman" w:cs="Times New Roman"/>
-          <w:sz w:val="24"/>
-          <w:szCs w:val="24"/>
-        </w:rPr>
-      </w:pPr>
-      <w:r>
-        <w:rPr>
-          <w:rFonts w:ascii="Times New Roman" w:hAnsi="Times New Roman" w:cs="Times New Roman"/>
+          <w:b/>
           <w:sz w:val="24"/>
           <w:szCs w:val="24"/>
           <w:lang w:val="en-US"/>
         </w:rPr>
+      </w:pPr>
+      <w:r>
+        <w:rPr>
+          <w:rFonts w:ascii="Times New Roman" w:hAnsi="Times New Roman" w:cs="Times New Roman"/>
+          <w:sz w:val="24"/>
+          <w:szCs w:val="24"/>
+          <w:lang w:val="en-US"/>
+        </w:rPr>
+        <w:t xml:space="preserve">AMARASINGHE, S. </w:t>
+      </w:r>
+      <w:r>
+        <w:rPr>
+          <w:rFonts w:ascii="Times New Roman" w:hAnsi="Times New Roman" w:cs="Times New Roman"/>
+          <w:b/>
+          <w:sz w:val="24"/>
+          <w:szCs w:val="24"/>
+          <w:lang w:val="en-US"/>
+        </w:rPr>
+        <w:t>Service Worker Development Cookbook</w:t>
+      </w:r>
+      <w:r>
+        <w:rPr>
+          <w:rFonts w:ascii="Times New Roman" w:hAnsi="Times New Roman" w:cs="Times New Roman"/>
+          <w:sz w:val="24"/>
+          <w:szCs w:val="24"/>
+          <w:lang w:val="en-US"/>
+        </w:rPr>
+        <w:t>. Packt Publishing, 2016.</w:t>
+      </w:r>
+      <w:r>
+        <w:rPr>
+          <w:rFonts w:ascii="Times New Roman" w:hAnsi="Times New Roman" w:cs="Times New Roman"/>
+          <w:b/>
+          <w:sz w:val="24"/>
+          <w:szCs w:val="24"/>
+          <w:lang w:val="en-US"/>
+        </w:rPr>
+        <w:t xml:space="preserve"> </w:t>
+      </w:r>
+    </w:p>
+    <w:p>
+      <w:pPr>
+        <w:jc w:val="both"/>
+        <w:rPr>
+          <w:rFonts w:ascii="Times New Roman" w:hAnsi="Times New Roman" w:cs="Times New Roman"/>
+          <w:sz w:val="24"/>
+          <w:szCs w:val="24"/>
+          <w:lang w:val="en-US"/>
+        </w:rPr>
+      </w:pPr>
+    </w:p>
+    <w:p>
+      <w:pPr>
+        <w:jc w:val="both"/>
+        <w:rPr>
+          <w:rFonts w:ascii="Times New Roman" w:hAnsi="Times New Roman" w:cs="Times New Roman"/>
+          <w:sz w:val="24"/>
+          <w:szCs w:val="24"/>
+        </w:rPr>
+      </w:pPr>
+      <w:r>
+        <w:rPr>
+          <w:rFonts w:ascii="Times New Roman" w:hAnsi="Times New Roman" w:cs="Times New Roman"/>
+          <w:sz w:val="24"/>
+          <w:szCs w:val="24"/>
+          <w:lang w:val="en-US"/>
+        </w:rPr>
         <w:t xml:space="preserve">ARCHIBALD, Jake. </w:t>
       </w:r>
       <w:r>
@@ -5568,8 +6150,17 @@
           <w:rFonts w:ascii="Times New Roman" w:hAnsi="Times New Roman" w:cs="Times New Roman"/>
           <w:sz w:val="24"/>
           <w:szCs w:val="24"/>
-        </w:rPr>
-        <w:t>Disponível em: &lt;https://developers.google.com/web/fundamentals/instant-and-offline/service-worker/lifecycle&gt; Acesso em: 30 abr. 2017.</w:t>
+          <w:lang w:val="en-US"/>
+        </w:rPr>
+        <w:t>Disponível em: &lt;https://developers.google.com/web/fundamentals/in</w:t>
+      </w:r>
+      <w:r>
+        <w:rPr>
+          <w:rFonts w:ascii="Times New Roman" w:hAnsi="Times New Roman" w:cs="Times New Roman"/>
+          <w:sz w:val="24"/>
+          <w:szCs w:val="24"/>
+        </w:rPr>
+        <w:t>stant-and-offline/service-worker/lifecycle&gt; Acesso em: 30 abr. 2017.</w:t>
       </w:r>
     </w:p>
     <w:p>
@@ -6082,12 +6673,260 @@
       </w:r>
     </w:p>
   </w:footnote>
+  <w:footnote w:id="8">
+    <w:p>
+      <w:pPr>
+        <w:pStyle w:val="Textodenotaderodap"/>
+      </w:pPr>
+      <w:r>
+        <w:rPr>
+          <w:rStyle w:val="Refdenotaderodap"/>
+        </w:rPr>
+        <w:footnoteRef/>
+      </w:r>
+      <w:r>
+        <w:t xml:space="preserve"> </w:t>
+      </w:r>
+      <w:r>
+        <w:rPr>
+          <w:rFonts w:ascii="Times New Roman" w:hAnsi="Times New Roman" w:cs="Times New Roman"/>
+        </w:rPr>
+        <w:t>https://medium.com/tableless/introdu%C3%A7%C3%A3o-aos-progressive-web-apps-ad47ba24cddb</w:t>
+      </w:r>
+    </w:p>
+  </w:footnote>
 </w:footnotes>
 </file>
 
 <file path=word/numbering.xml><?xml version="1.0" encoding="utf-8"?>
 <w:numbering xmlns:ve="http://schemas.openxmlformats.org/markup-compatibility/2006" xmlns:o="urn:schemas-microsoft-com:office:office" xmlns:r="http://schemas.openxmlformats.org/officeDocument/2006/relationships" xmlns:m="http://schemas.openxmlformats.org/officeDocument/2006/math" xmlns:v="urn:schemas-microsoft-com:vml" xmlns:wp="http://schemas.openxmlformats.org/drawingml/2006/wordprocessingDrawing" xmlns:w10="urn:schemas-microsoft-com:office:word" xmlns:w="http://schemas.openxmlformats.org/wordprocessingml/2006/main" xmlns:wne="http://schemas.microsoft.com/office/word/2006/wordml">
   <w:abstractNum w:abstractNumId="0">
+    <w:nsid w:val="22D7452D"/>
+    <w:multiLevelType w:val="hybridMultilevel"/>
+    <w:tmpl w:val="0696E614"/>
+    <w:lvl w:ilvl="0" w:tplc="04160001">
+      <w:start w:val="1"/>
+      <w:numFmt w:val="bullet"/>
+      <w:lvlText w:val=""/>
+      <w:lvlJc w:val="left"/>
+      <w:pPr>
+        <w:ind w:left="720" w:hanging="360"/>
+      </w:pPr>
+      <w:rPr>
+        <w:rFonts w:ascii="Symbol" w:hAnsi="Symbol" w:hint="default"/>
+      </w:rPr>
+    </w:lvl>
+    <w:lvl w:ilvl="1" w:tplc="04160003" w:tentative="1">
+      <w:start w:val="1"/>
+      <w:numFmt w:val="bullet"/>
+      <w:lvlText w:val="o"/>
+      <w:lvlJc w:val="left"/>
+      <w:pPr>
+        <w:ind w:left="1440" w:hanging="360"/>
+      </w:pPr>
+      <w:rPr>
+        <w:rFonts w:ascii="Courier New" w:hAnsi="Courier New" w:cs="Courier New" w:hint="default"/>
+      </w:rPr>
+    </w:lvl>
+    <w:lvl w:ilvl="2" w:tplc="04160005" w:tentative="1">
+      <w:start w:val="1"/>
+      <w:numFmt w:val="bullet"/>
+      <w:lvlText w:val=""/>
+      <w:lvlJc w:val="left"/>
+      <w:pPr>
+        <w:ind w:left="2160" w:hanging="360"/>
+      </w:pPr>
+      <w:rPr>
+        <w:rFonts w:ascii="Wingdings" w:hAnsi="Wingdings" w:hint="default"/>
+      </w:rPr>
+    </w:lvl>
+    <w:lvl w:ilvl="3" w:tplc="04160001" w:tentative="1">
+      <w:start w:val="1"/>
+      <w:numFmt w:val="bullet"/>
+      <w:lvlText w:val=""/>
+      <w:lvlJc w:val="left"/>
+      <w:pPr>
+        <w:ind w:left="2880" w:hanging="360"/>
+      </w:pPr>
+      <w:rPr>
+        <w:rFonts w:ascii="Symbol" w:hAnsi="Symbol" w:hint="default"/>
+      </w:rPr>
+    </w:lvl>
+    <w:lvl w:ilvl="4" w:tplc="04160003" w:tentative="1">
+      <w:start w:val="1"/>
+      <w:numFmt w:val="bullet"/>
+      <w:lvlText w:val="o"/>
+      <w:lvlJc w:val="left"/>
+      <w:pPr>
+        <w:ind w:left="3600" w:hanging="360"/>
+      </w:pPr>
+      <w:rPr>
+        <w:rFonts w:ascii="Courier New" w:hAnsi="Courier New" w:cs="Courier New" w:hint="default"/>
+      </w:rPr>
+    </w:lvl>
+    <w:lvl w:ilvl="5" w:tplc="04160005" w:tentative="1">
+      <w:start w:val="1"/>
+      <w:numFmt w:val="bullet"/>
+      <w:lvlText w:val=""/>
+      <w:lvlJc w:val="left"/>
+      <w:pPr>
+        <w:ind w:left="4320" w:hanging="360"/>
+      </w:pPr>
+      <w:rPr>
+        <w:rFonts w:ascii="Wingdings" w:hAnsi="Wingdings" w:hint="default"/>
+      </w:rPr>
+    </w:lvl>
+    <w:lvl w:ilvl="6" w:tplc="04160001" w:tentative="1">
+      <w:start w:val="1"/>
+      <w:numFmt w:val="bullet"/>
+      <w:lvlText w:val=""/>
+      <w:lvlJc w:val="left"/>
+      <w:pPr>
+        <w:ind w:left="5040" w:hanging="360"/>
+      </w:pPr>
+      <w:rPr>
+        <w:rFonts w:ascii="Symbol" w:hAnsi="Symbol" w:hint="default"/>
+      </w:rPr>
+    </w:lvl>
+    <w:lvl w:ilvl="7" w:tplc="04160003" w:tentative="1">
+      <w:start w:val="1"/>
+      <w:numFmt w:val="bullet"/>
+      <w:lvlText w:val="o"/>
+      <w:lvlJc w:val="left"/>
+      <w:pPr>
+        <w:ind w:left="5760" w:hanging="360"/>
+      </w:pPr>
+      <w:rPr>
+        <w:rFonts w:ascii="Courier New" w:hAnsi="Courier New" w:cs="Courier New" w:hint="default"/>
+      </w:rPr>
+    </w:lvl>
+    <w:lvl w:ilvl="8" w:tplc="04160005" w:tentative="1">
+      <w:start w:val="1"/>
+      <w:numFmt w:val="bullet"/>
+      <w:lvlText w:val=""/>
+      <w:lvlJc w:val="left"/>
+      <w:pPr>
+        <w:ind w:left="6480" w:hanging="360"/>
+      </w:pPr>
+      <w:rPr>
+        <w:rFonts w:ascii="Wingdings" w:hAnsi="Wingdings" w:hint="default"/>
+      </w:rPr>
+    </w:lvl>
+  </w:abstractNum>
+  <w:abstractNum w:abstractNumId="1">
+    <w:nsid w:val="5022729A"/>
+    <w:multiLevelType w:val="hybridMultilevel"/>
+    <w:tmpl w:val="45E00594"/>
+    <w:lvl w:ilvl="0" w:tplc="04160001">
+      <w:start w:val="1"/>
+      <w:numFmt w:val="bullet"/>
+      <w:lvlText w:val=""/>
+      <w:lvlJc w:val="left"/>
+      <w:pPr>
+        <w:ind w:left="1425" w:hanging="360"/>
+      </w:pPr>
+      <w:rPr>
+        <w:rFonts w:ascii="Symbol" w:hAnsi="Symbol" w:hint="default"/>
+      </w:rPr>
+    </w:lvl>
+    <w:lvl w:ilvl="1" w:tplc="04160003" w:tentative="1">
+      <w:start w:val="1"/>
+      <w:numFmt w:val="bullet"/>
+      <w:lvlText w:val="o"/>
+      <w:lvlJc w:val="left"/>
+      <w:pPr>
+        <w:ind w:left="2145" w:hanging="360"/>
+      </w:pPr>
+      <w:rPr>
+        <w:rFonts w:ascii="Courier New" w:hAnsi="Courier New" w:cs="Courier New" w:hint="default"/>
+      </w:rPr>
+    </w:lvl>
+    <w:lvl w:ilvl="2" w:tplc="04160005" w:tentative="1">
+      <w:start w:val="1"/>
+      <w:numFmt w:val="bullet"/>
+      <w:lvlText w:val=""/>
+      <w:lvlJc w:val="left"/>
+      <w:pPr>
+        <w:ind w:left="2865" w:hanging="360"/>
+      </w:pPr>
+      <w:rPr>
+        <w:rFonts w:ascii="Wingdings" w:hAnsi="Wingdings" w:hint="default"/>
+      </w:rPr>
+    </w:lvl>
+    <w:lvl w:ilvl="3" w:tplc="04160001" w:tentative="1">
+      <w:start w:val="1"/>
+      <w:numFmt w:val="bullet"/>
+      <w:lvlText w:val=""/>
+      <w:lvlJc w:val="left"/>
+      <w:pPr>
+        <w:ind w:left="3585" w:hanging="360"/>
+      </w:pPr>
+      <w:rPr>
+        <w:rFonts w:ascii="Symbol" w:hAnsi="Symbol" w:hint="default"/>
+      </w:rPr>
+    </w:lvl>
+    <w:lvl w:ilvl="4" w:tplc="04160003" w:tentative="1">
+      <w:start w:val="1"/>
+      <w:numFmt w:val="bullet"/>
+      <w:lvlText w:val="o"/>
+      <w:lvlJc w:val="left"/>
+      <w:pPr>
+        <w:ind w:left="4305" w:hanging="360"/>
+      </w:pPr>
+      <w:rPr>
+        <w:rFonts w:ascii="Courier New" w:hAnsi="Courier New" w:cs="Courier New" w:hint="default"/>
+      </w:rPr>
+    </w:lvl>
+    <w:lvl w:ilvl="5" w:tplc="04160005" w:tentative="1">
+      <w:start w:val="1"/>
+      <w:numFmt w:val="bullet"/>
+      <w:lvlText w:val=""/>
+      <w:lvlJc w:val="left"/>
+      <w:pPr>
+        <w:ind w:left="5025" w:hanging="360"/>
+      </w:pPr>
+      <w:rPr>
+        <w:rFonts w:ascii="Wingdings" w:hAnsi="Wingdings" w:hint="default"/>
+      </w:rPr>
+    </w:lvl>
+    <w:lvl w:ilvl="6" w:tplc="04160001" w:tentative="1">
+      <w:start w:val="1"/>
+      <w:numFmt w:val="bullet"/>
+      <w:lvlText w:val=""/>
+      <w:lvlJc w:val="left"/>
+      <w:pPr>
+        <w:ind w:left="5745" w:hanging="360"/>
+      </w:pPr>
+      <w:rPr>
+        <w:rFonts w:ascii="Symbol" w:hAnsi="Symbol" w:hint="default"/>
+      </w:rPr>
+    </w:lvl>
+    <w:lvl w:ilvl="7" w:tplc="04160003" w:tentative="1">
+      <w:start w:val="1"/>
+      <w:numFmt w:val="bullet"/>
+      <w:lvlText w:val="o"/>
+      <w:lvlJc w:val="left"/>
+      <w:pPr>
+        <w:ind w:left="6465" w:hanging="360"/>
+      </w:pPr>
+      <w:rPr>
+        <w:rFonts w:ascii="Courier New" w:hAnsi="Courier New" w:cs="Courier New" w:hint="default"/>
+      </w:rPr>
+    </w:lvl>
+    <w:lvl w:ilvl="8" w:tplc="04160005" w:tentative="1">
+      <w:start w:val="1"/>
+      <w:numFmt w:val="bullet"/>
+      <w:lvlText w:val=""/>
+      <w:lvlJc w:val="left"/>
+      <w:pPr>
+        <w:ind w:left="7185" w:hanging="360"/>
+      </w:pPr>
+      <w:rPr>
+        <w:rFonts w:ascii="Wingdings" w:hAnsi="Wingdings" w:hint="default"/>
+      </w:rPr>
+    </w:lvl>
+  </w:abstractNum>
+  <w:abstractNum w:abstractNumId="2">
     <w:nsid w:val="53330763"/>
     <w:multiLevelType w:val="multilevel"/>
     <w:tmpl w:val="74401AAE"/>
@@ -6227,7 +7066,7 @@
       </w:rPr>
     </w:lvl>
   </w:abstractNum>
-  <w:abstractNum w:abstractNumId="1">
+  <w:abstractNum w:abstractNumId="3">
     <w:nsid w:val="74CB69EF"/>
     <w:multiLevelType w:val="hybridMultilevel"/>
     <w:tmpl w:val="C4D498EA"/>
@@ -6316,7 +7155,7 @@
       </w:pPr>
     </w:lvl>
   </w:abstractNum>
-  <w:abstractNum w:abstractNumId="2">
+  <w:abstractNum w:abstractNumId="4">
     <w:nsid w:val="75191344"/>
     <w:multiLevelType w:val="hybridMultilevel"/>
     <w:tmpl w:val="9FBA4B24"/>
@@ -6405,7 +7244,7 @@
       </w:pPr>
     </w:lvl>
   </w:abstractNum>
-  <w:abstractNum w:abstractNumId="3">
+  <w:abstractNum w:abstractNumId="5">
     <w:nsid w:val="7FB35C2E"/>
     <w:multiLevelType w:val="hybridMultilevel"/>
     <w:tmpl w:val="B88E90F0"/>
@@ -6495,16 +7334,22 @@
     </w:lvl>
   </w:abstractNum>
   <w:num w:numId="1">
+    <w:abstractNumId w:val="5"/>
+  </w:num>
+  <w:num w:numId="2">
+    <w:abstractNumId w:val="2"/>
+  </w:num>
+  <w:num w:numId="3">
     <w:abstractNumId w:val="3"/>
   </w:num>
-  <w:num w:numId="2">
-    <w:abstractNumId w:val="0"/>
+  <w:num w:numId="4">
+    <w:abstractNumId w:val="4"/>
   </w:num>
-  <w:num w:numId="3">
+  <w:num w:numId="5">
     <w:abstractNumId w:val="1"/>
   </w:num>
-  <w:num w:numId="4">
-    <w:abstractNumId w:val="2"/>
+  <w:num w:numId="6">
+    <w:abstractNumId w:val="0"/>
   </w:num>
 </w:numbering>
 </file>
@@ -6706,7 +7551,6 @@
   <w:style w:type="character" w:default="1" w:styleId="Fontepargpadro">
     <w:name w:val="Default Paragraph Font"/>
     <w:uiPriority w:val="1"/>
-    <w:semiHidden/>
     <w:unhideWhenUsed/>
   </w:style>
   <w:style w:type="table" w:default="1" w:styleId="Tabelanormal">
@@ -6860,6 +7704,26 @@
     <w:rPr>
       <w:color w:val="0000FF" w:themeColor="hyperlink"/>
       <w:u w:val="single"/>
+    </w:rPr>
+  </w:style>
+  <w:style w:type="paragraph" w:styleId="Legenda">
+    <w:name w:val="caption"/>
+    <w:basedOn w:val="Normal"/>
+    <w:next w:val="Normal"/>
+    <w:uiPriority w:val="35"/>
+    <w:unhideWhenUsed/>
+    <w:qFormat/>
+    <w:rsid w:val="00DF118A"/>
+    <w:pPr>
+      <w:spacing w:after="200" w:line="240" w:lineRule="auto"/>
+    </w:pPr>
+    <w:rPr>
+      <w:rFonts w:cs="Mangal"/>
+      <w:b/>
+      <w:bCs/>
+      <w:color w:val="4F81BD" w:themeColor="accent1"/>
+      <w:sz w:val="18"/>
+      <w:szCs w:val="16"/>
     </w:rPr>
   </w:style>
 </w:styles>
@@ -7153,7 +8017,7 @@
 </file>
 
 <file path=customXml/itemProps1.xml><?xml version="1.0" encoding="utf-8"?>
-<ds:datastoreItem xmlns:ds="http://schemas.openxmlformats.org/officeDocument/2006/customXml" ds:itemID="{FCADEB81-7CE4-4C4E-9D2C-49C3B24D9E35}">
+<ds:datastoreItem xmlns:ds="http://schemas.openxmlformats.org/officeDocument/2006/customXml" ds:itemID="{72650B77-CD02-4D2F-9C4C-E78513FD6756}">
   <ds:schemaRefs>
     <ds:schemaRef ds:uri="http://schemas.openxmlformats.org/officeDocument/2006/bibliography"/>
   </ds:schemaRefs>

</xml_diff>

<commit_message>
Sun May 14 2017 20:25:41
</commit_message>
<xml_diff>
--- a/projeto.docx
+++ b/projeto.docx
@@ -228,6 +228,14 @@
         </w:rPr>
         <w:t>Progressive Web Apps</w:t>
       </w:r>
+      <w:r>
+        <w:rPr>
+          <w:rFonts w:ascii="Times New Roman" w:hAnsi="Times New Roman" w:cs="Times New Roman"/>
+          <w:b/>
+          <w:sz w:val="40"/>
+        </w:rPr>
+        <w:t>, uma alternativa para o desenvolvimento de aplicações móveis</w:t>
+      </w:r>
     </w:p>
     <w:p>
       <w:pPr>
@@ -2896,11 +2904,6 @@
     <w:p>
       <w:pPr>
         <w:jc w:val="center"/>
-        <w:rPr>
-          <w:rFonts w:ascii="Times New Roman" w:hAnsi="Times New Roman" w:cs="Times New Roman"/>
-          <w:sz w:val="24"/>
-          <w:szCs w:val="24"/>
-        </w:rPr>
       </w:pPr>
       <w:r>
         <w:rPr>
@@ -2949,12 +2952,39 @@
     </w:p>
     <w:p>
       <w:pPr>
+        <w:pStyle w:val="Legenda"/>
         <w:jc w:val="center"/>
         <w:rPr>
           <w:rFonts w:ascii="Times New Roman" w:hAnsi="Times New Roman" w:cs="Times New Roman"/>
-          <w:sz w:val="24"/>
-          <w:szCs w:val="24"/>
-        </w:rPr>
+          <w:b w:val="0"/>
+          <w:color w:val="auto"/>
+          <w:sz w:val="20"/>
+          <w:szCs w:val="20"/>
+        </w:rPr>
+      </w:pPr>
+      <w:r>
+        <w:rPr>
+          <w:rFonts w:ascii="Times New Roman" w:hAnsi="Times New Roman" w:cs="Times New Roman"/>
+          <w:color w:val="auto"/>
+          <w:sz w:val="20"/>
+          <w:szCs w:val="20"/>
+        </w:rPr>
+        <w:t>Fonte:</w:t>
+      </w:r>
+      <w:r>
+        <w:rPr>
+          <w:rFonts w:ascii="Times New Roman" w:hAnsi="Times New Roman" w:cs="Times New Roman"/>
+          <w:b w:val="0"/>
+          <w:color w:val="auto"/>
+          <w:sz w:val="20"/>
+          <w:szCs w:val="20"/>
+        </w:rPr>
+        <w:t xml:space="preserve"> https://developers.google.com/web/updates/2015/11/app-shell</w:t>
+      </w:r>
+    </w:p>
+    <w:p>
+      <w:pPr>
+        <w:jc w:val="center"/>
       </w:pPr>
       <w:r>
         <w:rPr>
@@ -3003,6 +3033,38 @@
     </w:p>
     <w:p>
       <w:pPr>
+        <w:pStyle w:val="Legenda"/>
+        <w:jc w:val="center"/>
+        <w:rPr>
+          <w:rFonts w:ascii="Times New Roman" w:hAnsi="Times New Roman" w:cs="Times New Roman"/>
+          <w:b w:val="0"/>
+          <w:color w:val="auto"/>
+          <w:sz w:val="20"/>
+          <w:szCs w:val="20"/>
+        </w:rPr>
+      </w:pPr>
+      <w:r>
+        <w:rPr>
+          <w:rFonts w:ascii="Times New Roman" w:hAnsi="Times New Roman" w:cs="Times New Roman"/>
+          <w:color w:val="auto"/>
+          <w:sz w:val="20"/>
+          <w:szCs w:val="20"/>
+        </w:rPr>
+        <w:t>Fonte:</w:t>
+      </w:r>
+      <w:r>
+        <w:rPr>
+          <w:rFonts w:ascii="Times New Roman" w:hAnsi="Times New Roman" w:cs="Times New Roman"/>
+          <w:b w:val="0"/>
+          <w:color w:val="auto"/>
+          <w:sz w:val="20"/>
+          <w:szCs w:val="20"/>
+        </w:rPr>
+        <w:t xml:space="preserve"> https://developers.google.com/web/updates/2015/11/app-shell</w:t>
+      </w:r>
+    </w:p>
+    <w:p>
+      <w:pPr>
         <w:ind w:firstLine="708"/>
         <w:jc w:val="both"/>
         <w:rPr>
@@ -3197,7 +3259,121 @@
           <w:sz w:val="24"/>
           <w:szCs w:val="24"/>
         </w:rPr>
-        <w:t>) que proporcionava diversos problemas para os desenvolvedores (GAUNT, 2017). [CITAR?]</w:t>
+        <w:t xml:space="preserve">) </w:t>
+      </w:r>
+      <w:r>
+        <w:rPr>
+          <w:rFonts w:ascii="Times New Roman" w:hAnsi="Times New Roman" w:cs="Times New Roman"/>
+          <w:sz w:val="24"/>
+          <w:szCs w:val="24"/>
+        </w:rPr>
+        <w:lastRenderedPageBreak/>
+        <w:t>que proporcionava diversos problemas para os desenvolvedores (GAUNT, 2017)</w:t>
+      </w:r>
+      <w:r>
+        <w:rPr>
+          <w:rFonts w:ascii="Times New Roman" w:hAnsi="Times New Roman" w:cs="Times New Roman"/>
+          <w:sz w:val="24"/>
+          <w:szCs w:val="24"/>
+        </w:rPr>
+        <w:t>, como o fato de recursos não armazenados não</w:t>
+      </w:r>
+      <w:r>
+        <w:rPr>
+          <w:rFonts w:ascii="Times New Roman" w:hAnsi="Times New Roman" w:cs="Times New Roman"/>
+          <w:sz w:val="24"/>
+          <w:szCs w:val="24"/>
+        </w:rPr>
+        <w:t xml:space="preserve"> </w:t>
+      </w:r>
+      <w:r>
+        <w:rPr>
+          <w:rFonts w:ascii="Times New Roman" w:hAnsi="Times New Roman" w:cs="Times New Roman"/>
+          <w:sz w:val="24"/>
+          <w:szCs w:val="24"/>
+        </w:rPr>
+        <w:t>ser</w:t>
+      </w:r>
+      <w:r>
+        <w:rPr>
+          <w:rFonts w:ascii="Times New Roman" w:hAnsi="Times New Roman" w:cs="Times New Roman"/>
+          <w:sz w:val="24"/>
+          <w:szCs w:val="24"/>
+        </w:rPr>
+        <w:t>em</w:t>
+      </w:r>
+      <w:r>
+        <w:rPr>
+          <w:rFonts w:ascii="Times New Roman" w:hAnsi="Times New Roman" w:cs="Times New Roman"/>
+          <w:sz w:val="24"/>
+          <w:szCs w:val="24"/>
+        </w:rPr>
+        <w:t xml:space="preserve"> carregados em </w:t>
+      </w:r>
+      <w:r>
+        <w:rPr>
+          <w:rFonts w:ascii="Times New Roman" w:hAnsi="Times New Roman" w:cs="Times New Roman"/>
+          <w:sz w:val="24"/>
+          <w:szCs w:val="24"/>
+        </w:rPr>
+        <w:t>páginas</w:t>
+      </w:r>
+      <w:r>
+        <w:rPr>
+          <w:rFonts w:ascii="Times New Roman" w:hAnsi="Times New Roman" w:cs="Times New Roman"/>
+          <w:sz w:val="24"/>
+          <w:szCs w:val="24"/>
+        </w:rPr>
+        <w:t xml:space="preserve"> </w:t>
+      </w:r>
+      <w:r>
+        <w:rPr>
+          <w:rFonts w:ascii="Times New Roman" w:hAnsi="Times New Roman" w:cs="Times New Roman"/>
+          <w:sz w:val="24"/>
+          <w:szCs w:val="24"/>
+        </w:rPr>
+        <w:t>armazenadas</w:t>
+      </w:r>
+      <w:r>
+        <w:rPr>
+          <w:rFonts w:ascii="Times New Roman" w:hAnsi="Times New Roman" w:cs="Times New Roman"/>
+          <w:sz w:val="24"/>
+          <w:szCs w:val="24"/>
+        </w:rPr>
+        <w:t xml:space="preserve"> </w:t>
+      </w:r>
+      <w:r>
+        <w:rPr>
+          <w:rFonts w:ascii="Times New Roman" w:hAnsi="Times New Roman" w:cs="Times New Roman"/>
+          <w:sz w:val="24"/>
+          <w:szCs w:val="24"/>
+        </w:rPr>
+        <w:t>em</w:t>
+      </w:r>
+      <w:r>
+        <w:rPr>
+          <w:rFonts w:ascii="Times New Roman" w:hAnsi="Times New Roman" w:cs="Times New Roman"/>
+          <w:sz w:val="24"/>
+          <w:szCs w:val="24"/>
+        </w:rPr>
+        <w:t xml:space="preserve"> </w:t>
+      </w:r>
+      <w:r>
+        <w:rPr>
+          <w:rFonts w:ascii="Times New Roman" w:hAnsi="Times New Roman" w:cs="Times New Roman"/>
+          <w:i/>
+          <w:sz w:val="24"/>
+          <w:szCs w:val="24"/>
+        </w:rPr>
+        <w:t>cache</w:t>
+      </w:r>
+      <w:r>
+        <w:rPr>
+          <w:rFonts w:ascii="Times New Roman" w:hAnsi="Times New Roman" w:cs="Times New Roman"/>
+          <w:sz w:val="24"/>
+          <w:szCs w:val="24"/>
+        </w:rPr>
+        <w:t xml:space="preserve"> (ARCHIBALD, 2012).</w:t>
       </w:r>
     </w:p>
     <w:p>
@@ -3218,7 +3394,6 @@
           <w:sz w:val="24"/>
           <w:szCs w:val="24"/>
         </w:rPr>
-        <w:lastRenderedPageBreak/>
         <w:t>Service workers</w:t>
       </w:r>
       <w:r>
@@ -3359,20 +3534,18 @@
       <w:r>
         <w:rPr>
           <w:rFonts w:ascii="Times New Roman" w:hAnsi="Times New Roman" w:cs="Times New Roman"/>
-          <w:i/>
-          <w:iCs/>
-          <w:sz w:val="24"/>
-          <w:szCs w:val="24"/>
-        </w:rPr>
-        <w:t>document object model</w:t>
-      </w:r>
-      <w:r>
-        <w:rPr>
-          <w:rFonts w:ascii="Times New Roman" w:hAnsi="Times New Roman" w:cs="Times New Roman"/>
-          <w:sz w:val="24"/>
-          <w:szCs w:val="24"/>
-        </w:rPr>
-        <w:t xml:space="preserve"> (DOM). Essa característica, porém, permite o acesso à recursos como </w:t>
+          <w:sz w:val="24"/>
+          <w:szCs w:val="24"/>
+        </w:rPr>
+        <w:t>DOM</w:t>
+      </w:r>
+      <w:r>
+        <w:rPr>
+          <w:rFonts w:ascii="Times New Roman" w:hAnsi="Times New Roman" w:cs="Times New Roman"/>
+          <w:sz w:val="24"/>
+          <w:szCs w:val="24"/>
+        </w:rPr>
+        <w:t xml:space="preserve">. Essa característica, porém, permite o acesso à recursos como </w:t>
       </w:r>
       <w:r>
         <w:rPr>
@@ -3609,11 +3782,6 @@
     <w:p>
       <w:pPr>
         <w:jc w:val="center"/>
-        <w:rPr>
-          <w:rFonts w:ascii="Times New Roman" w:hAnsi="Times New Roman" w:cs="Times New Roman"/>
-          <w:sz w:val="24"/>
-          <w:szCs w:val="24"/>
-        </w:rPr>
       </w:pPr>
       <w:r>
         <w:rPr>
@@ -3662,14 +3830,47 @@
     </w:p>
     <w:p>
       <w:pPr>
-        <w:jc w:val="both"/>
-      </w:pPr>
-      <w:r>
-        <w:rPr>
-          <w:rFonts w:ascii="Times New Roman" w:hAnsi="Times New Roman" w:cs="Times New Roman"/>
-          <w:sz w:val="24"/>
-          <w:szCs w:val="24"/>
-        </w:rPr>
+        <w:pStyle w:val="Legenda"/>
+        <w:jc w:val="center"/>
+        <w:rPr>
+          <w:rFonts w:ascii="Times New Roman" w:hAnsi="Times New Roman" w:cs="Times New Roman"/>
+          <w:b w:val="0"/>
+          <w:color w:val="auto"/>
+          <w:sz w:val="20"/>
+          <w:szCs w:val="20"/>
+        </w:rPr>
+      </w:pPr>
+      <w:r>
+        <w:rPr>
+          <w:rFonts w:ascii="Times New Roman" w:hAnsi="Times New Roman" w:cs="Times New Roman"/>
+          <w:color w:val="auto"/>
+          <w:sz w:val="20"/>
+          <w:szCs w:val="20"/>
+        </w:rPr>
+        <w:t>Fonte:</w:t>
+      </w:r>
+      <w:r>
+        <w:rPr>
+          <w:rFonts w:ascii="Times New Roman" w:hAnsi="Times New Roman" w:cs="Times New Roman"/>
+          <w:b w:val="0"/>
+          <w:color w:val="auto"/>
+          <w:sz w:val="20"/>
+          <w:szCs w:val="20"/>
+        </w:rPr>
+        <w:t xml:space="preserve"> https://developers.google.com/web/fundamentals/getting-started/primers/service-workers</w:t>
+      </w:r>
+    </w:p>
+    <w:p>
+      <w:pPr>
+        <w:jc w:val="both"/>
+      </w:pPr>
+      <w:r>
+        <w:rPr>
+          <w:rFonts w:ascii="Times New Roman" w:hAnsi="Times New Roman" w:cs="Times New Roman"/>
+          <w:sz w:val="24"/>
+          <w:szCs w:val="24"/>
+        </w:rPr>
+        <w:lastRenderedPageBreak/>
         <w:tab/>
         <w:t xml:space="preserve">O primeiro passo consiste no registro do </w:t>
       </w:r>
@@ -3857,7 +4058,6 @@
           <w:sz w:val="24"/>
           <w:szCs w:val="24"/>
         </w:rPr>
-        <w:lastRenderedPageBreak/>
         <w:tab/>
         <w:t xml:space="preserve">Após o seu registro, o primeiro evento do ciclo de vida de um </w:t>
       </w:r>
@@ -4566,7 +4766,16 @@
           <w:sz w:val="24"/>
           <w:szCs w:val="24"/>
         </w:rPr>
-        <w:t xml:space="preserve">antigo não exerce controle em nenhuma página utilizada pelo usuário, o mesmo é descartado e o novo assume o controle sobre novas requisições ao aplicativo. Como visto anteriormente, nesse momento um evento de ativação é disparado, caracterizando um bom momento para apagar </w:t>
+        <w:t xml:space="preserve">antigo não exerce controle em nenhuma página utilizada pelo usuário, o mesmo é descartado e o novo assume o controle sobre novas requisições ao aplicativo. Como visto anteriormente, nesse momento um evento de ativação é </w:t>
+      </w:r>
+      <w:r>
+        <w:rPr>
+          <w:rFonts w:ascii="Times New Roman" w:hAnsi="Times New Roman" w:cs="Times New Roman"/>
+          <w:sz w:val="24"/>
+          <w:szCs w:val="24"/>
+        </w:rPr>
+        <w:lastRenderedPageBreak/>
+        <w:t xml:space="preserve">disparado, caracterizando um bom momento para apagar </w:t>
       </w:r>
       <w:r>
         <w:rPr>
@@ -4657,16 +4866,7 @@
           <w:sz w:val="24"/>
           <w:szCs w:val="24"/>
         </w:rPr>
-        <w:t xml:space="preserve"> (W3C, 2015), que consiste em um intermediário mal intencionado que pode </w:t>
-      </w:r>
-      <w:r>
-        <w:rPr>
-          <w:rFonts w:ascii="Times New Roman" w:hAnsi="Times New Roman" w:cs="Times New Roman"/>
-          <w:sz w:val="24"/>
-          <w:szCs w:val="24"/>
-        </w:rPr>
-        <w:lastRenderedPageBreak/>
-        <w:t>filtrar e fabricar respostas maliciosas. Para evitar esse problema e garantir a integridade da aplicação durante à sua viagem na rede é obrigatório e indispensável a utilização de uma con</w:t>
+        <w:t xml:space="preserve"> (W3C, 2015), que consiste em um intermediário mal intencionado que pode filtrar e fabricar respostas maliciosas. Para evitar esse problema e garantir a integridade da aplicação durante à sua viagem na rede é obrigatório e indispensável a utilização de uma con</w:t>
       </w:r>
       <w:r>
         <w:rPr>
@@ -5174,6 +5374,7 @@
     </w:p>
     <w:p>
       <w:pPr>
+        <w:jc w:val="both"/>
         <w:rPr>
           <w:sz w:val="24"/>
           <w:szCs w:val="24"/>
@@ -5363,6 +5564,7 @@
           <w:sz w:val="24"/>
           <w:szCs w:val="24"/>
         </w:rPr>
+        <w:lastRenderedPageBreak/>
         <w:tab/>
         <w:t xml:space="preserve">Procurando por benefícios similares, outra empresa de </w:t>
       </w:r>
@@ -5454,16 +5656,7 @@
           <w:sz w:val="24"/>
           <w:szCs w:val="24"/>
         </w:rPr>
-        <w:t xml:space="preserve">O resultado foi um aumento de 104% na conversão de novos usuários, além disso, </w:t>
-      </w:r>
-      <w:r>
-        <w:rPr>
-          <w:rFonts w:ascii="Times New Roman" w:hAnsi="Times New Roman" w:cs="Times New Roman"/>
-          <w:sz w:val="24"/>
-          <w:szCs w:val="24"/>
-        </w:rPr>
-        <w:lastRenderedPageBreak/>
-        <w:t>com uma experiência melhorada, os usuários estão visitando 2 vezes mais páginas por sessão, consistindo um aumento de 74% em todos os navegadores.</w:t>
+        <w:t>O resultado foi um aumento de 104% na conversão de novos usuários, além disso, com uma experiência melhorada, os usuários estão visitando 2 vezes mais páginas por sessão, consistindo um aumento de 74% em todos os navegadores.</w:t>
       </w:r>
     </w:p>
     <w:p>
@@ -5560,6 +5753,7 @@
       <w:pPr>
         <w:jc w:val="both"/>
         <w:rPr>
+          <w:rFonts w:ascii="Times New Roman" w:hAnsi="Times New Roman" w:cs="Times New Roman"/>
           <w:sz w:val="24"/>
           <w:szCs w:val="24"/>
         </w:rPr>
@@ -5573,15 +5767,17 @@
         <w:tab/>
         <w:t xml:space="preserve">Esses são apenas alguns casos de sucesso da adoção de PWAs, para mais casos e informações basta acessar: </w:t>
       </w:r>
-      <w:r>
-        <w:rPr>
-          <w:rFonts w:ascii="Times New Roman" w:hAnsi="Times New Roman" w:cs="Times New Roman"/>
-          <w:sz w:val="24"/>
-          <w:szCs w:val="24"/>
-          <w:u w:val="single"/>
-        </w:rPr>
-        <w:t>https://developers.google.com/web/showcase/</w:t>
-      </w:r>
+      <w:hyperlink r:id="rId12" w:history="1">
+        <w:r>
+          <w:rPr>
+            <w:rStyle w:val="Hyperlink"/>
+            <w:rFonts w:ascii="Times New Roman" w:hAnsi="Times New Roman" w:cs="Times New Roman"/>
+            <w:sz w:val="24"/>
+            <w:szCs w:val="24"/>
+          </w:rPr>
+          <w:t>https://developers.google.com/web/showcase/</w:t>
+        </w:r>
+      </w:hyperlink>
       <w:r>
         <w:rPr>
           <w:rFonts w:ascii="Times New Roman" w:hAnsi="Times New Roman" w:cs="Times New Roman"/>
@@ -5594,6 +5790,41 @@
     <w:p>
       <w:pPr>
         <w:jc w:val="both"/>
+        <w:rPr>
+          <w:rFonts w:ascii="Times New Roman" w:hAnsi="Times New Roman" w:cs="Times New Roman"/>
+          <w:sz w:val="24"/>
+          <w:szCs w:val="24"/>
+        </w:rPr>
+      </w:pPr>
+    </w:p>
+    <w:p>
+      <w:pPr>
+        <w:jc w:val="both"/>
+        <w:rPr>
+          <w:rFonts w:ascii="Times New Roman" w:hAnsi="Times New Roman" w:cs="Times New Roman"/>
+          <w:b/>
+          <w:sz w:val="26"/>
+          <w:szCs w:val="26"/>
+        </w:rPr>
+      </w:pPr>
+      <w:r>
+        <w:rPr>
+          <w:rFonts w:ascii="Times New Roman" w:hAnsi="Times New Roman" w:cs="Times New Roman"/>
+          <w:b/>
+          <w:sz w:val="26"/>
+          <w:szCs w:val="26"/>
+        </w:rPr>
+        <w:t>3.6. Problemas com a abordagem</w:t>
+      </w:r>
+    </w:p>
+    <w:p>
+      <w:pPr>
+        <w:jc w:val="both"/>
+        <w:rPr>
+          <w:rFonts w:ascii="Times New Roman" w:hAnsi="Times New Roman" w:cs="Times New Roman"/>
+          <w:sz w:val="24"/>
+          <w:szCs w:val="24"/>
+        </w:rPr>
       </w:pPr>
       <w:r>
         <w:rPr>
@@ -5602,39 +5833,59 @@
           <w:szCs w:val="24"/>
         </w:rPr>
         <w:tab/>
-      </w:r>
-    </w:p>
-    <w:p>
-      <w:pPr>
-        <w:jc w:val="both"/>
-        <w:rPr>
-          <w:rFonts w:ascii="Times New Roman" w:hAnsi="Times New Roman" w:cs="Times New Roman"/>
-          <w:sz w:val="24"/>
-          <w:szCs w:val="24"/>
-        </w:rPr>
-      </w:pPr>
-    </w:p>
-    <w:p>
-      <w:pPr>
-        <w:jc w:val="both"/>
-        <w:rPr>
-          <w:rFonts w:ascii="Times New Roman" w:hAnsi="Times New Roman" w:cs="Times New Roman"/>
-          <w:sz w:val="24"/>
-          <w:szCs w:val="24"/>
-        </w:rPr>
-      </w:pPr>
-    </w:p>
-    <w:p>
-      <w:pPr>
-        <w:keepNext w:val="0"/>
-        <w:suppressAutoHyphens w:val="0"/>
-        <w:spacing w:after="200"/>
-        <w:rPr>
-          <w:rFonts w:ascii="Times New Roman" w:hAnsi="Times New Roman" w:cs="Times New Roman"/>
-          <w:sz w:val="32"/>
-          <w:szCs w:val="32"/>
-        </w:rPr>
-      </w:pPr>
+        <w:t xml:space="preserve">Apesar de todos os benefícios que podem ser providos através de </w:t>
+      </w:r>
+      <w:r>
+        <w:rPr>
+          <w:rFonts w:ascii="Times New Roman" w:hAnsi="Times New Roman" w:cs="Times New Roman"/>
+          <w:i/>
+          <w:sz w:val="24"/>
+          <w:szCs w:val="24"/>
+        </w:rPr>
+        <w:t>progressive web apps</w:t>
+      </w:r>
+      <w:r>
+        <w:rPr>
+          <w:rFonts w:ascii="Times New Roman" w:hAnsi="Times New Roman" w:cs="Times New Roman"/>
+          <w:sz w:val="24"/>
+          <w:szCs w:val="24"/>
+        </w:rPr>
+        <w:t>, existem uma série de fatores que precisam ser levados em consideração.</w:t>
+      </w:r>
+      <w:r>
+        <w:rPr>
+          <w:rFonts w:ascii="Times New Roman" w:hAnsi="Times New Roman" w:cs="Times New Roman"/>
+          <w:sz w:val="24"/>
+          <w:szCs w:val="24"/>
+        </w:rPr>
+        <w:t xml:space="preserve"> Primeiramente as tecnologias </w:t>
+      </w:r>
+      <w:r>
+        <w:rPr>
+          <w:rFonts w:ascii="Times New Roman" w:hAnsi="Times New Roman" w:cs="Times New Roman"/>
+          <w:i/>
+          <w:sz w:val="24"/>
+          <w:szCs w:val="24"/>
+        </w:rPr>
+        <w:t xml:space="preserve">web </w:t>
+      </w:r>
+      <w:r>
+        <w:rPr>
+          <w:rFonts w:ascii="Times New Roman" w:hAnsi="Times New Roman" w:cs="Times New Roman"/>
+          <w:sz w:val="24"/>
+          <w:szCs w:val="24"/>
+        </w:rPr>
+        <w:t xml:space="preserve">não possuem acesso à todos os recursos oferecidos pelos aparelhos celulares, </w:t>
+      </w:r>
+      <w:r>
+        <w:rPr>
+          <w:rFonts w:ascii="Times New Roman" w:hAnsi="Times New Roman" w:cs="Times New Roman"/>
+          <w:i/>
+          <w:sz w:val="24"/>
+          <w:szCs w:val="24"/>
+        </w:rPr>
+        <w:t xml:space="preserve">bluetooth </w:t>
+      </w:r>
       <w:r>
         <w:rPr>
           <w:rFonts w:ascii="Times New Roman" w:hAnsi="Times New Roman" w:cs="Times New Roman"/>
@@ -5833,7 +6084,24 @@
           <w:sz w:val="24"/>
           <w:szCs w:val="24"/>
         </w:rPr>
-        <w:t>nceitos a serem apresentados...</w:t>
+        <w:t xml:space="preserve">nceitos a serem apresentados, envolvendo as tecnologias que aproximam a </w:t>
+      </w:r>
+      <w:r>
+        <w:rPr>
+          <w:rFonts w:eastAsia="Garamond"/>
+          <w:i/>
+          <w:sz w:val="24"/>
+          <w:szCs w:val="24"/>
+        </w:rPr>
+        <w:t xml:space="preserve">web </w:t>
+      </w:r>
+      <w:r>
+        <w:rPr>
+          <w:rFonts w:eastAsia="Garamond"/>
+          <w:sz w:val="24"/>
+          <w:szCs w:val="24"/>
+        </w:rPr>
+        <w:t>de uma experiência nativa.</w:t>
       </w:r>
     </w:p>
     <w:p>
@@ -6134,6 +6402,70 @@
           <w:szCs w:val="24"/>
           <w:lang w:val="en-US"/>
         </w:rPr>
+        <w:t>Application Cache is a Douchebag</w:t>
+      </w:r>
+      <w:r>
+        <w:rPr>
+          <w:rFonts w:ascii="Times New Roman" w:hAnsi="Times New Roman" w:cs="Times New Roman"/>
+          <w:sz w:val="24"/>
+          <w:szCs w:val="24"/>
+          <w:lang w:val="en-US"/>
+        </w:rPr>
+        <w:t xml:space="preserve">, 8 mai. 2012. </w:t>
+      </w:r>
+      <w:r>
+        <w:rPr>
+          <w:rFonts w:ascii="Times New Roman" w:hAnsi="Times New Roman" w:cs="Times New Roman"/>
+          <w:sz w:val="24"/>
+          <w:szCs w:val="24"/>
+        </w:rPr>
+        <w:t>Disponível em: &lt;https://alistapart.com/article/application-cache-is-a-douchebag</w:t>
+      </w:r>
+      <w:r>
+        <w:rPr>
+          <w:rFonts w:ascii="Times New Roman" w:hAnsi="Times New Roman" w:cs="Times New Roman"/>
+          <w:sz w:val="24"/>
+          <w:szCs w:val="24"/>
+        </w:rPr>
+        <w:t>&gt; Acesso em: 14 mai. 2017.</w:t>
+      </w:r>
+    </w:p>
+    <w:p>
+      <w:pPr>
+        <w:jc w:val="both"/>
+        <w:rPr>
+          <w:rFonts w:ascii="Times New Roman" w:hAnsi="Times New Roman" w:cs="Times New Roman"/>
+          <w:sz w:val="24"/>
+          <w:szCs w:val="24"/>
+        </w:rPr>
+      </w:pPr>
+    </w:p>
+    <w:p>
+      <w:pPr>
+        <w:jc w:val="both"/>
+        <w:rPr>
+          <w:rFonts w:ascii="Times New Roman" w:hAnsi="Times New Roman" w:cs="Times New Roman"/>
+          <w:sz w:val="24"/>
+          <w:szCs w:val="24"/>
+        </w:rPr>
+      </w:pPr>
+      <w:r>
+        <w:rPr>
+          <w:rFonts w:ascii="Times New Roman" w:hAnsi="Times New Roman" w:cs="Times New Roman"/>
+          <w:sz w:val="24"/>
+          <w:szCs w:val="24"/>
+          <w:lang w:val="en-US"/>
+        </w:rPr>
+        <w:t xml:space="preserve">ARCHIBALD, Jake. </w:t>
+      </w:r>
+      <w:r>
+        <w:rPr>
+          <w:rFonts w:ascii="Times New Roman" w:hAnsi="Times New Roman" w:cs="Times New Roman"/>
+          <w:b/>
+          <w:sz w:val="24"/>
+          <w:szCs w:val="24"/>
+          <w:lang w:val="en-US"/>
+        </w:rPr>
         <w:t>The Service Worker Lifecycle</w:t>
       </w:r>
       <w:r>
@@ -6150,7 +6482,6 @@
           <w:rFonts w:ascii="Times New Roman" w:hAnsi="Times New Roman" w:cs="Times New Roman"/>
           <w:sz w:val="24"/>
           <w:szCs w:val="24"/>
-          <w:lang w:val="en-US"/>
         </w:rPr>
         <w:t>Disponível em: &lt;https://developers.google.com/web/fundamentals/in</w:t>
       </w:r>
@@ -7551,6 +7882,7 @@
   <w:style w:type="character" w:default="1" w:styleId="Fontepargpadro">
     <w:name w:val="Default Paragraph Font"/>
     <w:uiPriority w:val="1"/>
+    <w:semiHidden/>
     <w:unhideWhenUsed/>
   </w:style>
   <w:style w:type="table" w:default="1" w:styleId="Tabelanormal">
@@ -7724,6 +8056,17 @@
       <w:color w:val="4F81BD" w:themeColor="accent1"/>
       <w:sz w:val="18"/>
       <w:szCs w:val="16"/>
+    </w:rPr>
+  </w:style>
+  <w:style w:type="character" w:styleId="Hyperlink">
+    <w:name w:val="Hyperlink"/>
+    <w:basedOn w:val="Fontepargpadro"/>
+    <w:uiPriority w:val="99"/>
+    <w:unhideWhenUsed/>
+    <w:rsid w:val="00F944BE"/>
+    <w:rPr>
+      <w:color w:val="0000FF" w:themeColor="hyperlink"/>
+      <w:u w:val="single"/>
     </w:rPr>
   </w:style>
 </w:styles>

</xml_diff>

<commit_message>
Fri May 19 2017 00:49:22
</commit_message>
<xml_diff>
--- a/projeto.docx
+++ b/projeto.docx
@@ -5819,11 +5819,14 @@
     </w:p>
     <w:p>
       <w:pPr>
-        <w:jc w:val="both"/>
-        <w:rPr>
-          <w:rFonts w:ascii="Times New Roman" w:hAnsi="Times New Roman" w:cs="Times New Roman"/>
-          <w:sz w:val="24"/>
-          <w:szCs w:val="24"/>
+        <w:shd w:val="clear" w:color="auto" w:fill="FFFFFF"/>
+        <w:jc w:val="both"/>
+        <w:rPr>
+          <w:rFonts w:ascii="Times New Roman" w:eastAsia="Times New Roman" w:hAnsi="Times New Roman" w:cs="Times New Roman"/>
+          <w:color w:val="auto"/>
+          <w:sz w:val="24"/>
+          <w:szCs w:val="24"/>
+          <w:lang w:eastAsia="pt-BR" w:bidi="ar-SA"/>
         </w:rPr>
       </w:pPr>
       <w:r>
@@ -5833,59 +5836,222 @@
           <w:szCs w:val="24"/>
         </w:rPr>
         <w:tab/>
+      </w:r>
+      <w:r>
+        <w:rPr>
+          <w:rFonts w:ascii="Times New Roman" w:eastAsia="Times New Roman" w:hAnsi="Times New Roman" w:cs="Times New Roman"/>
+          <w:color w:val="auto"/>
+          <w:sz w:val="24"/>
+          <w:szCs w:val="24"/>
+          <w:lang w:eastAsia="pt-BR" w:bidi="ar-SA"/>
+        </w:rPr>
         <w:t xml:space="preserve">Apesar de todos os benefícios que podem ser providos através de </w:t>
       </w:r>
       <w:r>
         <w:rPr>
-          <w:rFonts w:ascii="Times New Roman" w:hAnsi="Times New Roman" w:cs="Times New Roman"/>
-          <w:i/>
-          <w:sz w:val="24"/>
-          <w:szCs w:val="24"/>
+          <w:rFonts w:ascii="Times New Roman" w:eastAsia="Times New Roman" w:hAnsi="Times New Roman" w:cs="Times New Roman"/>
+          <w:i/>
+          <w:color w:val="auto"/>
+          <w:sz w:val="24"/>
+          <w:szCs w:val="24"/>
+          <w:lang w:eastAsia="pt-BR" w:bidi="ar-SA"/>
         </w:rPr>
         <w:t>progressive web apps</w:t>
       </w:r>
       <w:r>
         <w:rPr>
-          <w:rFonts w:ascii="Times New Roman" w:hAnsi="Times New Roman" w:cs="Times New Roman"/>
-          <w:sz w:val="24"/>
-          <w:szCs w:val="24"/>
-        </w:rPr>
-        <w:t>, existem uma série de fatores que precisam ser levados em consideração.</w:t>
-      </w:r>
-      <w:r>
-        <w:rPr>
-          <w:rFonts w:ascii="Times New Roman" w:hAnsi="Times New Roman" w:cs="Times New Roman"/>
-          <w:sz w:val="24"/>
-          <w:szCs w:val="24"/>
-        </w:rPr>
-        <w:t xml:space="preserve"> Primeiramente as tecnologias </w:t>
-      </w:r>
-      <w:r>
-        <w:rPr>
-          <w:rFonts w:ascii="Times New Roman" w:hAnsi="Times New Roman" w:cs="Times New Roman"/>
-          <w:i/>
-          <w:sz w:val="24"/>
-          <w:szCs w:val="24"/>
-        </w:rPr>
-        <w:t xml:space="preserve">web </w:t>
-      </w:r>
-      <w:r>
-        <w:rPr>
-          <w:rFonts w:ascii="Times New Roman" w:hAnsi="Times New Roman" w:cs="Times New Roman"/>
-          <w:sz w:val="24"/>
-          <w:szCs w:val="24"/>
-        </w:rPr>
-        <w:t xml:space="preserve">não possuem acesso à todos os recursos oferecidos pelos aparelhos celulares, </w:t>
-      </w:r>
-      <w:r>
-        <w:rPr>
-          <w:rFonts w:ascii="Times New Roman" w:hAnsi="Times New Roman" w:cs="Times New Roman"/>
-          <w:i/>
-          <w:sz w:val="24"/>
-          <w:szCs w:val="24"/>
-        </w:rPr>
-        <w:t xml:space="preserve">bluetooth </w:t>
-      </w:r>
+          <w:rFonts w:ascii="Times New Roman" w:eastAsia="Times New Roman" w:hAnsi="Times New Roman" w:cs="Times New Roman"/>
+          <w:color w:val="auto"/>
+          <w:sz w:val="24"/>
+          <w:szCs w:val="24"/>
+          <w:lang w:eastAsia="pt-BR" w:bidi="ar-SA"/>
+        </w:rPr>
+        <w:t xml:space="preserve">, existem uma série de fatores que precisam ser levados em consideração. Primeiramente as tecnologias </w:t>
+      </w:r>
+      <w:r>
+        <w:rPr>
+          <w:rFonts w:ascii="Times New Roman" w:eastAsia="Times New Roman" w:hAnsi="Times New Roman" w:cs="Times New Roman"/>
+          <w:i/>
+          <w:color w:val="auto"/>
+          <w:sz w:val="24"/>
+          <w:szCs w:val="24"/>
+          <w:lang w:eastAsia="pt-BR" w:bidi="ar-SA"/>
+        </w:rPr>
+        <w:t>web</w:t>
+      </w:r>
+      <w:r>
+        <w:rPr>
+          <w:rFonts w:ascii="Times New Roman" w:eastAsia="Times New Roman" w:hAnsi="Times New Roman" w:cs="Times New Roman"/>
+          <w:color w:val="auto"/>
+          <w:sz w:val="24"/>
+          <w:szCs w:val="24"/>
+          <w:lang w:eastAsia="pt-BR" w:bidi="ar-SA"/>
+        </w:rPr>
+        <w:t xml:space="preserve"> não possuem acesso à todos os recursos oferecidos pelos aparelhos celulares: </w:t>
+      </w:r>
+      <w:r>
+        <w:rPr>
+          <w:rFonts w:ascii="Times New Roman" w:eastAsia="Times New Roman" w:hAnsi="Times New Roman" w:cs="Times New Roman"/>
+          <w:i/>
+          <w:color w:val="auto"/>
+          <w:sz w:val="24"/>
+          <w:szCs w:val="24"/>
+          <w:lang w:eastAsia="pt-BR" w:bidi="ar-SA"/>
+        </w:rPr>
+        <w:t>bluetooth</w:t>
+      </w:r>
+      <w:r>
+        <w:rPr>
+          <w:rFonts w:ascii="Times New Roman" w:eastAsia="Times New Roman" w:hAnsi="Times New Roman" w:cs="Times New Roman"/>
+          <w:color w:val="auto"/>
+          <w:sz w:val="24"/>
+          <w:szCs w:val="24"/>
+          <w:lang w:eastAsia="pt-BR" w:bidi="ar-SA"/>
+        </w:rPr>
+        <w:t xml:space="preserve"> e acesso à lista de contatos do aparelho são exemplos de recursos ainda não acessíveis para os </w:t>
+      </w:r>
+      <w:r>
+        <w:rPr>
+          <w:rFonts w:ascii="Times New Roman" w:eastAsia="Times New Roman" w:hAnsi="Times New Roman" w:cs="Times New Roman"/>
+          <w:i/>
+          <w:color w:val="auto"/>
+          <w:sz w:val="24"/>
+          <w:szCs w:val="24"/>
+          <w:lang w:eastAsia="pt-BR" w:bidi="ar-SA"/>
+        </w:rPr>
+        <w:t>web apps</w:t>
+      </w:r>
+      <w:r>
+        <w:rPr>
+          <w:rFonts w:ascii="Times New Roman" w:eastAsia="Times New Roman" w:hAnsi="Times New Roman" w:cs="Times New Roman"/>
+          <w:color w:val="auto"/>
+          <w:sz w:val="24"/>
+          <w:szCs w:val="24"/>
+          <w:lang w:eastAsia="pt-BR" w:bidi="ar-SA"/>
+        </w:rPr>
+        <w:t>.</w:t>
+      </w:r>
+    </w:p>
+    <w:p>
+      <w:pPr>
+        <w:keepNext w:val="0"/>
+        <w:shd w:val="clear" w:color="auto" w:fill="FFFFFF"/>
+        <w:suppressAutoHyphens w:val="0"/>
+        <w:spacing w:line="240" w:lineRule="auto"/>
+        <w:ind w:firstLine="708"/>
+        <w:jc w:val="both"/>
+        <w:rPr>
+          <w:rFonts w:ascii="Times New Roman" w:eastAsia="Times New Roman" w:hAnsi="Times New Roman" w:cs="Times New Roman"/>
+          <w:color w:val="auto"/>
+          <w:sz w:val="24"/>
+          <w:szCs w:val="24"/>
+          <w:lang w:eastAsia="pt-BR" w:bidi="ar-SA"/>
+        </w:rPr>
+      </w:pPr>
+      <w:r>
+        <w:rPr>
+          <w:rFonts w:ascii="Times New Roman" w:eastAsia="Times New Roman" w:hAnsi="Times New Roman" w:cs="Times New Roman"/>
+          <w:color w:val="auto"/>
+          <w:sz w:val="24"/>
+          <w:szCs w:val="24"/>
+          <w:lang w:eastAsia="pt-BR" w:bidi="ar-SA"/>
+        </w:rPr>
+        <w:t xml:space="preserve">O </w:t>
+      </w:r>
+      <w:r>
+        <w:rPr>
+          <w:rFonts w:ascii="Times New Roman" w:eastAsia="Times New Roman" w:hAnsi="Times New Roman" w:cs="Times New Roman"/>
+          <w:i/>
+          <w:color w:val="auto"/>
+          <w:sz w:val="24"/>
+          <w:szCs w:val="24"/>
+          <w:lang w:eastAsia="pt-BR" w:bidi="ar-SA"/>
+        </w:rPr>
+        <w:t>iOS</w:t>
+      </w:r>
+      <w:r>
+        <w:rPr>
+          <w:rFonts w:ascii="Times New Roman" w:eastAsia="Times New Roman" w:hAnsi="Times New Roman" w:cs="Times New Roman"/>
+          <w:color w:val="auto"/>
+          <w:sz w:val="24"/>
+          <w:szCs w:val="24"/>
+          <w:lang w:eastAsia="pt-BR" w:bidi="ar-SA"/>
+        </w:rPr>
+        <w:t xml:space="preserve">, sistema operacional da </w:t>
+      </w:r>
+      <w:r>
+        <w:rPr>
+          <w:rFonts w:ascii="Times New Roman" w:eastAsia="Times New Roman" w:hAnsi="Times New Roman" w:cs="Times New Roman"/>
+          <w:i/>
+          <w:color w:val="auto"/>
+          <w:sz w:val="24"/>
+          <w:szCs w:val="24"/>
+          <w:lang w:eastAsia="pt-BR" w:bidi="ar-SA"/>
+        </w:rPr>
+        <w:t>Apple</w:t>
+      </w:r>
+      <w:r>
+        <w:rPr>
+          <w:rFonts w:ascii="Times New Roman" w:eastAsia="Times New Roman" w:hAnsi="Times New Roman" w:cs="Times New Roman"/>
+          <w:color w:val="auto"/>
+          <w:sz w:val="24"/>
+          <w:szCs w:val="24"/>
+          <w:lang w:eastAsia="pt-BR" w:bidi="ar-SA"/>
+        </w:rPr>
+        <w:t xml:space="preserve"> para dispositivos móveis, ainda não oferece suporte às tecnologias presentes em progressive web apps. Esse fato não implica em uma impossibilidade de uso para usuários desse sistema, visto que o </w:t>
+      </w:r>
+      <w:r>
+        <w:rPr>
+          <w:rFonts w:ascii="Times New Roman" w:eastAsia="Times New Roman" w:hAnsi="Times New Roman" w:cs="Times New Roman"/>
+          <w:i/>
+          <w:color w:val="auto"/>
+          <w:sz w:val="24"/>
+          <w:szCs w:val="24"/>
+          <w:lang w:eastAsia="pt-BR" w:bidi="ar-SA"/>
+        </w:rPr>
+        <w:t>web app</w:t>
+      </w:r>
+      <w:r>
+        <w:rPr>
+          <w:rFonts w:ascii="Times New Roman" w:eastAsia="Times New Roman" w:hAnsi="Times New Roman" w:cs="Times New Roman"/>
+          <w:color w:val="auto"/>
+          <w:sz w:val="24"/>
+          <w:szCs w:val="24"/>
+          <w:lang w:eastAsia="pt-BR" w:bidi="ar-SA"/>
+        </w:rPr>
+        <w:t xml:space="preserve"> poderá ser acessado através da </w:t>
+      </w:r>
+      <w:r>
+        <w:rPr>
+          <w:rFonts w:ascii="Times New Roman" w:eastAsia="Times New Roman" w:hAnsi="Times New Roman" w:cs="Times New Roman"/>
+          <w:i/>
+          <w:color w:val="auto"/>
+          <w:sz w:val="24"/>
+          <w:szCs w:val="24"/>
+          <w:lang w:eastAsia="pt-BR" w:bidi="ar-SA"/>
+        </w:rPr>
+        <w:t>internet</w:t>
+      </w:r>
+      <w:r>
+        <w:rPr>
+          <w:rFonts w:ascii="Times New Roman" w:eastAsia="Times New Roman" w:hAnsi="Times New Roman" w:cs="Times New Roman"/>
+          <w:color w:val="auto"/>
+          <w:sz w:val="24"/>
+          <w:szCs w:val="24"/>
+          <w:lang w:eastAsia="pt-BR" w:bidi="ar-SA"/>
+        </w:rPr>
+        <w:t>, porém sem os recursos que aproximam sua experiência próxima da nativa.</w:t>
+      </w:r>
+    </w:p>
+    <w:p>
+      <w:pPr>
+        <w:jc w:val="both"/>
+        <w:rPr>
+          <w:rFonts w:ascii="Times New Roman" w:hAnsi="Times New Roman" w:cs="Times New Roman"/>
+          <w:sz w:val="24"/>
+          <w:szCs w:val="24"/>
+        </w:rPr>
+      </w:pPr>
       <w:r>
         <w:rPr>
           <w:rFonts w:ascii="Times New Roman" w:hAnsi="Times New Roman" w:cs="Times New Roman"/>
@@ -6245,18 +6411,666 @@
         </w:numPr>
         <w:rPr>
           <w:rFonts w:ascii="Times New Roman" w:hAnsi="Times New Roman" w:cs="Times New Roman"/>
-          <w:sz w:val="24"/>
-          <w:szCs w:val="24"/>
-        </w:rPr>
-      </w:pPr>
-      <w:r>
-        <w:rPr>
-          <w:rFonts w:ascii="Times New Roman" w:hAnsi="Times New Roman" w:cs="Times New Roman"/>
-          <w:sz w:val="24"/>
-          <w:szCs w:val="24"/>
+          <w:b/>
+          <w:sz w:val="32"/>
+          <w:szCs w:val="32"/>
+        </w:rPr>
+      </w:pPr>
+      <w:r>
+        <w:rPr>
+          <w:rFonts w:ascii="Times New Roman" w:hAnsi="Times New Roman" w:cs="Times New Roman"/>
+          <w:b/>
+          <w:sz w:val="32"/>
+          <w:szCs w:val="32"/>
         </w:rPr>
         <w:lastRenderedPageBreak/>
         <w:t>Cronograma</w:t>
+      </w:r>
+    </w:p>
+    <w:p>
+      <w:pPr>
+        <w:keepNext w:val="0"/>
+        <w:suppressAutoHyphens w:val="0"/>
+        <w:spacing w:after="200"/>
+        <w:rPr>
+          <w:rFonts w:ascii="Times New Roman" w:hAnsi="Times New Roman" w:cs="Times New Roman"/>
+          <w:sz w:val="24"/>
+          <w:szCs w:val="24"/>
+        </w:rPr>
+      </w:pPr>
+    </w:p>
+    <w:tbl>
+      <w:tblPr>
+        <w:tblW w:w="9143" w:type="dxa"/>
+        <w:tblBorders>
+          <w:top w:val="single" w:sz="4" w:space="0" w:color="auto"/>
+          <w:left w:val="single" w:sz="4" w:space="0" w:color="auto"/>
+          <w:bottom w:val="single" w:sz="4" w:space="0" w:color="auto"/>
+          <w:right w:val="single" w:sz="4" w:space="0" w:color="auto"/>
+          <w:insideH w:val="single" w:sz="4" w:space="0" w:color="auto"/>
+          <w:insideV w:val="single" w:sz="4" w:space="0" w:color="auto"/>
+        </w:tblBorders>
+        <w:tblLayout w:type="fixed"/>
+        <w:tblCellMar>
+          <w:top w:w="28" w:type="dxa"/>
+          <w:left w:w="57" w:type="dxa"/>
+          <w:bottom w:w="28" w:type="dxa"/>
+          <w:right w:w="57" w:type="dxa"/>
+        </w:tblCellMar>
+        <w:tblLook w:val="0000"/>
+      </w:tblPr>
+      <w:tblGrid>
+        <w:gridCol w:w="2263"/>
+        <w:gridCol w:w="3686"/>
+        <w:gridCol w:w="1559"/>
+        <w:gridCol w:w="1635"/>
+      </w:tblGrid>
+      <w:tr>
+        <w:tc>
+          <w:tcPr>
+            <w:tcW w:w="2263" w:type="dxa"/>
+            <w:vAlign w:val="center"/>
+          </w:tcPr>
+          <w:p>
+            <w:pPr>
+              <w:pStyle w:val="Livre"/>
+              <w:snapToGrid w:val="0"/>
+              <w:jc w:val="center"/>
+              <w:rPr>
+                <w:rFonts w:ascii="Times New Roman" w:hAnsi="Times New Roman"/>
+                <w:b/>
+                <w:bCs/>
+                <w:sz w:val="24"/>
+                <w:szCs w:val="24"/>
+              </w:rPr>
+            </w:pPr>
+            <w:r>
+              <w:rPr>
+                <w:rFonts w:ascii="Times New Roman" w:hAnsi="Times New Roman"/>
+                <w:b/>
+                <w:bCs/>
+                <w:sz w:val="24"/>
+                <w:szCs w:val="24"/>
+              </w:rPr>
+              <w:t>Atividades</w:t>
+            </w:r>
+          </w:p>
+        </w:tc>
+        <w:tc>
+          <w:tcPr>
+            <w:tcW w:w="3686" w:type="dxa"/>
+            <w:vAlign w:val="center"/>
+          </w:tcPr>
+          <w:p>
+            <w:pPr>
+              <w:pStyle w:val="Livre"/>
+              <w:snapToGrid w:val="0"/>
+              <w:jc w:val="center"/>
+              <w:rPr>
+                <w:rFonts w:ascii="Times New Roman" w:hAnsi="Times New Roman"/>
+                <w:b/>
+                <w:bCs/>
+                <w:sz w:val="24"/>
+                <w:szCs w:val="24"/>
+              </w:rPr>
+            </w:pPr>
+            <w:r>
+              <w:rPr>
+                <w:rFonts w:ascii="Times New Roman" w:hAnsi="Times New Roman"/>
+                <w:b/>
+                <w:bCs/>
+                <w:sz w:val="24"/>
+                <w:szCs w:val="24"/>
+              </w:rPr>
+              <w:t>Resultados</w:t>
+            </w:r>
+          </w:p>
+        </w:tc>
+        <w:tc>
+          <w:tcPr>
+            <w:tcW w:w="1559" w:type="dxa"/>
+            <w:vAlign w:val="center"/>
+          </w:tcPr>
+          <w:p>
+            <w:pPr>
+              <w:pStyle w:val="Livre"/>
+              <w:snapToGrid w:val="0"/>
+              <w:jc w:val="center"/>
+              <w:rPr>
+                <w:rFonts w:ascii="Times New Roman" w:hAnsi="Times New Roman"/>
+                <w:b/>
+                <w:bCs/>
+                <w:sz w:val="24"/>
+                <w:szCs w:val="24"/>
+              </w:rPr>
+            </w:pPr>
+            <w:r>
+              <w:rPr>
+                <w:rFonts w:ascii="Times New Roman" w:hAnsi="Times New Roman"/>
+                <w:b/>
+                <w:bCs/>
+                <w:sz w:val="24"/>
+                <w:szCs w:val="24"/>
+              </w:rPr>
+              <w:t>Início Previsto</w:t>
+            </w:r>
+          </w:p>
+        </w:tc>
+        <w:tc>
+          <w:tcPr>
+            <w:tcW w:w="1635" w:type="dxa"/>
+            <w:vAlign w:val="center"/>
+          </w:tcPr>
+          <w:p>
+            <w:pPr>
+              <w:pStyle w:val="Livre"/>
+              <w:snapToGrid w:val="0"/>
+              <w:jc w:val="center"/>
+              <w:rPr>
+                <w:rFonts w:ascii="Times New Roman" w:hAnsi="Times New Roman"/>
+                <w:b/>
+                <w:bCs/>
+                <w:sz w:val="24"/>
+                <w:szCs w:val="24"/>
+              </w:rPr>
+            </w:pPr>
+            <w:r>
+              <w:rPr>
+                <w:rFonts w:ascii="Times New Roman" w:hAnsi="Times New Roman"/>
+                <w:b/>
+                <w:bCs/>
+                <w:sz w:val="24"/>
+                <w:szCs w:val="24"/>
+              </w:rPr>
+              <w:t>Término Previsto</w:t>
+            </w:r>
+          </w:p>
+        </w:tc>
+      </w:tr>
+      <w:tr>
+        <w:tc>
+          <w:tcPr>
+            <w:tcW w:w="2263" w:type="dxa"/>
+          </w:tcPr>
+          <w:p>
+            <w:pPr>
+              <w:pStyle w:val="Livre"/>
+              <w:snapToGrid w:val="0"/>
+              <w:jc w:val="left"/>
+              <w:rPr>
+                <w:rFonts w:ascii="Times New Roman" w:hAnsi="Times New Roman" w:cs="Arial"/>
+                <w:sz w:val="24"/>
+                <w:szCs w:val="24"/>
+              </w:rPr>
+            </w:pPr>
+            <w:r>
+              <w:rPr>
+                <w:rFonts w:ascii="Times New Roman" w:hAnsi="Times New Roman" w:cs="Arial"/>
+                <w:sz w:val="24"/>
+                <w:szCs w:val="24"/>
+              </w:rPr>
+              <w:t>Estudo bibliográfico</w:t>
+            </w:r>
+          </w:p>
+        </w:tc>
+        <w:tc>
+          <w:tcPr>
+            <w:tcW w:w="3686" w:type="dxa"/>
+          </w:tcPr>
+          <w:p>
+            <w:pPr>
+              <w:suppressAutoHyphens w:val="0"/>
+              <w:spacing w:after="160" w:line="254" w:lineRule="auto"/>
+              <w:jc w:val="both"/>
+              <w:rPr>
+                <w:rFonts w:ascii="Times New Roman" w:hAnsi="Times New Roman" w:cs="Times New Roman"/>
+                <w:sz w:val="24"/>
+                <w:szCs w:val="24"/>
+              </w:rPr>
+            </w:pPr>
+            <w:r>
+              <w:rPr>
+                <w:rFonts w:ascii="Times New Roman" w:hAnsi="Times New Roman" w:cs="Times New Roman"/>
+                <w:sz w:val="24"/>
+                <w:szCs w:val="24"/>
+              </w:rPr>
+              <w:t>Conhecimento a respeito</w:t>
+            </w:r>
+            <w:r>
+              <w:rPr>
+                <w:rFonts w:ascii="Times New Roman" w:hAnsi="Times New Roman" w:cs="Times New Roman"/>
+                <w:sz w:val="24"/>
+                <w:szCs w:val="24"/>
+              </w:rPr>
+              <w:t xml:space="preserve"> de </w:t>
+            </w:r>
+            <w:r>
+              <w:rPr>
+                <w:rFonts w:ascii="Times New Roman" w:hAnsi="Times New Roman" w:cs="Times New Roman"/>
+                <w:sz w:val="24"/>
+                <w:szCs w:val="24"/>
+              </w:rPr>
+              <w:t>Progressive Web Apps</w:t>
+            </w:r>
+            <w:r>
+              <w:rPr>
+                <w:rFonts w:ascii="Times New Roman" w:hAnsi="Times New Roman" w:cs="Times New Roman"/>
+                <w:sz w:val="24"/>
+                <w:szCs w:val="24"/>
+              </w:rPr>
+              <w:t>.</w:t>
+            </w:r>
+          </w:p>
+          <w:p>
+            <w:pPr>
+              <w:pStyle w:val="Livre"/>
+              <w:snapToGrid w:val="0"/>
+              <w:rPr>
+                <w:rFonts w:ascii="Times New Roman" w:hAnsi="Times New Roman"/>
+                <w:sz w:val="24"/>
+                <w:szCs w:val="24"/>
+              </w:rPr>
+            </w:pPr>
+          </w:p>
+        </w:tc>
+        <w:tc>
+          <w:tcPr>
+            <w:tcW w:w="1559" w:type="dxa"/>
+            <w:vAlign w:val="center"/>
+          </w:tcPr>
+          <w:p>
+            <w:pPr>
+              <w:pStyle w:val="Livre"/>
+              <w:snapToGrid w:val="0"/>
+              <w:jc w:val="center"/>
+              <w:rPr>
+                <w:rFonts w:ascii="Times New Roman" w:hAnsi="Times New Roman"/>
+                <w:sz w:val="24"/>
+                <w:szCs w:val="24"/>
+              </w:rPr>
+            </w:pPr>
+            <w:r>
+              <w:rPr>
+                <w:rFonts w:ascii="Times New Roman" w:hAnsi="Times New Roman"/>
+                <w:sz w:val="24"/>
+                <w:szCs w:val="24"/>
+              </w:rPr>
+              <w:t>01/08/201</w:t>
+            </w:r>
+            <w:r>
+              <w:rPr>
+                <w:rFonts w:ascii="Times New Roman" w:hAnsi="Times New Roman"/>
+                <w:sz w:val="24"/>
+                <w:szCs w:val="24"/>
+              </w:rPr>
+              <w:t>7</w:t>
+            </w:r>
+          </w:p>
+        </w:tc>
+        <w:tc>
+          <w:tcPr>
+            <w:tcW w:w="1635" w:type="dxa"/>
+            <w:vAlign w:val="center"/>
+          </w:tcPr>
+          <w:p>
+            <w:pPr>
+              <w:pStyle w:val="Livre"/>
+              <w:keepNext/>
+              <w:snapToGrid w:val="0"/>
+              <w:jc w:val="center"/>
+              <w:rPr>
+                <w:rFonts w:ascii="Times New Roman" w:hAnsi="Times New Roman"/>
+                <w:sz w:val="24"/>
+                <w:szCs w:val="24"/>
+              </w:rPr>
+            </w:pPr>
+            <w:r>
+              <w:rPr>
+                <w:rFonts w:ascii="Times New Roman" w:hAnsi="Times New Roman"/>
+                <w:sz w:val="24"/>
+                <w:szCs w:val="24"/>
+              </w:rPr>
+              <w:t>31/08/201</w:t>
+            </w:r>
+            <w:r>
+              <w:rPr>
+                <w:rFonts w:ascii="Times New Roman" w:hAnsi="Times New Roman"/>
+                <w:sz w:val="24"/>
+                <w:szCs w:val="24"/>
+              </w:rPr>
+              <w:t>7</w:t>
+            </w:r>
+          </w:p>
+        </w:tc>
+      </w:tr>
+      <w:tr>
+        <w:tc>
+          <w:tcPr>
+            <w:tcW w:w="2263" w:type="dxa"/>
+          </w:tcPr>
+          <w:p>
+            <w:pPr>
+              <w:pStyle w:val="Livre"/>
+              <w:snapToGrid w:val="0"/>
+              <w:jc w:val="left"/>
+              <w:rPr>
+                <w:rFonts w:ascii="Times New Roman" w:hAnsi="Times New Roman" w:cs="Arial"/>
+                <w:sz w:val="24"/>
+                <w:szCs w:val="24"/>
+              </w:rPr>
+            </w:pPr>
+            <w:r>
+              <w:rPr>
+                <w:rFonts w:ascii="Times New Roman" w:hAnsi="Times New Roman" w:cs="Arial"/>
+                <w:sz w:val="24"/>
+                <w:szCs w:val="24"/>
+              </w:rPr>
+              <w:t>Desenvolvimento d</w:t>
+            </w:r>
+            <w:r>
+              <w:rPr>
+                <w:rFonts w:ascii="Times New Roman" w:hAnsi="Times New Roman" w:cs="Arial"/>
+                <w:sz w:val="24"/>
+                <w:szCs w:val="24"/>
+              </w:rPr>
+              <w:t>os testes comparativos</w:t>
+            </w:r>
+          </w:p>
+        </w:tc>
+        <w:tc>
+          <w:tcPr>
+            <w:tcW w:w="3686" w:type="dxa"/>
+          </w:tcPr>
+          <w:p>
+            <w:pPr>
+              <w:suppressAutoHyphens w:val="0"/>
+              <w:spacing w:after="160" w:line="254" w:lineRule="auto"/>
+              <w:jc w:val="both"/>
+              <w:rPr>
+                <w:rFonts w:ascii="Times New Roman" w:hAnsi="Times New Roman" w:cs="Times New Roman"/>
+                <w:sz w:val="24"/>
+                <w:szCs w:val="24"/>
+              </w:rPr>
+            </w:pPr>
+            <w:r>
+              <w:rPr>
+                <w:rFonts w:ascii="Times New Roman" w:hAnsi="Times New Roman" w:cs="Times New Roman"/>
+                <w:sz w:val="24"/>
+                <w:szCs w:val="24"/>
+              </w:rPr>
+              <w:t>Executar os testes necessários para se comparar as duas abordagens de desenvolvimento estudadas</w:t>
+            </w:r>
+            <w:r>
+              <w:rPr>
+                <w:rFonts w:ascii="Times New Roman" w:hAnsi="Times New Roman" w:cs="Times New Roman"/>
+                <w:sz w:val="24"/>
+                <w:szCs w:val="24"/>
+              </w:rPr>
+              <w:t>.</w:t>
+            </w:r>
+          </w:p>
+        </w:tc>
+        <w:tc>
+          <w:tcPr>
+            <w:tcW w:w="1559" w:type="dxa"/>
+            <w:vAlign w:val="center"/>
+          </w:tcPr>
+          <w:p>
+            <w:pPr>
+              <w:pStyle w:val="Livre"/>
+              <w:snapToGrid w:val="0"/>
+              <w:jc w:val="center"/>
+              <w:rPr>
+                <w:rFonts w:ascii="Times New Roman" w:hAnsi="Times New Roman"/>
+                <w:sz w:val="24"/>
+                <w:szCs w:val="24"/>
+              </w:rPr>
+            </w:pPr>
+            <w:r>
+              <w:rPr>
+                <w:rFonts w:ascii="Times New Roman" w:hAnsi="Times New Roman"/>
+                <w:sz w:val="24"/>
+                <w:szCs w:val="24"/>
+              </w:rPr>
+              <w:t>01/09/201</w:t>
+            </w:r>
+            <w:r>
+              <w:rPr>
+                <w:rFonts w:ascii="Times New Roman" w:hAnsi="Times New Roman"/>
+                <w:sz w:val="24"/>
+                <w:szCs w:val="24"/>
+              </w:rPr>
+              <w:t>7</w:t>
+            </w:r>
+          </w:p>
+        </w:tc>
+        <w:tc>
+          <w:tcPr>
+            <w:tcW w:w="1635" w:type="dxa"/>
+            <w:vAlign w:val="center"/>
+          </w:tcPr>
+          <w:p>
+            <w:pPr>
+              <w:pStyle w:val="Livre"/>
+              <w:keepNext/>
+              <w:snapToGrid w:val="0"/>
+              <w:jc w:val="center"/>
+              <w:rPr>
+                <w:rFonts w:ascii="Times New Roman" w:hAnsi="Times New Roman"/>
+                <w:sz w:val="24"/>
+                <w:szCs w:val="24"/>
+              </w:rPr>
+            </w:pPr>
+            <w:r>
+              <w:rPr>
+                <w:rFonts w:ascii="Times New Roman" w:hAnsi="Times New Roman"/>
+                <w:sz w:val="24"/>
+                <w:szCs w:val="24"/>
+              </w:rPr>
+              <w:t>31</w:t>
+            </w:r>
+            <w:r>
+              <w:rPr>
+                <w:rFonts w:ascii="Times New Roman" w:hAnsi="Times New Roman"/>
+                <w:sz w:val="24"/>
+                <w:szCs w:val="24"/>
+              </w:rPr>
+              <w:t>/10/201</w:t>
+            </w:r>
+            <w:r>
+              <w:rPr>
+                <w:rFonts w:ascii="Times New Roman" w:hAnsi="Times New Roman"/>
+                <w:sz w:val="24"/>
+                <w:szCs w:val="24"/>
+              </w:rPr>
+              <w:t>7</w:t>
+            </w:r>
+          </w:p>
+        </w:tc>
+      </w:tr>
+      <w:tr>
+        <w:tc>
+          <w:tcPr>
+            <w:tcW w:w="2263" w:type="dxa"/>
+          </w:tcPr>
+          <w:p>
+            <w:pPr>
+              <w:pStyle w:val="Livre"/>
+              <w:snapToGrid w:val="0"/>
+              <w:jc w:val="left"/>
+              <w:rPr>
+                <w:rFonts w:ascii="Times New Roman" w:hAnsi="Times New Roman" w:cs="Arial"/>
+                <w:sz w:val="24"/>
+                <w:szCs w:val="24"/>
+              </w:rPr>
+            </w:pPr>
+            <w:r>
+              <w:rPr>
+                <w:rFonts w:ascii="Times New Roman" w:hAnsi="Times New Roman" w:cs="Arial"/>
+                <w:sz w:val="24"/>
+                <w:szCs w:val="24"/>
+              </w:rPr>
+              <w:t>Resultados e limitações da solução</w:t>
+            </w:r>
+          </w:p>
+        </w:tc>
+        <w:tc>
+          <w:tcPr>
+            <w:tcW w:w="3686" w:type="dxa"/>
+          </w:tcPr>
+          <w:p>
+            <w:pPr>
+              <w:pStyle w:val="Livre"/>
+              <w:snapToGrid w:val="0"/>
+              <w:rPr>
+                <w:rFonts w:ascii="Times New Roman" w:hAnsi="Times New Roman"/>
+                <w:sz w:val="24"/>
+                <w:szCs w:val="24"/>
+              </w:rPr>
+            </w:pPr>
+            <w:r>
+              <w:rPr>
+                <w:rFonts w:ascii="Times New Roman" w:hAnsi="Times New Roman"/>
+                <w:sz w:val="24"/>
+                <w:szCs w:val="24"/>
+              </w:rPr>
+              <w:t>Resultado através dos testes obtidos e abordagens onde Progressive Web Apps pouco ou nada contribuem</w:t>
+            </w:r>
+            <w:r>
+              <w:rPr>
+                <w:rFonts w:ascii="Times New Roman" w:hAnsi="Times New Roman"/>
+                <w:sz w:val="24"/>
+                <w:szCs w:val="24"/>
+              </w:rPr>
+              <w:t>.</w:t>
+            </w:r>
+          </w:p>
+        </w:tc>
+        <w:tc>
+          <w:tcPr>
+            <w:tcW w:w="1559" w:type="dxa"/>
+            <w:vAlign w:val="center"/>
+          </w:tcPr>
+          <w:p>
+            <w:pPr>
+              <w:pStyle w:val="Livre"/>
+              <w:snapToGrid w:val="0"/>
+              <w:jc w:val="center"/>
+              <w:rPr>
+                <w:rFonts w:ascii="Times New Roman" w:hAnsi="Times New Roman"/>
+                <w:sz w:val="24"/>
+                <w:szCs w:val="24"/>
+              </w:rPr>
+            </w:pPr>
+            <w:r>
+              <w:rPr>
+                <w:rFonts w:ascii="Times New Roman" w:hAnsi="Times New Roman"/>
+                <w:sz w:val="24"/>
+                <w:szCs w:val="24"/>
+              </w:rPr>
+              <w:t>01/11</w:t>
+            </w:r>
+            <w:r>
+              <w:rPr>
+                <w:rFonts w:ascii="Times New Roman" w:hAnsi="Times New Roman"/>
+                <w:sz w:val="24"/>
+                <w:szCs w:val="24"/>
+              </w:rPr>
+              <w:t>/201</w:t>
+            </w:r>
+            <w:r>
+              <w:rPr>
+                <w:rFonts w:ascii="Times New Roman" w:hAnsi="Times New Roman"/>
+                <w:sz w:val="24"/>
+                <w:szCs w:val="24"/>
+              </w:rPr>
+              <w:t>7</w:t>
+            </w:r>
+          </w:p>
+        </w:tc>
+        <w:tc>
+          <w:tcPr>
+            <w:tcW w:w="1635" w:type="dxa"/>
+            <w:vAlign w:val="center"/>
+          </w:tcPr>
+          <w:p>
+            <w:pPr>
+              <w:pStyle w:val="Livre"/>
+              <w:keepNext/>
+              <w:snapToGrid w:val="0"/>
+              <w:jc w:val="center"/>
+              <w:rPr>
+                <w:rFonts w:ascii="Times New Roman" w:hAnsi="Times New Roman"/>
+                <w:sz w:val="24"/>
+                <w:szCs w:val="24"/>
+              </w:rPr>
+            </w:pPr>
+            <w:r>
+              <w:rPr>
+                <w:rFonts w:ascii="Times New Roman" w:hAnsi="Times New Roman"/>
+                <w:sz w:val="24"/>
+                <w:szCs w:val="24"/>
+              </w:rPr>
+              <w:t>30</w:t>
+            </w:r>
+            <w:r>
+              <w:rPr>
+                <w:rFonts w:ascii="Times New Roman" w:hAnsi="Times New Roman"/>
+                <w:sz w:val="24"/>
+                <w:szCs w:val="24"/>
+              </w:rPr>
+              <w:t>/</w:t>
+            </w:r>
+            <w:r>
+              <w:rPr>
+                <w:rFonts w:ascii="Times New Roman" w:hAnsi="Times New Roman"/>
+                <w:sz w:val="24"/>
+                <w:szCs w:val="24"/>
+              </w:rPr>
+              <w:t>11</w:t>
+            </w:r>
+            <w:r>
+              <w:rPr>
+                <w:rFonts w:ascii="Times New Roman" w:hAnsi="Times New Roman"/>
+                <w:sz w:val="24"/>
+                <w:szCs w:val="24"/>
+              </w:rPr>
+              <w:t>/2016</w:t>
+            </w:r>
+          </w:p>
+        </w:tc>
+      </w:tr>
+    </w:tbl>
+    <w:p>
+      <w:pPr>
+        <w:pStyle w:val="Legenda"/>
+        <w:jc w:val="center"/>
+        <w:rPr>
+          <w:rFonts w:ascii="Times New Roman" w:hAnsi="Times New Roman" w:cs="Times New Roman"/>
+          <w:b w:val="0"/>
+          <w:color w:val="auto"/>
+          <w:sz w:val="20"/>
+          <w:szCs w:val="20"/>
+        </w:rPr>
+      </w:pPr>
+      <w:r>
+        <w:rPr>
+          <w:rFonts w:ascii="Times New Roman" w:hAnsi="Times New Roman" w:cs="Times New Roman"/>
+          <w:color w:val="auto"/>
+          <w:sz w:val="20"/>
+          <w:szCs w:val="20"/>
+        </w:rPr>
+        <w:t>Fonte</w:t>
+      </w:r>
+      <w:r>
+        <w:rPr>
+          <w:rFonts w:ascii="Times New Roman" w:hAnsi="Times New Roman" w:cs="Times New Roman"/>
+          <w:b w:val="0"/>
+          <w:color w:val="auto"/>
+          <w:sz w:val="20"/>
+          <w:szCs w:val="20"/>
+        </w:rPr>
+        <w:t>: Elaborado pelo autor, 2017.</w:t>
       </w:r>
     </w:p>
     <w:p>
@@ -8069,6 +8883,66 @@
       <w:u w:val="single"/>
     </w:rPr>
   </w:style>
+  <w:style w:type="paragraph" w:customStyle="1" w:styleId="Livre">
+    <w:name w:val="Livre"/>
+    <w:basedOn w:val="Cabealho"/>
+    <w:rsid w:val="003F40BF"/>
+    <w:pPr>
+      <w:keepNext w:val="0"/>
+      <w:tabs>
+        <w:tab w:val="clear" w:pos="4252"/>
+        <w:tab w:val="clear" w:pos="8504"/>
+        <w:tab w:val="center" w:pos="4153"/>
+        <w:tab w:val="center" w:pos="4419"/>
+        <w:tab w:val="right" w:pos="8306"/>
+        <w:tab w:val="right" w:pos="8838"/>
+      </w:tabs>
+      <w:suppressAutoHyphens w:val="0"/>
+      <w:jc w:val="both"/>
+    </w:pPr>
+    <w:rPr>
+      <w:rFonts w:eastAsia="Times New Roman" w:cs="Times New Roman"/>
+      <w:color w:val="auto"/>
+      <w:sz w:val="22"/>
+      <w:szCs w:val="22"/>
+      <w:lang w:eastAsia="ar-SA" w:bidi="ar-SA"/>
+    </w:rPr>
+  </w:style>
+  <w:style w:type="paragraph" w:styleId="Cabealho">
+    <w:name w:val="header"/>
+    <w:basedOn w:val="Normal"/>
+    <w:link w:val="CabealhoChar"/>
+    <w:uiPriority w:val="99"/>
+    <w:semiHidden/>
+    <w:unhideWhenUsed/>
+    <w:rsid w:val="003F40BF"/>
+    <w:pPr>
+      <w:tabs>
+        <w:tab w:val="center" w:pos="4252"/>
+        <w:tab w:val="right" w:pos="8504"/>
+      </w:tabs>
+      <w:spacing w:line="240" w:lineRule="auto"/>
+    </w:pPr>
+    <w:rPr>
+      <w:rFonts w:cs="Mangal"/>
+      <w:szCs w:val="18"/>
+    </w:rPr>
+  </w:style>
+  <w:style w:type="character" w:customStyle="1" w:styleId="CabealhoChar">
+    <w:name w:val="Cabeçalho Char"/>
+    <w:basedOn w:val="Fontepargpadro"/>
+    <w:link w:val="Cabealho"/>
+    <w:uiPriority w:val="99"/>
+    <w:semiHidden/>
+    <w:rsid w:val="003F40BF"/>
+    <w:rPr>
+      <w:rFonts w:ascii="Arial" w:eastAsia="Arial" w:hAnsi="Arial" w:cs="Mangal"/>
+      <w:color w:val="000000"/>
+      <w:sz w:val="20"/>
+      <w:szCs w:val="18"/>
+      <w:lang w:eastAsia="zh-CN" w:bidi="hi-IN"/>
+    </w:rPr>
+  </w:style>
 </w:styles>
 </file>
 
@@ -8360,7 +9234,7 @@
 </file>
 
 <file path=customXml/itemProps1.xml><?xml version="1.0" encoding="utf-8"?>
-<ds:datastoreItem xmlns:ds="http://schemas.openxmlformats.org/officeDocument/2006/customXml" ds:itemID="{72650B77-CD02-4D2F-9C4C-E78513FD6756}">
+<ds:datastoreItem xmlns:ds="http://schemas.openxmlformats.org/officeDocument/2006/customXml" ds:itemID="{78CD5D2D-82CD-4519-BBAF-0A0258666577}">
   <ds:schemaRefs>
     <ds:schemaRef ds:uri="http://schemas.openxmlformats.org/officeDocument/2006/bibliography"/>
   </ds:schemaRefs>

</xml_diff>

<commit_message>
Sat May 27 2017 12:34:21
</commit_message>
<xml_diff>
--- a/projeto.docx
+++ b/projeto.docx
@@ -1958,6 +1958,7 @@
           <w:ilvl w:val="0"/>
           <w:numId w:val="2"/>
         </w:numPr>
+        <w:jc w:val="both"/>
         <w:rPr>
           <w:rFonts w:eastAsia="Garamond"/>
           <w:sz w:val="24"/>
@@ -2382,7 +2383,15 @@
           <w:sz w:val="24"/>
           <w:szCs w:val="24"/>
         </w:rPr>
-        <w:t>(LEPAGE, 2017).</w:t>
+        <w:t>[LEPAGE, 2017]</w:t>
+      </w:r>
+      <w:r>
+        <w:rPr>
+          <w:rFonts w:ascii="Times New Roman" w:hAnsi="Times New Roman" w:cs="Times New Roman"/>
+          <w:sz w:val="24"/>
+          <w:szCs w:val="24"/>
+        </w:rPr>
+        <w:t>.</w:t>
       </w:r>
       <w:r>
         <w:rPr>
@@ -2634,7 +2643,23 @@
           <w:sz w:val="24"/>
           <w:szCs w:val="24"/>
         </w:rPr>
-        <w:t>, fornecem o carregamento instantâneo e confiável do aplicativo (OSMANI, 2017).</w:t>
+        <w:t>, fornecem o carregamento instantâneo e confiá</w:t>
+      </w:r>
+      <w:r>
+        <w:rPr>
+          <w:rFonts w:ascii="Times New Roman" w:hAnsi="Times New Roman" w:cs="Times New Roman"/>
+          <w:sz w:val="24"/>
+          <w:szCs w:val="24"/>
+        </w:rPr>
+        <w:t>vel do aplicativo [OSMANI, 2017]</w:t>
+      </w:r>
+      <w:r>
+        <w:rPr>
+          <w:rFonts w:ascii="Times New Roman" w:hAnsi="Times New Roman" w:cs="Times New Roman"/>
+          <w:sz w:val="24"/>
+          <w:szCs w:val="24"/>
+        </w:rPr>
+        <w:t>.</w:t>
       </w:r>
     </w:p>
     <w:p>
@@ -2890,7 +2915,7 @@
           <w:sz w:val="24"/>
           <w:szCs w:val="24"/>
         </w:rPr>
-        <w:t xml:space="preserve"> (OSMANI; GAUNT, 2015)</w:t>
+        <w:t xml:space="preserve"> [OSMANI &amp; GAUNT, 2015]</w:t>
       </w:r>
       <w:r>
         <w:rPr>
@@ -3096,7 +3121,15 @@
           <w:sz w:val="24"/>
           <w:szCs w:val="24"/>
         </w:rPr>
-        <w:t>de toda a aplicação (OSMANI; GAUNT, 2015).</w:t>
+        <w:t>de toda a aplicação [OSMANI &amp; GAUNT, 2015]</w:t>
+      </w:r>
+      <w:r>
+        <w:rPr>
+          <w:rFonts w:ascii="Times New Roman" w:hAnsi="Times New Roman" w:cs="Times New Roman"/>
+          <w:sz w:val="24"/>
+          <w:szCs w:val="24"/>
+        </w:rPr>
+        <w:t>.</w:t>
       </w:r>
     </w:p>
     <w:p>
@@ -3205,25 +3238,23 @@
           <w:sz w:val="24"/>
           <w:szCs w:val="24"/>
         </w:rPr>
-        <w:t xml:space="preserve">. Algumas alternativas foram surgindo, conforme a </w:t>
-      </w:r>
-      <w:r>
-        <w:rPr>
-          <w:rFonts w:ascii="Times New Roman" w:hAnsi="Times New Roman" w:cs="Times New Roman"/>
-          <w:i/>
-          <w:iCs/>
-          <w:sz w:val="24"/>
-          <w:szCs w:val="24"/>
-        </w:rPr>
-        <w:t>web</w:t>
-      </w:r>
-      <w:r>
-        <w:rPr>
-          <w:rFonts w:ascii="Times New Roman" w:hAnsi="Times New Roman" w:cs="Times New Roman"/>
-          <w:sz w:val="24"/>
-          <w:szCs w:val="24"/>
-        </w:rPr>
-        <w:t xml:space="preserve"> foi evoluindo, para solucionar esse problema, entre elas a </w:t>
+        <w:t xml:space="preserve">. </w:t>
+      </w:r>
+      <w:r>
+        <w:rPr>
+          <w:rFonts w:ascii="Times New Roman" w:hAnsi="Times New Roman" w:cs="Times New Roman"/>
+          <w:sz w:val="24"/>
+          <w:szCs w:val="24"/>
+        </w:rPr>
+        <w:t xml:space="preserve">A primeira tentativa </w:t>
+      </w:r>
+      <w:r>
+        <w:rPr>
+          <w:rFonts w:ascii="Times New Roman" w:hAnsi="Times New Roman" w:cs="Times New Roman"/>
+          <w:sz w:val="24"/>
+          <w:szCs w:val="24"/>
+        </w:rPr>
+        <w:t xml:space="preserve">para solucionar esse problema, a </w:t>
       </w:r>
       <w:r>
         <w:rPr>
@@ -3259,7 +3290,15 @@
           <w:sz w:val="24"/>
           <w:szCs w:val="24"/>
         </w:rPr>
-        <w:t xml:space="preserve">) </w:t>
+        <w:t>)</w:t>
+      </w:r>
+      <w:r>
+        <w:rPr>
+          <w:rFonts w:ascii="Times New Roman" w:hAnsi="Times New Roman" w:cs="Times New Roman"/>
+          <w:sz w:val="24"/>
+          <w:szCs w:val="24"/>
+        </w:rPr>
+        <w:t xml:space="preserve"> surgiu com o propósito de fornecer armazenamento de </w:t>
       </w:r>
       <w:r>
         <w:rPr>
@@ -3268,15 +3307,41 @@
           <w:szCs w:val="24"/>
         </w:rPr>
         <w:lastRenderedPageBreak/>
-        <w:t>que proporcionava diversos problemas para os desenvolvedores (GAUNT, 2017)</w:t>
-      </w:r>
-      <w:r>
-        <w:rPr>
-          <w:rFonts w:ascii="Times New Roman" w:hAnsi="Times New Roman" w:cs="Times New Roman"/>
-          <w:sz w:val="24"/>
-          <w:szCs w:val="24"/>
-        </w:rPr>
-        <w:t>, como o fato de recursos não armazenados não</w:t>
+        <w:t xml:space="preserve">recursos em </w:t>
+      </w:r>
+      <w:r>
+        <w:rPr>
+          <w:rFonts w:ascii="Times New Roman" w:hAnsi="Times New Roman" w:cs="Times New Roman"/>
+          <w:i/>
+          <w:sz w:val="24"/>
+          <w:szCs w:val="24"/>
+        </w:rPr>
+        <w:t xml:space="preserve">cache </w:t>
+      </w:r>
+      <w:r>
+        <w:rPr>
+          <w:rFonts w:ascii="Times New Roman" w:hAnsi="Times New Roman" w:cs="Times New Roman"/>
+          <w:sz w:val="24"/>
+          <w:szCs w:val="24"/>
+        </w:rPr>
+        <w:t xml:space="preserve">e fornecer uma experiência </w:t>
+      </w:r>
+      <w:r>
+        <w:rPr>
+          <w:rFonts w:ascii="Times New Roman" w:hAnsi="Times New Roman" w:cs="Times New Roman"/>
+          <w:i/>
+          <w:sz w:val="24"/>
+          <w:szCs w:val="24"/>
+        </w:rPr>
+        <w:t>off-line</w:t>
+      </w:r>
+      <w:r>
+        <w:rPr>
+          <w:rFonts w:ascii="Times New Roman" w:hAnsi="Times New Roman" w:cs="Times New Roman"/>
+          <w:sz w:val="24"/>
+          <w:szCs w:val="24"/>
+        </w:rPr>
+        <w:t xml:space="preserve"> ao usuário,</w:t>
       </w:r>
       <w:r>
         <w:rPr>
@@ -3292,7 +3357,143 @@
           <w:sz w:val="24"/>
           <w:szCs w:val="24"/>
         </w:rPr>
-        <w:t>ser</w:t>
+        <w:t xml:space="preserve">porém existiam </w:t>
+      </w:r>
+      <w:r>
+        <w:rPr>
+          <w:rFonts w:ascii="Times New Roman" w:hAnsi="Times New Roman" w:cs="Times New Roman"/>
+          <w:sz w:val="24"/>
+          <w:szCs w:val="24"/>
+        </w:rPr>
+        <w:t>diversos problemas</w:t>
+      </w:r>
+      <w:r>
+        <w:rPr>
+          <w:rFonts w:ascii="Times New Roman" w:hAnsi="Times New Roman" w:cs="Times New Roman"/>
+          <w:sz w:val="24"/>
+          <w:szCs w:val="24"/>
+        </w:rPr>
+        <w:t xml:space="preserve"> com essa abordagem </w:t>
+      </w:r>
+      <w:r>
+        <w:rPr>
+          <w:rFonts w:ascii="Times New Roman" w:hAnsi="Times New Roman" w:cs="Times New Roman"/>
+          <w:sz w:val="24"/>
+          <w:szCs w:val="24"/>
+        </w:rPr>
+        <w:t>[GAUNT, 2017]</w:t>
+      </w:r>
+      <w:r>
+        <w:rPr>
+          <w:rFonts w:ascii="Times New Roman" w:hAnsi="Times New Roman" w:cs="Times New Roman"/>
+          <w:sz w:val="24"/>
+          <w:szCs w:val="24"/>
+        </w:rPr>
+        <w:t>. Um exemplo disso acontecia quando</w:t>
+      </w:r>
+      <w:r>
+        <w:rPr>
+          <w:rFonts w:ascii="Times New Roman" w:hAnsi="Times New Roman" w:cs="Times New Roman"/>
+          <w:sz w:val="24"/>
+          <w:szCs w:val="24"/>
+        </w:rPr>
+        <w:t xml:space="preserve"> recursos</w:t>
+      </w:r>
+      <w:r>
+        <w:rPr>
+          <w:rFonts w:ascii="Times New Roman" w:hAnsi="Times New Roman" w:cs="Times New Roman"/>
+          <w:sz w:val="24"/>
+          <w:szCs w:val="24"/>
+        </w:rPr>
+        <w:t xml:space="preserve"> que</w:t>
+      </w:r>
+      <w:r>
+        <w:rPr>
+          <w:rFonts w:ascii="Times New Roman" w:hAnsi="Times New Roman" w:cs="Times New Roman"/>
+          <w:sz w:val="24"/>
+          <w:szCs w:val="24"/>
+        </w:rPr>
+        <w:t xml:space="preserve"> não</w:t>
+      </w:r>
+      <w:r>
+        <w:rPr>
+          <w:rFonts w:ascii="Times New Roman" w:hAnsi="Times New Roman" w:cs="Times New Roman"/>
+          <w:sz w:val="24"/>
+          <w:szCs w:val="24"/>
+        </w:rPr>
+        <w:t xml:space="preserve"> estavam</w:t>
+      </w:r>
+      <w:r>
+        <w:rPr>
+          <w:rFonts w:ascii="Times New Roman" w:hAnsi="Times New Roman" w:cs="Times New Roman"/>
+          <w:sz w:val="24"/>
+          <w:szCs w:val="24"/>
+        </w:rPr>
+        <w:t xml:space="preserve"> armazenados não</w:t>
+      </w:r>
+      <w:r>
+        <w:rPr>
+          <w:rFonts w:ascii="Times New Roman" w:hAnsi="Times New Roman" w:cs="Times New Roman"/>
+          <w:sz w:val="24"/>
+          <w:szCs w:val="24"/>
+        </w:rPr>
+        <w:t xml:space="preserve"> </w:t>
+      </w:r>
+      <w:r>
+        <w:rPr>
+          <w:rFonts w:ascii="Times New Roman" w:hAnsi="Times New Roman" w:cs="Times New Roman"/>
+          <w:sz w:val="24"/>
+          <w:szCs w:val="24"/>
+        </w:rPr>
+        <w:t>podiam ser</w:t>
+      </w:r>
+      <w:r>
+        <w:rPr>
+          <w:rFonts w:ascii="Times New Roman" w:hAnsi="Times New Roman" w:cs="Times New Roman"/>
+          <w:sz w:val="24"/>
+          <w:szCs w:val="24"/>
+        </w:rPr>
+        <w:t xml:space="preserve"> </w:t>
+      </w:r>
+      <w:r>
+        <w:rPr>
+          <w:rFonts w:ascii="Times New Roman" w:hAnsi="Times New Roman" w:cs="Times New Roman"/>
+          <w:sz w:val="24"/>
+          <w:szCs w:val="24"/>
+        </w:rPr>
+        <w:t xml:space="preserve">carregados em </w:t>
+      </w:r>
+      <w:r>
+        <w:rPr>
+          <w:rFonts w:ascii="Times New Roman" w:hAnsi="Times New Roman" w:cs="Times New Roman"/>
+          <w:sz w:val="24"/>
+          <w:szCs w:val="24"/>
+        </w:rPr>
+        <w:t>páginas</w:t>
+      </w:r>
+      <w:r>
+        <w:rPr>
+          <w:rFonts w:ascii="Times New Roman" w:hAnsi="Times New Roman" w:cs="Times New Roman"/>
+          <w:sz w:val="24"/>
+          <w:szCs w:val="24"/>
+        </w:rPr>
+        <w:t xml:space="preserve"> </w:t>
+      </w:r>
+      <w:r>
+        <w:rPr>
+          <w:rFonts w:ascii="Times New Roman" w:hAnsi="Times New Roman" w:cs="Times New Roman"/>
+          <w:sz w:val="24"/>
+          <w:szCs w:val="24"/>
+        </w:rPr>
+        <w:t>armazenadas</w:t>
+      </w:r>
+      <w:r>
+        <w:rPr>
+          <w:rFonts w:ascii="Times New Roman" w:hAnsi="Times New Roman" w:cs="Times New Roman"/>
+          <w:sz w:val="24"/>
+          <w:szCs w:val="24"/>
+        </w:rPr>
+        <w:t xml:space="preserve"> </w:t>
       </w:r>
       <w:r>
         <w:rPr>
@@ -3308,59 +3509,11 @@
           <w:sz w:val="24"/>
           <w:szCs w:val="24"/>
         </w:rPr>
-        <w:t xml:space="preserve"> carregados em </w:t>
-      </w:r>
-      <w:r>
-        <w:rPr>
-          <w:rFonts w:ascii="Times New Roman" w:hAnsi="Times New Roman" w:cs="Times New Roman"/>
-          <w:sz w:val="24"/>
-          <w:szCs w:val="24"/>
-        </w:rPr>
-        <w:t>páginas</w:t>
-      </w:r>
-      <w:r>
-        <w:rPr>
-          <w:rFonts w:ascii="Times New Roman" w:hAnsi="Times New Roman" w:cs="Times New Roman"/>
-          <w:sz w:val="24"/>
-          <w:szCs w:val="24"/>
-        </w:rPr>
         <w:t xml:space="preserve"> </w:t>
       </w:r>
       <w:r>
         <w:rPr>
           <w:rFonts w:ascii="Times New Roman" w:hAnsi="Times New Roman" w:cs="Times New Roman"/>
-          <w:sz w:val="24"/>
-          <w:szCs w:val="24"/>
-        </w:rPr>
-        <w:t>armazenadas</w:t>
-      </w:r>
-      <w:r>
-        <w:rPr>
-          <w:rFonts w:ascii="Times New Roman" w:hAnsi="Times New Roman" w:cs="Times New Roman"/>
-          <w:sz w:val="24"/>
-          <w:szCs w:val="24"/>
-        </w:rPr>
-        <w:t xml:space="preserve"> </w:t>
-      </w:r>
-      <w:r>
-        <w:rPr>
-          <w:rFonts w:ascii="Times New Roman" w:hAnsi="Times New Roman" w:cs="Times New Roman"/>
-          <w:sz w:val="24"/>
-          <w:szCs w:val="24"/>
-        </w:rPr>
-        <w:t>em</w:t>
-      </w:r>
-      <w:r>
-        <w:rPr>
-          <w:rFonts w:ascii="Times New Roman" w:hAnsi="Times New Roman" w:cs="Times New Roman"/>
-          <w:sz w:val="24"/>
-          <w:szCs w:val="24"/>
-        </w:rPr>
-        <w:t xml:space="preserve"> </w:t>
-      </w:r>
-      <w:r>
-        <w:rPr>
-          <w:rFonts w:ascii="Times New Roman" w:hAnsi="Times New Roman" w:cs="Times New Roman"/>
           <w:i/>
           <w:sz w:val="24"/>
           <w:szCs w:val="24"/>
@@ -3373,7 +3526,15 @@
           <w:sz w:val="24"/>
           <w:szCs w:val="24"/>
         </w:rPr>
-        <w:t xml:space="preserve"> (ARCHIBALD, 2012).</w:t>
+        <w:t xml:space="preserve"> [ARCHIBALD, 2012]</w:t>
+      </w:r>
+      <w:r>
+        <w:rPr>
+          <w:rFonts w:ascii="Times New Roman" w:hAnsi="Times New Roman" w:cs="Times New Roman"/>
+          <w:sz w:val="24"/>
+          <w:szCs w:val="24"/>
+        </w:rPr>
+        <w:t>.</w:t>
       </w:r>
     </w:p>
     <w:p>
@@ -3420,7 +3581,23 @@
           <w:sz w:val="24"/>
           <w:szCs w:val="24"/>
         </w:rPr>
-        <w:t xml:space="preserve"> de rede, ou seja, agem como intermediários entre as solicitações do usuário e o servidor (GAUNT, 2017). Com o uso destes é possível fornecer uma experiência </w:t>
+        <w:t xml:space="preserve"> de rede, ou seja, agem como intermediários entre as solici</w:t>
+      </w:r>
+      <w:r>
+        <w:rPr>
+          <w:rFonts w:ascii="Times New Roman" w:hAnsi="Times New Roman" w:cs="Times New Roman"/>
+          <w:sz w:val="24"/>
+          <w:szCs w:val="24"/>
+        </w:rPr>
+        <w:t>tações do usuário e o servidor [GAUNT, 2017]</w:t>
+      </w:r>
+      <w:r>
+        <w:rPr>
+          <w:rFonts w:ascii="Times New Roman" w:hAnsi="Times New Roman" w:cs="Times New Roman"/>
+          <w:sz w:val="24"/>
+          <w:szCs w:val="24"/>
+        </w:rPr>
+        <w:t xml:space="preserve">. Com o uso destes é possível fornecer uma experiência </w:t>
       </w:r>
       <w:r>
         <w:rPr>
@@ -3485,15 +3662,25 @@
           <w:sz w:val="24"/>
           <w:szCs w:val="24"/>
         </w:rPr>
-        <w:t>web worker</w:t>
-      </w:r>
-      <w:r>
-        <w:rPr>
-          <w:rFonts w:ascii="Times New Roman" w:hAnsi="Times New Roman" w:cs="Times New Roman"/>
-          <w:sz w:val="24"/>
-          <w:szCs w:val="24"/>
-        </w:rPr>
-        <w:t xml:space="preserve"> (W3C, 2015) sendo executado em segundo plano por uma </w:t>
+        <w:t>web worke</w:t>
+      </w:r>
+      <w:r>
+        <w:rPr>
+          <w:rFonts w:ascii="Times New Roman" w:hAnsi="Times New Roman" w:cs="Times New Roman"/>
+          <w:i/>
+          <w:iCs/>
+          <w:sz w:val="24"/>
+          <w:szCs w:val="24"/>
+        </w:rPr>
+        <w:t>r</w:t>
+      </w:r>
+      <w:r>
+        <w:rPr>
+          <w:rFonts w:ascii="Times New Roman" w:hAnsi="Times New Roman" w:cs="Times New Roman"/>
+          <w:sz w:val="24"/>
+          <w:szCs w:val="24"/>
+        </w:rPr>
+        <w:t xml:space="preserve"> sendo executado em segundo plano por uma </w:t>
       </w:r>
       <w:r>
         <w:rPr>
@@ -3599,7 +3786,15 @@
           <w:sz w:val="24"/>
           <w:szCs w:val="24"/>
         </w:rPr>
-        <w:t xml:space="preserve"> (GAUNT, 2017).</w:t>
+        <w:t xml:space="preserve"> [GAUNT, 2017]</w:t>
+      </w:r>
+      <w:r>
+        <w:rPr>
+          <w:rFonts w:ascii="Times New Roman" w:hAnsi="Times New Roman" w:cs="Times New Roman"/>
+          <w:sz w:val="24"/>
+          <w:szCs w:val="24"/>
+        </w:rPr>
+        <w:t>.</w:t>
       </w:r>
     </w:p>
     <w:p>
@@ -3776,7 +3971,23 @@
           <w:sz w:val="24"/>
           <w:szCs w:val="24"/>
         </w:rPr>
-        <w:t>podem ser tratados e não trazer problemas ao usuário (ARCHIBALD, 2017).</w:t>
+        <w:t>podem ser tratados e n</w:t>
+      </w:r>
+      <w:r>
+        <w:rPr>
+          <w:rFonts w:ascii="Times New Roman" w:hAnsi="Times New Roman" w:cs="Times New Roman"/>
+          <w:sz w:val="24"/>
+          <w:szCs w:val="24"/>
+        </w:rPr>
+        <w:t>ão trazer problemas ao usuário [ARCHIBALD, 2017]</w:t>
+      </w:r>
+      <w:r>
+        <w:rPr>
+          <w:rFonts w:ascii="Times New Roman" w:hAnsi="Times New Roman" w:cs="Times New Roman"/>
+          <w:sz w:val="24"/>
+          <w:szCs w:val="24"/>
+        </w:rPr>
+        <w:t>.</w:t>
       </w:r>
     </w:p>
     <w:p>
@@ -3959,7 +4170,7 @@
           <w:sz w:val="24"/>
           <w:szCs w:val="24"/>
         </w:rPr>
-        <w:t>(</w:t>
+        <w:t>[</w:t>
       </w:r>
       <w:r>
         <w:rPr>
@@ -3975,7 +4186,15 @@
           <w:sz w:val="24"/>
           <w:szCs w:val="24"/>
         </w:rPr>
-        <w:t xml:space="preserve">, 2016) </w:t>
+        <w:t>, 2016]</w:t>
+      </w:r>
+      <w:r>
+        <w:rPr>
+          <w:rFonts w:ascii="Times New Roman" w:hAnsi="Times New Roman" w:cs="Times New Roman"/>
+          <w:sz w:val="24"/>
+          <w:szCs w:val="24"/>
+        </w:rPr>
+        <w:t xml:space="preserve"> </w:t>
       </w:r>
       <w:r>
         <w:rPr>
@@ -4045,7 +4264,15 @@
           <w:sz w:val="24"/>
           <w:szCs w:val="24"/>
         </w:rPr>
-        <w:t>é rejeitado (ARCHIBALD, 2017).</w:t>
+        <w:t>é rejeitado [ARCHIBALD, 2017]</w:t>
+      </w:r>
+      <w:r>
+        <w:rPr>
+          <w:rFonts w:ascii="Times New Roman" w:hAnsi="Times New Roman" w:cs="Times New Roman"/>
+          <w:sz w:val="24"/>
+          <w:szCs w:val="24"/>
+        </w:rPr>
+        <w:t>.</w:t>
       </w:r>
     </w:p>
     <w:p>
@@ -4255,7 +4482,31 @@
           <w:sz w:val="24"/>
           <w:szCs w:val="24"/>
         </w:rPr>
-        <w:t xml:space="preserve"> (GAUNT, 2017).</w:t>
+        <w:t xml:space="preserve"> [</w:t>
+      </w:r>
+      <w:r>
+        <w:rPr>
+          <w:rFonts w:ascii="Times New Roman" w:hAnsi="Times New Roman" w:cs="Times New Roman"/>
+          <w:sz w:val="24"/>
+          <w:szCs w:val="24"/>
+        </w:rPr>
+        <w:t>GAUNT, 201</w:t>
+      </w:r>
+      <w:r>
+        <w:rPr>
+          <w:rFonts w:ascii="Times New Roman" w:hAnsi="Times New Roman" w:cs="Times New Roman"/>
+          <w:sz w:val="24"/>
+          <w:szCs w:val="24"/>
+        </w:rPr>
+        <w:t>7]</w:t>
+      </w:r>
+      <w:r>
+        <w:rPr>
+          <w:rFonts w:ascii="Times New Roman" w:hAnsi="Times New Roman" w:cs="Times New Roman"/>
+          <w:sz w:val="24"/>
+          <w:szCs w:val="24"/>
+        </w:rPr>
+        <w:t>.</w:t>
       </w:r>
     </w:p>
     <w:p>
@@ -4311,7 +4562,23 @@
           <w:sz w:val="24"/>
           <w:szCs w:val="24"/>
         </w:rPr>
-        <w:t xml:space="preserve">está pronto para controlar as requisições do cliente (ARCHIBALD, 2017). </w:t>
+        <w:t>está pronto para contr</w:t>
+      </w:r>
+      <w:r>
+        <w:rPr>
+          <w:rFonts w:ascii="Times New Roman" w:hAnsi="Times New Roman" w:cs="Times New Roman"/>
+          <w:sz w:val="24"/>
+          <w:szCs w:val="24"/>
+        </w:rPr>
+        <w:t>olar as requisições do cliente [ARCHIBALD, 2017]</w:t>
+      </w:r>
+      <w:r>
+        <w:rPr>
+          <w:rFonts w:ascii="Times New Roman" w:hAnsi="Times New Roman" w:cs="Times New Roman"/>
+          <w:sz w:val="24"/>
+          <w:szCs w:val="24"/>
+        </w:rPr>
+        <w:t xml:space="preserve">. </w:t>
       </w:r>
       <w:r>
         <w:rPr>
@@ -4353,7 +4620,7 @@
           <w:sz w:val="24"/>
           <w:szCs w:val="24"/>
         </w:rPr>
-        <w:t xml:space="preserve"> (GAUNT, 2017)</w:t>
+        <w:t xml:space="preserve"> [GAUNT, 2017]</w:t>
       </w:r>
       <w:r>
         <w:rPr>
@@ -4477,7 +4744,23 @@
           <w:sz w:val="24"/>
           <w:szCs w:val="24"/>
         </w:rPr>
-        <w:t>que criará uma solicitação para a rede para obter arquivos ou dados a serem utilizados pela aplicação (GAUNT, 2017).</w:t>
+        <w:t>que criará uma solicitação para a rede para obter arquivos ou dados a s</w:t>
+      </w:r>
+      <w:r>
+        <w:rPr>
+          <w:rFonts w:ascii="Times New Roman" w:hAnsi="Times New Roman" w:cs="Times New Roman"/>
+          <w:sz w:val="24"/>
+          <w:szCs w:val="24"/>
+        </w:rPr>
+        <w:t>erem utilizados pela aplicação [GAUNT, 2017]</w:t>
+      </w:r>
+      <w:r>
+        <w:rPr>
+          <w:rFonts w:ascii="Times New Roman" w:hAnsi="Times New Roman" w:cs="Times New Roman"/>
+          <w:sz w:val="24"/>
+          <w:szCs w:val="24"/>
+        </w:rPr>
+        <w:t>.</w:t>
       </w:r>
     </w:p>
     <w:p>
@@ -4552,7 +4835,15 @@
           <w:sz w:val="24"/>
           <w:szCs w:val="24"/>
         </w:rPr>
-        <w:t>tenha sido criado (</w:t>
+        <w:t xml:space="preserve">tenha sido criado </w:t>
+      </w:r>
+      <w:r>
+        <w:rPr>
+          <w:rFonts w:ascii="Times New Roman" w:hAnsi="Times New Roman" w:cs="Times New Roman"/>
+          <w:sz w:val="24"/>
+          <w:szCs w:val="24"/>
+        </w:rPr>
+        <w:t>[</w:t>
       </w:r>
       <w:r>
         <w:rPr>
@@ -4568,7 +4859,7 @@
           <w:sz w:val="24"/>
           <w:szCs w:val="24"/>
         </w:rPr>
-        <w:t>, 2016)</w:t>
+        <w:t>, 2016]</w:t>
       </w:r>
       <w:r>
         <w:rPr>
@@ -4630,7 +4921,15 @@
           <w:sz w:val="24"/>
           <w:szCs w:val="24"/>
         </w:rPr>
-        <w:t>antigo (ARCHIBALD, 2017).</w:t>
+        <w:t>antigo [ARCHIBALD, 2017]</w:t>
+      </w:r>
+      <w:r>
+        <w:rPr>
+          <w:rFonts w:ascii="Times New Roman" w:hAnsi="Times New Roman" w:cs="Times New Roman"/>
+          <w:sz w:val="24"/>
+          <w:szCs w:val="24"/>
+        </w:rPr>
+        <w:t>.</w:t>
       </w:r>
     </w:p>
     <w:p>
@@ -4734,7 +5033,15 @@
           <w:sz w:val="24"/>
           <w:szCs w:val="24"/>
         </w:rPr>
-        <w:t>antigo sejam fechadas (ARCHIBALD, 2017).</w:t>
+        <w:t>antigo sejam fechadas [ARCHIBALD, 2017]</w:t>
+      </w:r>
+      <w:r>
+        <w:rPr>
+          <w:rFonts w:ascii="Times New Roman" w:hAnsi="Times New Roman" w:cs="Times New Roman"/>
+          <w:sz w:val="24"/>
+          <w:szCs w:val="24"/>
+        </w:rPr>
+        <w:t>.</w:t>
       </w:r>
     </w:p>
     <w:p>
@@ -4793,7 +5100,7 @@
           <w:sz w:val="24"/>
           <w:szCs w:val="24"/>
         </w:rPr>
-        <w:t xml:space="preserve">antigos controlados por  </w:t>
+        <w:t xml:space="preserve">antigos controlados por </w:t>
       </w:r>
       <w:r>
         <w:rPr>
@@ -4811,7 +5118,15 @@
           <w:sz w:val="24"/>
           <w:szCs w:val="24"/>
         </w:rPr>
-        <w:t>que não estão mais em uso (ARCHIBALD, 2017).</w:t>
+        <w:t>que não estão mais em uso [ARCHIBALD, 2017]</w:t>
+      </w:r>
+      <w:r>
+        <w:rPr>
+          <w:rFonts w:ascii="Times New Roman" w:hAnsi="Times New Roman" w:cs="Times New Roman"/>
+          <w:sz w:val="24"/>
+          <w:szCs w:val="24"/>
+        </w:rPr>
+        <w:t>.</w:t>
       </w:r>
     </w:p>
     <w:p>
@@ -4866,15 +5181,31 @@
           <w:sz w:val="24"/>
           <w:szCs w:val="24"/>
         </w:rPr>
-        <w:t xml:space="preserve"> (W3C, 2015), que consiste em um intermediário mal intencionado que pode filtrar e fabricar respostas maliciosas. Para evitar esse problema e garantir a integridade da aplicação durante à sua viagem na rede é obrigatório e indispensável a utilização de uma con</w:t>
-      </w:r>
-      <w:r>
-        <w:rPr>
-          <w:rFonts w:ascii="Times New Roman" w:hAnsi="Times New Roman" w:cs="Times New Roman"/>
-          <w:sz w:val="24"/>
-          <w:szCs w:val="24"/>
-        </w:rPr>
-        <w:t>exão segura (GAUNT, 2017).</w:t>
+        <w:t>,</w:t>
+      </w:r>
+      <w:r>
+        <w:rPr>
+          <w:rFonts w:ascii="Times New Roman" w:hAnsi="Times New Roman" w:cs="Times New Roman"/>
+          <w:sz w:val="24"/>
+          <w:szCs w:val="24"/>
+        </w:rPr>
+        <w:t xml:space="preserve"> que consiste em um intermediário mal intencionado que pode filtrar e fabricar respostas maliciosas. Para evitar esse problema e garantir a integridade da aplicação durante à sua viagem na rede é obrigatório e indispensável a utilização de uma con</w:t>
+      </w:r>
+      <w:r>
+        <w:rPr>
+          <w:rFonts w:ascii="Times New Roman" w:hAnsi="Times New Roman" w:cs="Times New Roman"/>
+          <w:sz w:val="24"/>
+          <w:szCs w:val="24"/>
+        </w:rPr>
+        <w:t>exão segura [GAUNT, 2017]</w:t>
+      </w:r>
+      <w:r>
+        <w:rPr>
+          <w:rFonts w:ascii="Times New Roman" w:hAnsi="Times New Roman" w:cs="Times New Roman"/>
+          <w:sz w:val="24"/>
+          <w:szCs w:val="24"/>
+        </w:rPr>
+        <w:t>.</w:t>
       </w:r>
     </w:p>
     <w:p>
@@ -5035,25 +5366,23 @@
           <w:sz w:val="24"/>
           <w:szCs w:val="24"/>
         </w:rPr>
-        <w:t>, é um arquivo JSON (</w:t>
-      </w:r>
-      <w:r>
-        <w:rPr>
-          <w:rFonts w:ascii="Times New Roman" w:hAnsi="Times New Roman" w:cs="Times New Roman"/>
-          <w:i/>
-          <w:iCs/>
-          <w:sz w:val="24"/>
-          <w:szCs w:val="24"/>
-        </w:rPr>
-        <w:t>JavaScript Object Notation</w:t>
-      </w:r>
-      <w:r>
-        <w:rPr>
-          <w:rFonts w:ascii="Times New Roman" w:hAnsi="Times New Roman" w:cs="Times New Roman"/>
-          <w:sz w:val="24"/>
-          <w:szCs w:val="24"/>
-        </w:rPr>
-        <w:t xml:space="preserve">) que permite a adição de um ícone de atalho à tela inicial do aparelho, semelhante à aplicativos nativos. Apesar de poder ser utilizado em qualquer </w:t>
+        <w:t>, é um arquivo JSON</w:t>
+      </w:r>
+      <w:r>
+        <w:rPr>
+          <w:rFonts w:ascii="Times New Roman" w:hAnsi="Times New Roman" w:cs="Times New Roman"/>
+          <w:sz w:val="24"/>
+          <w:szCs w:val="24"/>
+        </w:rPr>
+        <w:t xml:space="preserve"> </w:t>
+      </w:r>
+      <w:r>
+        <w:rPr>
+          <w:rFonts w:ascii="Times New Roman" w:hAnsi="Times New Roman" w:cs="Times New Roman"/>
+          <w:sz w:val="24"/>
+          <w:szCs w:val="24"/>
+        </w:rPr>
+        <w:t xml:space="preserve">que permite a adição de um ícone de atalho à tela inicial do aparelho, semelhante à aplicativos nativos. Apesar de poder ser utilizado em qualquer </w:t>
       </w:r>
       <w:r>
         <w:rPr>
@@ -5107,7 +5436,15 @@
           <w:sz w:val="24"/>
           <w:szCs w:val="24"/>
         </w:rPr>
-        <w:t>(KINLAN; GAUNT, 2017).</w:t>
+        <w:t>[KINLAN &amp; GAUNT, 2017]</w:t>
+      </w:r>
+      <w:r>
+        <w:rPr>
+          <w:rFonts w:ascii="Times New Roman" w:hAnsi="Times New Roman" w:cs="Times New Roman"/>
+          <w:sz w:val="24"/>
+          <w:szCs w:val="24"/>
+        </w:rPr>
+        <w:t>.</w:t>
       </w:r>
     </w:p>
     <w:p>
@@ -6695,15 +7032,7 @@
                 <w:sz w:val="24"/>
                 <w:szCs w:val="24"/>
               </w:rPr>
-              <w:t>01/08/201</w:t>
-            </w:r>
-            <w:r>
-              <w:rPr>
-                <w:rFonts w:ascii="Times New Roman" w:hAnsi="Times New Roman"/>
-                <w:sz w:val="24"/>
-                <w:szCs w:val="24"/>
-              </w:rPr>
-              <w:t>7</w:t>
+              <w:t>01/08/2017</w:t>
             </w:r>
           </w:p>
         </w:tc>
@@ -6730,15 +7059,7 @@
                 <w:sz w:val="24"/>
                 <w:szCs w:val="24"/>
               </w:rPr>
-              <w:t>31/08/201</w:t>
-            </w:r>
-            <w:r>
-              <w:rPr>
-                <w:rFonts w:ascii="Times New Roman" w:hAnsi="Times New Roman"/>
-                <w:sz w:val="24"/>
-                <w:szCs w:val="24"/>
-              </w:rPr>
-              <w:t>7</w:t>
+              <w:t>31/08/2017</w:t>
             </w:r>
           </w:p>
         </w:tc>
@@ -6832,15 +7153,7 @@
                 <w:sz w:val="24"/>
                 <w:szCs w:val="24"/>
               </w:rPr>
-              <w:t>01/09/201</w:t>
-            </w:r>
-            <w:r>
-              <w:rPr>
-                <w:rFonts w:ascii="Times New Roman" w:hAnsi="Times New Roman"/>
-                <w:sz w:val="24"/>
-                <w:szCs w:val="24"/>
-              </w:rPr>
-              <w:t>7</w:t>
+              <w:t>01/09/2017</w:t>
             </w:r>
           </w:p>
         </w:tc>
@@ -6867,23 +7180,7 @@
                 <w:sz w:val="24"/>
                 <w:szCs w:val="24"/>
               </w:rPr>
-              <w:t>31</w:t>
-            </w:r>
-            <w:r>
-              <w:rPr>
-                <w:rFonts w:ascii="Times New Roman" w:hAnsi="Times New Roman"/>
-                <w:sz w:val="24"/>
-                <w:szCs w:val="24"/>
-              </w:rPr>
-              <w:t>/10/201</w:t>
-            </w:r>
-            <w:r>
-              <w:rPr>
-                <w:rFonts w:ascii="Times New Roman" w:hAnsi="Times New Roman"/>
-                <w:sz w:val="24"/>
-                <w:szCs w:val="24"/>
-              </w:rPr>
-              <w:t>7</w:t>
+              <w:t>31/10/2017</w:t>
             </w:r>
           </w:p>
         </w:tc>
@@ -6968,23 +7265,7 @@
                 <w:sz w:val="24"/>
                 <w:szCs w:val="24"/>
               </w:rPr>
-              <w:t>01/11</w:t>
-            </w:r>
-            <w:r>
-              <w:rPr>
-                <w:rFonts w:ascii="Times New Roman" w:hAnsi="Times New Roman"/>
-                <w:sz w:val="24"/>
-                <w:szCs w:val="24"/>
-              </w:rPr>
-              <w:t>/201</w:t>
-            </w:r>
-            <w:r>
-              <w:rPr>
-                <w:rFonts w:ascii="Times New Roman" w:hAnsi="Times New Roman"/>
-                <w:sz w:val="24"/>
-                <w:szCs w:val="24"/>
-              </w:rPr>
-              <w:t>7</w:t>
+              <w:t>01/11/2017</w:t>
             </w:r>
           </w:p>
         </w:tc>
@@ -7011,31 +7292,7 @@
                 <w:sz w:val="24"/>
                 <w:szCs w:val="24"/>
               </w:rPr>
-              <w:t>30</w:t>
-            </w:r>
-            <w:r>
-              <w:rPr>
-                <w:rFonts w:ascii="Times New Roman" w:hAnsi="Times New Roman"/>
-                <w:sz w:val="24"/>
-                <w:szCs w:val="24"/>
-              </w:rPr>
-              <w:t>/</w:t>
-            </w:r>
-            <w:r>
-              <w:rPr>
-                <w:rFonts w:ascii="Times New Roman" w:hAnsi="Times New Roman"/>
-                <w:sz w:val="24"/>
-                <w:szCs w:val="24"/>
-              </w:rPr>
-              <w:t>11</w:t>
-            </w:r>
-            <w:r>
-              <w:rPr>
-                <w:rFonts w:ascii="Times New Roman" w:hAnsi="Times New Roman"/>
-                <w:sz w:val="24"/>
-                <w:szCs w:val="24"/>
-              </w:rPr>
-              <w:t>/2016</w:t>
+              <w:t>30/11/2016</w:t>
             </w:r>
           </w:p>
         </w:tc>
@@ -9234,7 +9491,7 @@
 </file>
 
 <file path=customXml/itemProps1.xml><?xml version="1.0" encoding="utf-8"?>
-<ds:datastoreItem xmlns:ds="http://schemas.openxmlformats.org/officeDocument/2006/customXml" ds:itemID="{78CD5D2D-82CD-4519-BBAF-0A0258666577}">
+<ds:datastoreItem xmlns:ds="http://schemas.openxmlformats.org/officeDocument/2006/customXml" ds:itemID="{F794878D-D8DC-4444-B623-E9D2A531C467}">
   <ds:schemaRefs>
     <ds:schemaRef ds:uri="http://schemas.openxmlformats.org/officeDocument/2006/bibliography"/>
   </ds:schemaRefs>

</xml_diff>

<commit_message>
Sun May 28 2017 16:35:32
</commit_message>
<xml_diff>
--- a/projeto.docx
+++ b/projeto.docx
@@ -336,8 +336,451 @@
         <w:keepNext w:val="0"/>
         <w:suppressAutoHyphens w:val="0"/>
         <w:spacing w:after="200"/>
-      </w:pPr>
-      <w:r>
+        <w:rPr>
+          <w:rFonts w:ascii="Times New Roman" w:hAnsi="Times New Roman" w:cs="Times New Roman"/>
+          <w:b/>
+          <w:sz w:val="32"/>
+          <w:szCs w:val="32"/>
+        </w:rPr>
+      </w:pPr>
+      <w:r>
+        <w:br w:type="page"/>
+      </w:r>
+      <w:r>
+        <w:rPr>
+          <w:rFonts w:ascii="Times New Roman" w:hAnsi="Times New Roman" w:cs="Times New Roman"/>
+          <w:b/>
+          <w:sz w:val="32"/>
+          <w:szCs w:val="32"/>
+        </w:rPr>
+        <w:lastRenderedPageBreak/>
+        <w:t>Sumário</w:t>
+      </w:r>
+    </w:p>
+    <w:p>
+      <w:pPr>
+        <w:keepNext w:val="0"/>
+        <w:suppressAutoHyphens w:val="0"/>
+        <w:spacing w:after="200"/>
+        <w:rPr>
+          <w:rFonts w:ascii="Times New Roman" w:hAnsi="Times New Roman" w:cs="Times New Roman"/>
+          <w:sz w:val="24"/>
+          <w:szCs w:val="24"/>
+        </w:rPr>
+      </w:pPr>
+      <w:r>
+        <w:rPr>
+          <w:rFonts w:ascii="Times New Roman" w:hAnsi="Times New Roman" w:cs="Times New Roman"/>
+          <w:sz w:val="24"/>
+          <w:szCs w:val="24"/>
+        </w:rPr>
+        <w:br w:type="page"/>
+      </w:r>
+    </w:p>
+    <w:p>
+      <w:pPr>
+        <w:keepNext w:val="0"/>
+        <w:suppressAutoHyphens w:val="0"/>
+        <w:spacing w:after="200"/>
+        <w:rPr>
+          <w:rFonts w:ascii="Times New Roman" w:hAnsi="Times New Roman" w:cs="Times New Roman"/>
+          <w:b/>
+          <w:sz w:val="32"/>
+          <w:szCs w:val="32"/>
+        </w:rPr>
+      </w:pPr>
+      <w:r>
+        <w:rPr>
+          <w:rFonts w:ascii="Times New Roman" w:hAnsi="Times New Roman" w:cs="Times New Roman"/>
+          <w:b/>
+          <w:sz w:val="32"/>
+          <w:szCs w:val="32"/>
+        </w:rPr>
+        <w:lastRenderedPageBreak/>
+        <w:t>Lista de abreviaturas e siglas</w:t>
+      </w:r>
+    </w:p>
+    <w:p>
+      <w:pPr>
+        <w:keepNext w:val="0"/>
+        <w:suppressAutoHyphens w:val="0"/>
+        <w:spacing w:after="200"/>
+        <w:rPr>
+          <w:rFonts w:ascii="Times New Roman" w:hAnsi="Times New Roman" w:cs="Times New Roman"/>
+          <w:i/>
+          <w:sz w:val="24"/>
+          <w:szCs w:val="24"/>
+          <w:lang w:val="en-US"/>
+        </w:rPr>
+      </w:pPr>
+      <w:r>
+        <w:rPr>
+          <w:rFonts w:ascii="Times New Roman" w:hAnsi="Times New Roman" w:cs="Times New Roman"/>
+          <w:sz w:val="24"/>
+          <w:szCs w:val="24"/>
+          <w:lang w:val="en-US"/>
+        </w:rPr>
+        <w:t>API</w:t>
+      </w:r>
+      <w:r>
+        <w:rPr>
+          <w:rFonts w:ascii="Times New Roman" w:hAnsi="Times New Roman" w:cs="Times New Roman"/>
+          <w:sz w:val="24"/>
+          <w:szCs w:val="24"/>
+          <w:lang w:val="en-US"/>
+        </w:rPr>
+        <w:t>-</w:t>
+      </w:r>
+      <w:r>
+        <w:rPr>
+          <w:rFonts w:ascii="Times New Roman" w:hAnsi="Times New Roman" w:cs="Times New Roman"/>
+          <w:i/>
+          <w:sz w:val="24"/>
+          <w:szCs w:val="24"/>
+          <w:lang w:val="en-US"/>
+        </w:rPr>
+        <w:t>Application Programming Interface</w:t>
+      </w:r>
+    </w:p>
+    <w:p>
+      <w:pPr>
+        <w:keepNext w:val="0"/>
+        <w:suppressAutoHyphens w:val="0"/>
+        <w:spacing w:after="200"/>
+        <w:rPr>
+          <w:rFonts w:ascii="Times New Roman" w:hAnsi="Times New Roman" w:cs="Times New Roman"/>
+          <w:sz w:val="24"/>
+          <w:szCs w:val="24"/>
+          <w:lang w:val="en-US"/>
+        </w:rPr>
+      </w:pPr>
+      <w:r>
+        <w:rPr>
+          <w:rFonts w:ascii="Times New Roman" w:hAnsi="Times New Roman" w:cs="Times New Roman"/>
+          <w:sz w:val="24"/>
+          <w:szCs w:val="24"/>
+          <w:lang w:val="en-US"/>
+        </w:rPr>
+        <w:t>CSS</w:t>
+      </w:r>
+      <w:r>
+        <w:rPr>
+          <w:rFonts w:ascii="Times New Roman" w:hAnsi="Times New Roman" w:cs="Times New Roman"/>
+          <w:sz w:val="24"/>
+          <w:szCs w:val="24"/>
+          <w:lang w:val="en-US"/>
+        </w:rPr>
+        <w:t>-</w:t>
+      </w:r>
+      <w:r>
+        <w:rPr>
+          <w:rFonts w:ascii="Times New Roman" w:hAnsi="Times New Roman" w:cs="Times New Roman"/>
+          <w:i/>
+          <w:sz w:val="24"/>
+          <w:szCs w:val="24"/>
+          <w:lang w:val="en-US"/>
+        </w:rPr>
+        <w:t>Cascade Style Sheet</w:t>
+      </w:r>
+    </w:p>
+    <w:p>
+      <w:pPr>
+        <w:keepNext w:val="0"/>
+        <w:suppressAutoHyphens w:val="0"/>
+        <w:spacing w:after="200"/>
+        <w:rPr>
+          <w:rFonts w:ascii="Times New Roman" w:hAnsi="Times New Roman" w:cs="Times New Roman"/>
+          <w:sz w:val="24"/>
+          <w:szCs w:val="24"/>
+          <w:lang w:val="en-US"/>
+        </w:rPr>
+      </w:pPr>
+      <w:r>
+        <w:rPr>
+          <w:rFonts w:ascii="Times New Roman" w:hAnsi="Times New Roman" w:cs="Times New Roman"/>
+          <w:sz w:val="24"/>
+          <w:szCs w:val="24"/>
+          <w:lang w:val="en-US"/>
+        </w:rPr>
+        <w:t>DOM</w:t>
+      </w:r>
+      <w:r>
+        <w:rPr>
+          <w:rFonts w:ascii="Times New Roman" w:hAnsi="Times New Roman" w:cs="Times New Roman"/>
+          <w:sz w:val="24"/>
+          <w:szCs w:val="24"/>
+          <w:lang w:val="en-US"/>
+        </w:rPr>
+        <w:t>-</w:t>
+      </w:r>
+      <w:r>
+        <w:rPr>
+          <w:rFonts w:ascii="Times New Roman" w:hAnsi="Times New Roman" w:cs="Times New Roman"/>
+          <w:i/>
+          <w:sz w:val="24"/>
+          <w:szCs w:val="24"/>
+          <w:lang w:val="en-US"/>
+        </w:rPr>
+        <w:t>Document Object Model</w:t>
+      </w:r>
+    </w:p>
+    <w:p>
+      <w:pPr>
+        <w:keepNext w:val="0"/>
+        <w:suppressAutoHyphens w:val="0"/>
+        <w:spacing w:after="200"/>
+        <w:rPr>
+          <w:rFonts w:ascii="Times New Roman" w:hAnsi="Times New Roman" w:cs="Times New Roman"/>
+          <w:sz w:val="24"/>
+          <w:szCs w:val="24"/>
+          <w:lang w:val="en-US"/>
+        </w:rPr>
+      </w:pPr>
+      <w:r>
+        <w:rPr>
+          <w:rFonts w:ascii="Times New Roman" w:hAnsi="Times New Roman" w:cs="Times New Roman"/>
+          <w:sz w:val="24"/>
+          <w:szCs w:val="24"/>
+          <w:lang w:val="en-US"/>
+        </w:rPr>
+        <w:t>HTML</w:t>
+      </w:r>
+      <w:r>
+        <w:rPr>
+          <w:rFonts w:ascii="Times New Roman" w:hAnsi="Times New Roman" w:cs="Times New Roman"/>
+          <w:sz w:val="24"/>
+          <w:szCs w:val="24"/>
+          <w:lang w:val="en-US"/>
+        </w:rPr>
+        <w:t>-</w:t>
+      </w:r>
+      <w:r>
+        <w:rPr>
+          <w:rFonts w:ascii="Times New Roman" w:hAnsi="Times New Roman" w:cs="Times New Roman"/>
+          <w:i/>
+          <w:sz w:val="24"/>
+          <w:szCs w:val="24"/>
+          <w:lang w:val="en-US"/>
+        </w:rPr>
+        <w:t>HyperText Markup Language</w:t>
+      </w:r>
+    </w:p>
+    <w:p>
+      <w:pPr>
+        <w:keepNext w:val="0"/>
+        <w:suppressAutoHyphens w:val="0"/>
+        <w:spacing w:after="200"/>
+        <w:rPr>
+          <w:rFonts w:ascii="Times New Roman" w:hAnsi="Times New Roman" w:cs="Times New Roman"/>
+          <w:sz w:val="24"/>
+          <w:szCs w:val="24"/>
+          <w:lang w:val="en-US"/>
+        </w:rPr>
+      </w:pPr>
+      <w:r>
+        <w:rPr>
+          <w:rFonts w:ascii="Times New Roman" w:hAnsi="Times New Roman" w:cs="Times New Roman"/>
+          <w:sz w:val="24"/>
+          <w:szCs w:val="24"/>
+          <w:lang w:val="en-US"/>
+        </w:rPr>
+        <w:t>HTTPS</w:t>
+      </w:r>
+      <w:r>
+        <w:rPr>
+          <w:lang w:val="en-US"/>
+        </w:rPr>
+        <w:t>-</w:t>
+      </w:r>
+      <w:r>
+        <w:rPr>
+          <w:rFonts w:ascii="Times New Roman" w:hAnsi="Times New Roman" w:cs="Times New Roman"/>
+          <w:i/>
+          <w:sz w:val="24"/>
+          <w:szCs w:val="24"/>
+          <w:lang w:val="en-US"/>
+        </w:rPr>
+        <w:t>HyperText Transfer Protocol Secure</w:t>
+      </w:r>
+    </w:p>
+    <w:p>
+      <w:pPr>
+        <w:keepNext w:val="0"/>
+        <w:suppressAutoHyphens w:val="0"/>
+        <w:spacing w:after="200"/>
+        <w:rPr>
+          <w:rFonts w:ascii="Times New Roman" w:hAnsi="Times New Roman" w:cs="Times New Roman"/>
+          <w:sz w:val="24"/>
+          <w:szCs w:val="24"/>
+          <w:lang w:val="en-US"/>
+        </w:rPr>
+      </w:pPr>
+      <w:r>
+        <w:rPr>
+          <w:rFonts w:ascii="Times New Roman" w:hAnsi="Times New Roman" w:cs="Times New Roman"/>
+          <w:sz w:val="24"/>
+          <w:szCs w:val="24"/>
+          <w:lang w:val="en-US"/>
+        </w:rPr>
+        <w:t>JSO</w:t>
+      </w:r>
+      <w:r>
+        <w:rPr>
+          <w:rFonts w:ascii="Times New Roman" w:hAnsi="Times New Roman" w:cs="Times New Roman"/>
+          <w:sz w:val="24"/>
+          <w:szCs w:val="24"/>
+          <w:lang w:val="en-US"/>
+        </w:rPr>
+        <w:t>N-</w:t>
+      </w:r>
+      <w:r>
+        <w:rPr>
+          <w:rFonts w:ascii="Times New Roman" w:hAnsi="Times New Roman" w:cs="Times New Roman"/>
+          <w:i/>
+          <w:sz w:val="24"/>
+          <w:szCs w:val="24"/>
+          <w:lang w:val="en-US"/>
+        </w:rPr>
+        <w:t>JavaScript Object Notation</w:t>
+      </w:r>
+    </w:p>
+    <w:p>
+      <w:pPr>
+        <w:keepNext w:val="0"/>
+        <w:suppressAutoHyphens w:val="0"/>
+        <w:spacing w:after="200"/>
+        <w:rPr>
+          <w:rFonts w:ascii="Times New Roman" w:hAnsi="Times New Roman" w:cs="Times New Roman"/>
+          <w:i/>
+          <w:sz w:val="24"/>
+          <w:szCs w:val="24"/>
+          <w:lang w:val="en-US"/>
+        </w:rPr>
+      </w:pPr>
+      <w:r>
+        <w:rPr>
+          <w:rFonts w:ascii="Times New Roman" w:hAnsi="Times New Roman" w:cs="Times New Roman"/>
+          <w:sz w:val="24"/>
+          <w:szCs w:val="24"/>
+          <w:lang w:val="en-US"/>
+        </w:rPr>
+        <w:t>PWA-</w:t>
+      </w:r>
+      <w:r>
+        <w:rPr>
+          <w:rFonts w:ascii="Times New Roman" w:hAnsi="Times New Roman" w:cs="Times New Roman"/>
+          <w:i/>
+          <w:sz w:val="24"/>
+          <w:szCs w:val="24"/>
+          <w:lang w:val="en-US"/>
+        </w:rPr>
+        <w:t>Progressive Web App</w:t>
+      </w:r>
+    </w:p>
+    <w:p>
+      <w:pPr>
+        <w:keepNext w:val="0"/>
+        <w:suppressAutoHyphens w:val="0"/>
+        <w:spacing w:after="200"/>
+        <w:rPr>
+          <w:rFonts w:ascii="Times New Roman" w:hAnsi="Times New Roman" w:cs="Times New Roman"/>
+          <w:i/>
+          <w:sz w:val="24"/>
+          <w:szCs w:val="24"/>
+          <w:lang w:val="en-US"/>
+        </w:rPr>
+      </w:pPr>
+      <w:r>
+        <w:rPr>
+          <w:rFonts w:ascii="Times New Roman" w:hAnsi="Times New Roman" w:cs="Times New Roman"/>
+          <w:sz w:val="24"/>
+          <w:szCs w:val="24"/>
+          <w:lang w:val="en-US"/>
+        </w:rPr>
+        <w:t>SQL-</w:t>
+      </w:r>
+      <w:r>
+        <w:rPr>
+          <w:rFonts w:ascii="Times New Roman" w:hAnsi="Times New Roman" w:cs="Times New Roman"/>
+          <w:i/>
+          <w:sz w:val="24"/>
+          <w:szCs w:val="24"/>
+          <w:lang w:val="en-US"/>
+        </w:rPr>
+        <w:t>Structured Query Language</w:t>
+      </w:r>
+    </w:p>
+    <w:p>
+      <w:pPr>
+        <w:keepNext w:val="0"/>
+        <w:suppressAutoHyphens w:val="0"/>
+        <w:spacing w:after="200"/>
+        <w:rPr>
+          <w:rFonts w:ascii="Times New Roman" w:hAnsi="Times New Roman" w:cs="Times New Roman"/>
+          <w:i/>
+          <w:sz w:val="24"/>
+          <w:szCs w:val="24"/>
+          <w:lang w:val="en-US"/>
+        </w:rPr>
+      </w:pPr>
+      <w:r>
+        <w:rPr>
+          <w:rFonts w:ascii="Times New Roman" w:hAnsi="Times New Roman" w:cs="Times New Roman"/>
+          <w:sz w:val="24"/>
+          <w:szCs w:val="24"/>
+          <w:lang w:val="en-US"/>
+        </w:rPr>
+        <w:t>URL-</w:t>
+      </w:r>
+      <w:r>
+        <w:rPr>
+          <w:rFonts w:ascii="Times New Roman" w:hAnsi="Times New Roman" w:cs="Times New Roman"/>
+          <w:i/>
+          <w:sz w:val="24"/>
+          <w:szCs w:val="24"/>
+          <w:lang w:val="en-US"/>
+        </w:rPr>
+        <w:t>Uniform Resource Locator</w:t>
+      </w:r>
+    </w:p>
+    <w:p>
+      <w:pPr>
+        <w:keepNext w:val="0"/>
+        <w:suppressAutoHyphens w:val="0"/>
+        <w:spacing w:after="200"/>
+        <w:rPr>
+          <w:rFonts w:ascii="Times New Roman" w:hAnsi="Times New Roman" w:cs="Times New Roman"/>
+          <w:sz w:val="24"/>
+          <w:szCs w:val="24"/>
+          <w:lang w:val="en-US"/>
+        </w:rPr>
+      </w:pPr>
+      <w:r>
+        <w:rPr>
+          <w:rFonts w:ascii="Times New Roman" w:hAnsi="Times New Roman" w:cs="Times New Roman"/>
+          <w:sz w:val="24"/>
+          <w:szCs w:val="24"/>
+          <w:lang w:val="en-US"/>
+        </w:rPr>
+        <w:t>W3C-</w:t>
+      </w:r>
+      <w:r>
+        <w:rPr>
+          <w:rFonts w:ascii="Times New Roman" w:hAnsi="Times New Roman" w:cs="Times New Roman"/>
+          <w:i/>
+          <w:sz w:val="24"/>
+          <w:szCs w:val="24"/>
+          <w:lang w:val="en-US"/>
+        </w:rPr>
+        <w:t>World Wide Web Consortium</w:t>
+      </w:r>
+      <w:r>
+        <w:rPr>
+          <w:rFonts w:ascii="Times New Roman" w:hAnsi="Times New Roman" w:cs="Times New Roman"/>
+          <w:sz w:val="24"/>
+          <w:szCs w:val="24"/>
+          <w:lang w:val="en-US"/>
+        </w:rPr>
         <w:br w:type="page"/>
       </w:r>
     </w:p>
@@ -5222,18 +5665,1243 @@
       <w:pPr>
         <w:jc w:val="both"/>
         <w:rPr>
-          <w:sz w:val="26"/>
-          <w:szCs w:val="26"/>
-        </w:rPr>
-      </w:pPr>
-      <w:r>
-        <w:rPr>
           <w:rFonts w:ascii="Times New Roman" w:hAnsi="Times New Roman" w:cs="Times New Roman"/>
           <w:b/>
           <w:sz w:val="26"/>
           <w:szCs w:val="26"/>
         </w:rPr>
-        <w:t xml:space="preserve">3.4. </w:t>
+      </w:pPr>
+      <w:r>
+        <w:rPr>
+          <w:rFonts w:ascii="Times New Roman" w:hAnsi="Times New Roman" w:cs="Times New Roman"/>
+          <w:b/>
+          <w:sz w:val="26"/>
+          <w:szCs w:val="26"/>
+        </w:rPr>
+        <w:t>3.</w:t>
+      </w:r>
+      <w:r>
+        <w:rPr>
+          <w:rFonts w:ascii="Times New Roman" w:hAnsi="Times New Roman" w:cs="Times New Roman"/>
+          <w:b/>
+          <w:sz w:val="26"/>
+          <w:szCs w:val="26"/>
+        </w:rPr>
+        <w:t>4</w:t>
+      </w:r>
+      <w:r>
+        <w:rPr>
+          <w:rFonts w:ascii="Times New Roman" w:hAnsi="Times New Roman" w:cs="Times New Roman"/>
+          <w:b/>
+          <w:sz w:val="26"/>
+          <w:szCs w:val="26"/>
+        </w:rPr>
+        <w:t xml:space="preserve">. </w:t>
+      </w:r>
+      <w:r>
+        <w:rPr>
+          <w:rFonts w:ascii="Times New Roman" w:hAnsi="Times New Roman" w:cs="Times New Roman"/>
+          <w:b/>
+          <w:sz w:val="26"/>
+          <w:szCs w:val="26"/>
+        </w:rPr>
+        <w:t>Armazenamento off-line</w:t>
+      </w:r>
+    </w:p>
+    <w:p>
+      <w:pPr>
+        <w:jc w:val="both"/>
+        <w:rPr>
+          <w:rFonts w:ascii="Times New Roman" w:hAnsi="Times New Roman" w:cs="Times New Roman"/>
+          <w:sz w:val="24"/>
+          <w:szCs w:val="24"/>
+        </w:rPr>
+      </w:pPr>
+      <w:r>
+        <w:rPr>
+          <w:rFonts w:ascii="Times New Roman" w:hAnsi="Times New Roman" w:cs="Times New Roman"/>
+          <w:sz w:val="24"/>
+          <w:szCs w:val="24"/>
+        </w:rPr>
+        <w:tab/>
+      </w:r>
+      <w:r>
+        <w:rPr>
+          <w:rFonts w:ascii="Times New Roman" w:hAnsi="Times New Roman" w:cs="Times New Roman"/>
+          <w:sz w:val="24"/>
+          <w:szCs w:val="24"/>
+        </w:rPr>
+        <w:t xml:space="preserve">Para que o usuário disponha de uma experiência rápida e confiável em um ambiente com pouca ou nenhuma conectividade, é necessário que certos recursos como arquivos ou dados a serem </w:t>
+      </w:r>
+      <w:r>
+        <w:rPr>
+          <w:rFonts w:ascii="Times New Roman" w:hAnsi="Times New Roman" w:cs="Times New Roman"/>
+          <w:sz w:val="24"/>
+          <w:szCs w:val="24"/>
+        </w:rPr>
+        <w:t>utilizados</w:t>
+      </w:r>
+      <w:r>
+        <w:rPr>
+          <w:rFonts w:ascii="Times New Roman" w:hAnsi="Times New Roman" w:cs="Times New Roman"/>
+          <w:sz w:val="24"/>
+          <w:szCs w:val="24"/>
+        </w:rPr>
+        <w:t xml:space="preserve"> pelo próprio aplicativo sejam armazenad</w:t>
+      </w:r>
+      <w:r>
+        <w:rPr>
+          <w:rFonts w:ascii="Times New Roman" w:hAnsi="Times New Roman" w:cs="Times New Roman"/>
+          <w:sz w:val="24"/>
+          <w:szCs w:val="24"/>
+        </w:rPr>
+        <w:t>os e estejam sempre disponíveis</w:t>
+      </w:r>
+      <w:r>
+        <w:rPr>
+          <w:rFonts w:ascii="Times New Roman" w:hAnsi="Times New Roman" w:cs="Times New Roman"/>
+          <w:sz w:val="24"/>
+          <w:szCs w:val="24"/>
+        </w:rPr>
+        <w:t xml:space="preserve"> [COHEN &amp; OSMANI, 2017]</w:t>
+      </w:r>
+      <w:r>
+        <w:rPr>
+          <w:rFonts w:ascii="Times New Roman" w:hAnsi="Times New Roman" w:cs="Times New Roman"/>
+          <w:sz w:val="24"/>
+          <w:szCs w:val="24"/>
+        </w:rPr>
+        <w:t>.</w:t>
+      </w:r>
+    </w:p>
+    <w:p>
+      <w:pPr>
+        <w:jc w:val="both"/>
+        <w:rPr>
+          <w:rFonts w:ascii="Times New Roman" w:hAnsi="Times New Roman" w:cs="Times New Roman"/>
+          <w:sz w:val="24"/>
+          <w:szCs w:val="24"/>
+        </w:rPr>
+      </w:pPr>
+      <w:r>
+        <w:rPr>
+          <w:rFonts w:ascii="Times New Roman" w:hAnsi="Times New Roman" w:cs="Times New Roman"/>
+          <w:sz w:val="24"/>
+          <w:szCs w:val="24"/>
+        </w:rPr>
+        <w:t xml:space="preserve"> </w:t>
+      </w:r>
+      <w:r>
+        <w:rPr>
+          <w:rFonts w:ascii="Times New Roman" w:hAnsi="Times New Roman" w:cs="Times New Roman"/>
+          <w:sz w:val="24"/>
+          <w:szCs w:val="24"/>
+        </w:rPr>
+        <w:tab/>
+      </w:r>
+      <w:r>
+        <w:rPr>
+          <w:rFonts w:ascii="Times New Roman" w:hAnsi="Times New Roman" w:cs="Times New Roman"/>
+          <w:sz w:val="24"/>
+          <w:szCs w:val="24"/>
+        </w:rPr>
+        <w:t xml:space="preserve">A </w:t>
+      </w:r>
+      <w:r>
+        <w:rPr>
+          <w:rFonts w:ascii="Times New Roman" w:hAnsi="Times New Roman" w:cs="Times New Roman"/>
+          <w:i/>
+          <w:sz w:val="24"/>
+          <w:szCs w:val="24"/>
+        </w:rPr>
+        <w:t>IndexedDB</w:t>
+      </w:r>
+      <w:r>
+        <w:rPr>
+          <w:rFonts w:ascii="Times New Roman" w:hAnsi="Times New Roman" w:cs="Times New Roman"/>
+          <w:sz w:val="24"/>
+          <w:szCs w:val="24"/>
+        </w:rPr>
+        <w:t xml:space="preserve"> é uma API para armazenamento de dados no browser do cliente e buscas de alta performance através de índices, principalmente quando se deseja trabalhar com uma grande quantidade de </w:t>
+      </w:r>
+      <w:r>
+        <w:rPr>
+          <w:rFonts w:ascii="Times New Roman" w:hAnsi="Times New Roman" w:cs="Times New Roman"/>
+          <w:sz w:val="24"/>
+          <w:szCs w:val="24"/>
+        </w:rPr>
+        <w:t>registros</w:t>
+      </w:r>
+      <w:r>
+        <w:rPr>
+          <w:rFonts w:ascii="Times New Roman" w:hAnsi="Times New Roman" w:cs="Times New Roman"/>
+          <w:sz w:val="24"/>
+          <w:szCs w:val="24"/>
+        </w:rPr>
+        <w:t xml:space="preserve"> estruturados. Funciona por meio de transações, semelhante aos sistemas de gerenci</w:t>
+      </w:r>
+      <w:r>
+        <w:rPr>
+          <w:rFonts w:ascii="Times New Roman" w:hAnsi="Times New Roman" w:cs="Times New Roman"/>
+          <w:sz w:val="24"/>
+          <w:szCs w:val="24"/>
+        </w:rPr>
+        <w:t>a</w:t>
+      </w:r>
+      <w:r>
+        <w:rPr>
+          <w:rFonts w:ascii="Times New Roman" w:hAnsi="Times New Roman" w:cs="Times New Roman"/>
+          <w:sz w:val="24"/>
+          <w:szCs w:val="24"/>
+        </w:rPr>
+        <w:t xml:space="preserve">mento de banco de dados baseados em SQL tradicionais, porém orientado à objetos e baseado na linguagem </w:t>
+      </w:r>
+      <w:r>
+        <w:rPr>
+          <w:rFonts w:ascii="Times New Roman" w:hAnsi="Times New Roman" w:cs="Times New Roman"/>
+          <w:i/>
+          <w:sz w:val="24"/>
+          <w:szCs w:val="24"/>
+        </w:rPr>
+        <w:t>JavaScript</w:t>
+      </w:r>
+      <w:r>
+        <w:rPr>
+          <w:rFonts w:ascii="Times New Roman" w:hAnsi="Times New Roman" w:cs="Times New Roman"/>
+          <w:sz w:val="24"/>
+          <w:szCs w:val="24"/>
+        </w:rPr>
+        <w:t>.</w:t>
+      </w:r>
+    </w:p>
+    <w:p>
+      <w:pPr>
+        <w:jc w:val="both"/>
+        <w:rPr>
+          <w:rFonts w:ascii="Times New Roman" w:hAnsi="Times New Roman" w:cs="Times New Roman"/>
+          <w:sz w:val="24"/>
+          <w:szCs w:val="24"/>
+        </w:rPr>
+      </w:pPr>
+      <w:r>
+        <w:rPr>
+          <w:rFonts w:ascii="Times New Roman" w:hAnsi="Times New Roman" w:cs="Times New Roman"/>
+          <w:sz w:val="24"/>
+          <w:szCs w:val="24"/>
+        </w:rPr>
+        <w:t xml:space="preserve"> </w:t>
+      </w:r>
+      <w:r>
+        <w:rPr>
+          <w:rFonts w:ascii="Times New Roman" w:hAnsi="Times New Roman" w:cs="Times New Roman"/>
+          <w:sz w:val="24"/>
+          <w:szCs w:val="24"/>
+        </w:rPr>
+        <w:tab/>
+      </w:r>
+      <w:r>
+        <w:rPr>
+          <w:rFonts w:ascii="Times New Roman" w:hAnsi="Times New Roman" w:cs="Times New Roman"/>
+          <w:sz w:val="24"/>
+          <w:szCs w:val="24"/>
+        </w:rPr>
+        <w:t xml:space="preserve">A </w:t>
+      </w:r>
+      <w:r>
+        <w:rPr>
+          <w:rFonts w:ascii="Times New Roman" w:hAnsi="Times New Roman" w:cs="Times New Roman"/>
+          <w:i/>
+          <w:sz w:val="24"/>
+          <w:szCs w:val="24"/>
+        </w:rPr>
+        <w:t>Cache</w:t>
+      </w:r>
+      <w:r>
+        <w:rPr>
+          <w:rFonts w:ascii="Times New Roman" w:hAnsi="Times New Roman" w:cs="Times New Roman"/>
+          <w:sz w:val="24"/>
+          <w:szCs w:val="24"/>
+        </w:rPr>
+        <w:t xml:space="preserve"> API </w:t>
+      </w:r>
+      <w:r>
+        <w:rPr>
+          <w:rFonts w:ascii="Times New Roman" w:hAnsi="Times New Roman" w:cs="Times New Roman"/>
+          <w:sz w:val="24"/>
+          <w:szCs w:val="24"/>
+        </w:rPr>
+        <w:t xml:space="preserve">é utilizada em conjunto com </w:t>
+      </w:r>
+      <w:r>
+        <w:rPr>
+          <w:rFonts w:ascii="Times New Roman" w:hAnsi="Times New Roman" w:cs="Times New Roman"/>
+          <w:i/>
+          <w:sz w:val="24"/>
+          <w:szCs w:val="24"/>
+        </w:rPr>
+        <w:t>service workers</w:t>
+      </w:r>
+      <w:r>
+        <w:rPr>
+          <w:rFonts w:ascii="Times New Roman" w:hAnsi="Times New Roman" w:cs="Times New Roman"/>
+          <w:sz w:val="24"/>
+          <w:szCs w:val="24"/>
+        </w:rPr>
+        <w:t xml:space="preserve"> para armazenamento de </w:t>
+      </w:r>
+      <w:r>
+        <w:rPr>
+          <w:rFonts w:ascii="Times New Roman" w:hAnsi="Times New Roman" w:cs="Times New Roman"/>
+          <w:sz w:val="24"/>
+          <w:szCs w:val="24"/>
+        </w:rPr>
+        <w:t>recursos</w:t>
+      </w:r>
+      <w:r>
+        <w:rPr>
+          <w:rFonts w:ascii="Times New Roman" w:hAnsi="Times New Roman" w:cs="Times New Roman"/>
+          <w:sz w:val="24"/>
+          <w:szCs w:val="24"/>
+        </w:rPr>
+        <w:t xml:space="preserve"> ender</w:t>
+      </w:r>
+      <w:r>
+        <w:rPr>
+          <w:rFonts w:ascii="Times New Roman" w:hAnsi="Times New Roman" w:cs="Times New Roman"/>
+          <w:sz w:val="24"/>
+          <w:szCs w:val="24"/>
+        </w:rPr>
+        <w:t>eçáveis</w:t>
+      </w:r>
+      <w:r>
+        <w:rPr>
+          <w:rFonts w:ascii="Times New Roman" w:hAnsi="Times New Roman" w:cs="Times New Roman"/>
+          <w:sz w:val="24"/>
+          <w:szCs w:val="24"/>
+        </w:rPr>
+        <w:t xml:space="preserve"> por URL. Uma solução pode ter um número variável de </w:t>
+      </w:r>
+      <w:r>
+        <w:rPr>
+          <w:rFonts w:ascii="Times New Roman" w:hAnsi="Times New Roman" w:cs="Times New Roman"/>
+          <w:i/>
+          <w:sz w:val="24"/>
+          <w:szCs w:val="24"/>
+        </w:rPr>
+        <w:t>caches</w:t>
+      </w:r>
+      <w:r>
+        <w:rPr>
+          <w:rFonts w:ascii="Times New Roman" w:hAnsi="Times New Roman" w:cs="Times New Roman"/>
+          <w:sz w:val="24"/>
+          <w:szCs w:val="24"/>
+        </w:rPr>
+        <w:t xml:space="preserve"> e o desenvolvedor fica responsável em controlar como eles serão gerenciados uma vez que os navegadores possuem limites na quantidade de espaço para armazenamento.</w:t>
+      </w:r>
+    </w:p>
+    <w:p>
+      <w:pPr>
+        <w:jc w:val="both"/>
+        <w:rPr>
+          <w:rFonts w:ascii="Times New Roman" w:hAnsi="Times New Roman" w:cs="Times New Roman"/>
+          <w:sz w:val="24"/>
+          <w:szCs w:val="24"/>
+        </w:rPr>
+      </w:pPr>
+      <w:r>
+        <w:rPr>
+          <w:rFonts w:ascii="Times New Roman" w:hAnsi="Times New Roman" w:cs="Times New Roman"/>
+          <w:sz w:val="24"/>
+          <w:szCs w:val="24"/>
+        </w:rPr>
+        <w:tab/>
+        <w:t xml:space="preserve">Ambas as APIs são assícronas e são utilizadas em conjunto com </w:t>
+      </w:r>
+      <w:r>
+        <w:rPr>
+          <w:rFonts w:ascii="Times New Roman" w:hAnsi="Times New Roman" w:cs="Times New Roman"/>
+          <w:i/>
+          <w:sz w:val="24"/>
+          <w:szCs w:val="24"/>
+        </w:rPr>
+        <w:t xml:space="preserve">service workers </w:t>
+      </w:r>
+      <w:r>
+        <w:rPr>
+          <w:rFonts w:ascii="Times New Roman" w:hAnsi="Times New Roman" w:cs="Times New Roman"/>
+          <w:sz w:val="24"/>
+          <w:szCs w:val="24"/>
+        </w:rPr>
+        <w:t xml:space="preserve">para prover armazenamento </w:t>
+      </w:r>
+      <w:r>
+        <w:rPr>
+          <w:rFonts w:ascii="Times New Roman" w:hAnsi="Times New Roman" w:cs="Times New Roman"/>
+          <w:i/>
+          <w:sz w:val="24"/>
+          <w:szCs w:val="24"/>
+        </w:rPr>
+        <w:t>off-line</w:t>
+      </w:r>
+      <w:r>
+        <w:rPr>
+          <w:rFonts w:ascii="Times New Roman" w:hAnsi="Times New Roman" w:cs="Times New Roman"/>
+          <w:sz w:val="24"/>
+          <w:szCs w:val="24"/>
+        </w:rPr>
+        <w:t xml:space="preserve">. A </w:t>
+      </w:r>
+      <w:r>
+        <w:rPr>
+          <w:rFonts w:ascii="Times New Roman" w:hAnsi="Times New Roman" w:cs="Times New Roman"/>
+          <w:i/>
+          <w:sz w:val="24"/>
+          <w:szCs w:val="24"/>
+        </w:rPr>
+        <w:t>IndexedDB</w:t>
+      </w:r>
+      <w:r>
+        <w:rPr>
+          <w:rFonts w:ascii="Times New Roman" w:hAnsi="Times New Roman" w:cs="Times New Roman"/>
+          <w:sz w:val="24"/>
+          <w:szCs w:val="24"/>
+        </w:rPr>
+        <w:t xml:space="preserve"> fica responsável pelos dados que representam o estado do aplicativo</w:t>
+      </w:r>
+      <w:r>
+        <w:rPr>
+          <w:rFonts w:ascii="Times New Roman" w:hAnsi="Times New Roman" w:cs="Times New Roman"/>
+          <w:sz w:val="24"/>
+          <w:szCs w:val="24"/>
+        </w:rPr>
+        <w:t xml:space="preserve"> e está disponível em todos os navegadores. Já a</w:t>
+      </w:r>
+      <w:r>
+        <w:rPr>
+          <w:rFonts w:ascii="Times New Roman" w:hAnsi="Times New Roman" w:cs="Times New Roman"/>
+          <w:sz w:val="24"/>
+          <w:szCs w:val="24"/>
+        </w:rPr>
+        <w:t xml:space="preserve"> </w:t>
+      </w:r>
+      <w:r>
+        <w:rPr>
+          <w:rFonts w:ascii="Times New Roman" w:hAnsi="Times New Roman" w:cs="Times New Roman"/>
+          <w:i/>
+          <w:sz w:val="24"/>
+          <w:szCs w:val="24"/>
+        </w:rPr>
+        <w:t>Cache</w:t>
+      </w:r>
+      <w:r>
+        <w:rPr>
+          <w:rFonts w:ascii="Times New Roman" w:hAnsi="Times New Roman" w:cs="Times New Roman"/>
+          <w:sz w:val="24"/>
+          <w:szCs w:val="24"/>
+        </w:rPr>
+        <w:t xml:space="preserve"> API </w:t>
+      </w:r>
+      <w:r>
+        <w:rPr>
+          <w:rFonts w:ascii="Times New Roman" w:hAnsi="Times New Roman" w:cs="Times New Roman"/>
+          <w:sz w:val="24"/>
+          <w:szCs w:val="24"/>
+        </w:rPr>
+        <w:t>fica com o armazenamento de</w:t>
+      </w:r>
+      <w:r>
+        <w:rPr>
+          <w:rFonts w:ascii="Times New Roman" w:hAnsi="Times New Roman" w:cs="Times New Roman"/>
+          <w:sz w:val="24"/>
+          <w:szCs w:val="24"/>
+        </w:rPr>
+        <w:t xml:space="preserve"> arquivos, inclusive os que compõe</w:t>
+      </w:r>
+      <w:r>
+        <w:rPr>
+          <w:rFonts w:ascii="Times New Roman" w:hAnsi="Times New Roman" w:cs="Times New Roman"/>
+          <w:sz w:val="24"/>
+          <w:szCs w:val="24"/>
+        </w:rPr>
+        <w:t>m</w:t>
+      </w:r>
+      <w:r>
+        <w:rPr>
+          <w:rFonts w:ascii="Times New Roman" w:hAnsi="Times New Roman" w:cs="Times New Roman"/>
+          <w:sz w:val="24"/>
+          <w:szCs w:val="24"/>
+        </w:rPr>
+        <w:t xml:space="preserve"> a já mencionada </w:t>
+      </w:r>
+      <w:r>
+        <w:rPr>
+          <w:rFonts w:ascii="Times New Roman" w:hAnsi="Times New Roman" w:cs="Times New Roman"/>
+          <w:i/>
+          <w:sz w:val="24"/>
+          <w:szCs w:val="24"/>
+        </w:rPr>
+        <w:t>application shell,</w:t>
+      </w:r>
+      <w:r>
+        <w:rPr>
+          <w:rFonts w:ascii="Times New Roman" w:hAnsi="Times New Roman" w:cs="Times New Roman"/>
+          <w:sz w:val="24"/>
+          <w:szCs w:val="24"/>
+        </w:rPr>
+        <w:t xml:space="preserve"> e outros recursos endereçáveis por URL</w:t>
+      </w:r>
+      <w:r>
+        <w:rPr>
+          <w:rFonts w:ascii="Times New Roman" w:hAnsi="Times New Roman" w:cs="Times New Roman"/>
+          <w:sz w:val="24"/>
+          <w:szCs w:val="24"/>
+        </w:rPr>
+        <w:t xml:space="preserve">. Os navegadores </w:t>
+      </w:r>
+      <w:r>
+        <w:rPr>
+          <w:rFonts w:ascii="Times New Roman" w:hAnsi="Times New Roman" w:cs="Times New Roman"/>
+          <w:i/>
+          <w:sz w:val="24"/>
+          <w:szCs w:val="24"/>
+        </w:rPr>
+        <w:t>Chrome</w:t>
+      </w:r>
+      <w:r>
+        <w:rPr>
+          <w:rFonts w:ascii="Times New Roman" w:hAnsi="Times New Roman" w:cs="Times New Roman"/>
+          <w:sz w:val="24"/>
+          <w:szCs w:val="24"/>
+        </w:rPr>
+        <w:t xml:space="preserve">, </w:t>
+      </w:r>
+      <w:r>
+        <w:rPr>
+          <w:rFonts w:ascii="Times New Roman" w:hAnsi="Times New Roman" w:cs="Times New Roman"/>
+          <w:i/>
+          <w:sz w:val="24"/>
+          <w:szCs w:val="24"/>
+        </w:rPr>
+        <w:t>Firefox</w:t>
+      </w:r>
+      <w:r>
+        <w:rPr>
+          <w:rFonts w:ascii="Times New Roman" w:hAnsi="Times New Roman" w:cs="Times New Roman"/>
+          <w:sz w:val="24"/>
+          <w:szCs w:val="24"/>
+        </w:rPr>
+        <w:t xml:space="preserve"> e </w:t>
+      </w:r>
+      <w:r>
+        <w:rPr>
+          <w:rFonts w:ascii="Times New Roman" w:hAnsi="Times New Roman" w:cs="Times New Roman"/>
+          <w:i/>
+          <w:sz w:val="24"/>
+          <w:szCs w:val="24"/>
+        </w:rPr>
+        <w:t xml:space="preserve">Opera </w:t>
+      </w:r>
+      <w:r>
+        <w:rPr>
+          <w:rFonts w:ascii="Times New Roman" w:hAnsi="Times New Roman" w:cs="Times New Roman"/>
+          <w:sz w:val="24"/>
+          <w:szCs w:val="24"/>
+        </w:rPr>
+        <w:t xml:space="preserve">já contam com as funcionalidades da </w:t>
+      </w:r>
+      <w:r>
+        <w:rPr>
+          <w:rFonts w:ascii="Times New Roman" w:hAnsi="Times New Roman" w:cs="Times New Roman"/>
+          <w:i/>
+          <w:sz w:val="24"/>
+          <w:szCs w:val="24"/>
+        </w:rPr>
+        <w:t>Cache</w:t>
+      </w:r>
+      <w:r>
+        <w:rPr>
+          <w:rFonts w:ascii="Times New Roman" w:hAnsi="Times New Roman" w:cs="Times New Roman"/>
+          <w:sz w:val="24"/>
+          <w:szCs w:val="24"/>
+        </w:rPr>
+        <w:t xml:space="preserve"> API</w:t>
+      </w:r>
+      <w:r>
+        <w:rPr>
+          <w:rFonts w:ascii="Times New Roman" w:hAnsi="Times New Roman" w:cs="Times New Roman"/>
+          <w:sz w:val="24"/>
+          <w:szCs w:val="24"/>
+        </w:rPr>
+        <w:t xml:space="preserve"> [COHEN &amp; OSMANI, 2017]</w:t>
+      </w:r>
+      <w:r>
+        <w:rPr>
+          <w:rFonts w:ascii="Times New Roman" w:hAnsi="Times New Roman" w:cs="Times New Roman"/>
+          <w:sz w:val="24"/>
+          <w:szCs w:val="24"/>
+        </w:rPr>
+        <w:t>.</w:t>
+      </w:r>
+    </w:p>
+    <w:p>
+      <w:pPr>
+        <w:jc w:val="both"/>
+        <w:rPr>
+          <w:rFonts w:ascii="Times New Roman" w:hAnsi="Times New Roman" w:cs="Times New Roman"/>
+          <w:sz w:val="24"/>
+          <w:szCs w:val="24"/>
+        </w:rPr>
+      </w:pPr>
+    </w:p>
+    <w:p>
+      <w:pPr>
+        <w:jc w:val="both"/>
+        <w:rPr>
+          <w:rFonts w:ascii="Times New Roman" w:hAnsi="Times New Roman" w:cs="Times New Roman"/>
+          <w:b/>
+          <w:sz w:val="26"/>
+          <w:szCs w:val="26"/>
+        </w:rPr>
+      </w:pPr>
+      <w:r>
+        <w:rPr>
+          <w:rFonts w:ascii="Times New Roman" w:hAnsi="Times New Roman" w:cs="Times New Roman"/>
+          <w:b/>
+          <w:sz w:val="26"/>
+          <w:szCs w:val="26"/>
+        </w:rPr>
+        <w:t>3.5. Solicitações na rede</w:t>
+      </w:r>
+    </w:p>
+    <w:p>
+      <w:pPr>
+        <w:ind w:firstLine="708"/>
+        <w:jc w:val="both"/>
+        <w:rPr>
+          <w:rFonts w:ascii="Times New Roman" w:hAnsi="Times New Roman" w:cs="Times New Roman"/>
+          <w:sz w:val="24"/>
+          <w:szCs w:val="24"/>
+        </w:rPr>
+      </w:pPr>
+      <w:r>
+        <w:rPr>
+          <w:rFonts w:ascii="Times New Roman" w:hAnsi="Times New Roman" w:cs="Times New Roman"/>
+          <w:sz w:val="24"/>
+          <w:szCs w:val="24"/>
+        </w:rPr>
+        <w:t>Quand</w:t>
+      </w:r>
+      <w:r>
+        <w:rPr>
+          <w:rFonts w:ascii="Times New Roman" w:hAnsi="Times New Roman" w:cs="Times New Roman"/>
+          <w:sz w:val="24"/>
+          <w:szCs w:val="24"/>
+        </w:rPr>
+        <w:t xml:space="preserve">o o </w:t>
+      </w:r>
+      <w:r>
+        <w:rPr>
+          <w:rFonts w:ascii="Times New Roman" w:hAnsi="Times New Roman" w:cs="Times New Roman"/>
+          <w:i/>
+          <w:sz w:val="24"/>
+          <w:szCs w:val="24"/>
+        </w:rPr>
+        <w:t>service worker</w:t>
+      </w:r>
+      <w:r>
+        <w:rPr>
+          <w:rFonts w:ascii="Times New Roman" w:hAnsi="Times New Roman" w:cs="Times New Roman"/>
+          <w:sz w:val="24"/>
+          <w:szCs w:val="24"/>
+        </w:rPr>
+        <w:t xml:space="preserve"> assume o controle da aplicação ele passa a tratar eventos do tipo </w:t>
+      </w:r>
+      <w:r>
+        <w:rPr>
+          <w:rFonts w:ascii="Times New Roman" w:hAnsi="Times New Roman" w:cs="Times New Roman"/>
+          <w:i/>
+          <w:sz w:val="24"/>
+          <w:szCs w:val="24"/>
+        </w:rPr>
+        <w:t>fetch</w:t>
+      </w:r>
+      <w:r>
+        <w:rPr>
+          <w:rFonts w:ascii="Times New Roman" w:hAnsi="Times New Roman" w:cs="Times New Roman"/>
+          <w:sz w:val="24"/>
+          <w:szCs w:val="24"/>
+        </w:rPr>
+        <w:t xml:space="preserve">. É nessa etapa onde os recursos solicitados pelo usuário serão recuperados do </w:t>
+      </w:r>
+      <w:r>
+        <w:rPr>
+          <w:rFonts w:ascii="Times New Roman" w:hAnsi="Times New Roman" w:cs="Times New Roman"/>
+          <w:i/>
+          <w:sz w:val="24"/>
+          <w:szCs w:val="24"/>
+        </w:rPr>
+        <w:t>cache</w:t>
+      </w:r>
+      <w:r>
+        <w:rPr>
+          <w:rFonts w:ascii="Times New Roman" w:hAnsi="Times New Roman" w:cs="Times New Roman"/>
+          <w:sz w:val="24"/>
+          <w:szCs w:val="24"/>
+        </w:rPr>
+        <w:t xml:space="preserve">, caso estejam armazenados nele, </w:t>
+      </w:r>
+      <w:r>
+        <w:rPr>
+          <w:rFonts w:ascii="Times New Roman" w:hAnsi="Times New Roman" w:cs="Times New Roman"/>
+          <w:sz w:val="24"/>
+          <w:szCs w:val="24"/>
+        </w:rPr>
+        <w:t>ou solicitados através da rede.</w:t>
+      </w:r>
+    </w:p>
+    <w:p>
+      <w:pPr>
+        <w:ind w:firstLine="708"/>
+        <w:jc w:val="both"/>
+        <w:rPr>
+          <w:rFonts w:ascii="Times New Roman" w:hAnsi="Times New Roman" w:cs="Times New Roman"/>
+          <w:sz w:val="24"/>
+          <w:szCs w:val="24"/>
+        </w:rPr>
+      </w:pPr>
+      <w:r>
+        <w:rPr>
+          <w:rFonts w:ascii="Times New Roman" w:hAnsi="Times New Roman" w:cs="Times New Roman"/>
+          <w:sz w:val="24"/>
+          <w:szCs w:val="24"/>
+        </w:rPr>
+        <w:t xml:space="preserve">Através da </w:t>
+      </w:r>
+      <w:r>
+        <w:rPr>
+          <w:rFonts w:ascii="Times New Roman" w:hAnsi="Times New Roman" w:cs="Times New Roman"/>
+          <w:i/>
+          <w:sz w:val="24"/>
+          <w:szCs w:val="24"/>
+        </w:rPr>
+        <w:t>Fetch</w:t>
+      </w:r>
+      <w:r>
+        <w:rPr>
+          <w:rFonts w:ascii="Times New Roman" w:hAnsi="Times New Roman" w:cs="Times New Roman"/>
+          <w:sz w:val="24"/>
+          <w:szCs w:val="24"/>
+        </w:rPr>
+        <w:t xml:space="preserve"> API é possível buscar recursos na rede, de maneira semelhante à </w:t>
+      </w:r>
+      <w:r>
+        <w:rPr>
+          <w:rFonts w:ascii="Times New Roman" w:hAnsi="Times New Roman" w:cs="Times New Roman"/>
+          <w:i/>
+          <w:sz w:val="24"/>
+          <w:szCs w:val="24"/>
+        </w:rPr>
+        <w:t>XMLHttpRequest</w:t>
+      </w:r>
+      <w:r>
+        <w:rPr>
+          <w:rFonts w:ascii="Times New Roman" w:hAnsi="Times New Roman" w:cs="Times New Roman"/>
+          <w:sz w:val="24"/>
+          <w:szCs w:val="24"/>
+        </w:rPr>
+        <w:t xml:space="preserve"> porém com um flexível conjunto de funcionalidades.</w:t>
+      </w:r>
+      <w:r>
+        <w:rPr>
+          <w:rFonts w:ascii="Times New Roman" w:hAnsi="Times New Roman" w:cs="Times New Roman"/>
+          <w:sz w:val="24"/>
+          <w:szCs w:val="24"/>
+        </w:rPr>
+        <w:t xml:space="preserve"> </w:t>
+      </w:r>
+      <w:r>
+        <w:rPr>
+          <w:rFonts w:ascii="Times New Roman" w:hAnsi="Times New Roman" w:cs="Times New Roman"/>
+          <w:sz w:val="24"/>
+          <w:szCs w:val="24"/>
+        </w:rPr>
+        <w:t xml:space="preserve">Para criar uma solicitação à rede, basta utilizar o método </w:t>
+      </w:r>
+      <w:r>
+        <w:rPr>
+          <w:rFonts w:ascii="Times New Roman" w:hAnsi="Times New Roman" w:cs="Times New Roman"/>
+          <w:i/>
+          <w:sz w:val="24"/>
+          <w:szCs w:val="24"/>
+        </w:rPr>
+        <w:t>fetch</w:t>
+      </w:r>
+      <w:r>
+        <w:rPr>
+          <w:rFonts w:ascii="Times New Roman" w:hAnsi="Times New Roman" w:cs="Times New Roman"/>
+          <w:sz w:val="24"/>
+          <w:szCs w:val="24"/>
+        </w:rPr>
+        <w:t xml:space="preserve"> passando como argumento a URL do recurso a ser requisitado. O retorno desse método é um objeto do tipo </w:t>
+      </w:r>
+      <w:r>
+        <w:rPr>
+          <w:rFonts w:ascii="Times New Roman" w:hAnsi="Times New Roman" w:cs="Times New Roman"/>
+          <w:i/>
+          <w:sz w:val="24"/>
+          <w:szCs w:val="24"/>
+        </w:rPr>
+        <w:t>Response</w:t>
+      </w:r>
+      <w:r>
+        <w:rPr>
+          <w:rFonts w:ascii="Times New Roman" w:hAnsi="Times New Roman" w:cs="Times New Roman"/>
+          <w:sz w:val="24"/>
+          <w:szCs w:val="24"/>
+        </w:rPr>
+        <w:t>, mesmo com a requisição não sendo bem sucedida.</w:t>
+      </w:r>
+    </w:p>
+    <w:p>
+      <w:pPr>
+        <w:jc w:val="both"/>
+        <w:rPr>
+          <w:rFonts w:ascii="Times New Roman" w:hAnsi="Times New Roman" w:cs="Times New Roman"/>
+          <w:sz w:val="24"/>
+          <w:szCs w:val="24"/>
+        </w:rPr>
+      </w:pPr>
+    </w:p>
+    <w:p>
+      <w:pPr>
+        <w:jc w:val="both"/>
+        <w:rPr>
+          <w:rFonts w:ascii="Times New Roman" w:hAnsi="Times New Roman" w:cs="Times New Roman"/>
+          <w:b/>
+          <w:sz w:val="26"/>
+          <w:szCs w:val="26"/>
+        </w:rPr>
+      </w:pPr>
+      <w:r>
+        <w:rPr>
+          <w:rFonts w:ascii="Times New Roman" w:hAnsi="Times New Roman" w:cs="Times New Roman"/>
+          <w:b/>
+          <w:sz w:val="26"/>
+          <w:szCs w:val="26"/>
+        </w:rPr>
+        <w:t>3.6. Notificações</w:t>
+      </w:r>
+      <w:r>
+        <w:rPr>
+          <w:rFonts w:ascii="Times New Roman" w:hAnsi="Times New Roman" w:cs="Times New Roman"/>
+          <w:b/>
+          <w:sz w:val="26"/>
+          <w:szCs w:val="26"/>
+        </w:rPr>
+        <w:t xml:space="preserve"> do tipo</w:t>
+      </w:r>
+      <w:r>
+        <w:rPr>
+          <w:rFonts w:ascii="Times New Roman" w:hAnsi="Times New Roman" w:cs="Times New Roman"/>
+          <w:b/>
+          <w:sz w:val="26"/>
+          <w:szCs w:val="26"/>
+        </w:rPr>
+        <w:t xml:space="preserve"> push</w:t>
+      </w:r>
+    </w:p>
+    <w:p>
+      <w:pPr>
+        <w:spacing w:line="240" w:lineRule="auto"/>
+        <w:ind w:firstLine="708"/>
+        <w:jc w:val="both"/>
+        <w:rPr>
+          <w:rFonts w:ascii="Times New Roman" w:eastAsia="Times New Roman" w:hAnsi="Times New Roman" w:cs="Times New Roman"/>
+          <w:color w:val="auto"/>
+          <w:sz w:val="24"/>
+          <w:szCs w:val="24"/>
+          <w:lang w:eastAsia="pt-BR"/>
+        </w:rPr>
+      </w:pPr>
+      <w:r>
+        <w:rPr>
+          <w:rFonts w:ascii="Times New Roman" w:eastAsia="Times New Roman" w:hAnsi="Times New Roman" w:cs="Times New Roman"/>
+          <w:color w:val="auto"/>
+          <w:sz w:val="24"/>
+          <w:szCs w:val="24"/>
+          <w:lang w:eastAsia="pt-BR"/>
+        </w:rPr>
+        <w:lastRenderedPageBreak/>
+        <w:t xml:space="preserve">Um recurso extremamente importante presente nas soluções nativas são as notificações do tipo </w:t>
+      </w:r>
+      <w:r>
+        <w:rPr>
+          <w:rFonts w:ascii="Times New Roman" w:eastAsia="Times New Roman" w:hAnsi="Times New Roman" w:cs="Times New Roman"/>
+          <w:i/>
+          <w:color w:val="auto"/>
+          <w:sz w:val="24"/>
+          <w:szCs w:val="24"/>
+          <w:lang w:eastAsia="pt-BR"/>
+        </w:rPr>
+        <w:t>push</w:t>
+      </w:r>
+      <w:r>
+        <w:rPr>
+          <w:rFonts w:ascii="Times New Roman" w:eastAsia="Times New Roman" w:hAnsi="Times New Roman" w:cs="Times New Roman"/>
+          <w:color w:val="auto"/>
+          <w:sz w:val="24"/>
+          <w:szCs w:val="24"/>
+          <w:lang w:eastAsia="pt-BR"/>
+        </w:rPr>
+        <w:t>. Com elas o usuário sempre está informado sobre atualizações e permitem que o mesmo seja reenvolvido com eficiência para o uso do aplicativo</w:t>
+      </w:r>
+      <w:r>
+        <w:rPr>
+          <w:rFonts w:ascii="Times New Roman" w:eastAsia="Times New Roman" w:hAnsi="Times New Roman" w:cs="Times New Roman"/>
+          <w:color w:val="auto"/>
+          <w:sz w:val="24"/>
+          <w:szCs w:val="24"/>
+          <w:lang w:eastAsia="pt-BR"/>
+        </w:rPr>
+        <w:t xml:space="preserve"> [MEDLEY, 2017]</w:t>
+      </w:r>
+      <w:r>
+        <w:rPr>
+          <w:rFonts w:ascii="Times New Roman" w:eastAsia="Times New Roman" w:hAnsi="Times New Roman" w:cs="Times New Roman"/>
+          <w:color w:val="auto"/>
+          <w:sz w:val="24"/>
+          <w:szCs w:val="24"/>
+          <w:lang w:eastAsia="pt-BR"/>
+        </w:rPr>
+        <w:t>.</w:t>
+      </w:r>
+    </w:p>
+    <w:p>
+      <w:pPr>
+        <w:spacing w:line="240" w:lineRule="auto"/>
+        <w:ind w:firstLine="708"/>
+        <w:jc w:val="both"/>
+        <w:rPr>
+          <w:rFonts w:ascii="Times New Roman" w:eastAsia="Times New Roman" w:hAnsi="Times New Roman" w:cs="Times New Roman"/>
+          <w:color w:val="auto"/>
+          <w:sz w:val="24"/>
+          <w:szCs w:val="24"/>
+          <w:lang w:eastAsia="pt-BR"/>
+        </w:rPr>
+      </w:pPr>
+      <w:r>
+        <w:rPr>
+          <w:rFonts w:ascii="Times New Roman" w:eastAsia="Times New Roman" w:hAnsi="Times New Roman" w:cs="Times New Roman"/>
+          <w:color w:val="auto"/>
+          <w:sz w:val="24"/>
+          <w:szCs w:val="24"/>
+          <w:lang w:eastAsia="pt-BR"/>
+        </w:rPr>
+        <w:t xml:space="preserve">O </w:t>
+      </w:r>
+      <w:r>
+        <w:rPr>
+          <w:rFonts w:ascii="Times New Roman" w:eastAsia="Times New Roman" w:hAnsi="Times New Roman" w:cs="Times New Roman"/>
+          <w:i/>
+          <w:color w:val="auto"/>
+          <w:sz w:val="24"/>
+          <w:szCs w:val="24"/>
+          <w:lang w:eastAsia="pt-BR"/>
+        </w:rPr>
+        <w:t>push</w:t>
+      </w:r>
+      <w:r>
+        <w:rPr>
+          <w:rFonts w:ascii="Times New Roman" w:eastAsia="Times New Roman" w:hAnsi="Times New Roman" w:cs="Times New Roman"/>
+          <w:color w:val="auto"/>
+          <w:sz w:val="24"/>
+          <w:szCs w:val="24"/>
+          <w:lang w:eastAsia="pt-BR"/>
+        </w:rPr>
+        <w:t xml:space="preserve"> se baseia fortemente no funcionamento dos </w:t>
+      </w:r>
+      <w:r>
+        <w:rPr>
+          <w:rFonts w:ascii="Times New Roman" w:eastAsia="Times New Roman" w:hAnsi="Times New Roman" w:cs="Times New Roman"/>
+          <w:i/>
+          <w:color w:val="auto"/>
+          <w:sz w:val="24"/>
+          <w:szCs w:val="24"/>
+          <w:lang w:eastAsia="pt-BR"/>
+        </w:rPr>
+        <w:t>service</w:t>
+      </w:r>
+      <w:r>
+        <w:rPr>
+          <w:rFonts w:ascii="Times New Roman" w:eastAsia="Times New Roman" w:hAnsi="Times New Roman" w:cs="Times New Roman"/>
+          <w:color w:val="auto"/>
+          <w:sz w:val="24"/>
+          <w:szCs w:val="24"/>
+          <w:lang w:eastAsia="pt-BR"/>
+        </w:rPr>
+        <w:t xml:space="preserve"> </w:t>
+      </w:r>
+      <w:r>
+        <w:rPr>
+          <w:rFonts w:ascii="Times New Roman" w:eastAsia="Times New Roman" w:hAnsi="Times New Roman" w:cs="Times New Roman"/>
+          <w:i/>
+          <w:color w:val="auto"/>
+          <w:sz w:val="24"/>
+          <w:szCs w:val="24"/>
+          <w:lang w:eastAsia="pt-BR"/>
+        </w:rPr>
+        <w:t>workers</w:t>
+      </w:r>
+      <w:r>
+        <w:rPr>
+          <w:rFonts w:ascii="Times New Roman" w:eastAsia="Times New Roman" w:hAnsi="Times New Roman" w:cs="Times New Roman"/>
+          <w:color w:val="auto"/>
+          <w:sz w:val="24"/>
+          <w:szCs w:val="24"/>
+          <w:lang w:eastAsia="pt-BR"/>
+        </w:rPr>
+        <w:t xml:space="preserve"> devido à sua execução em segundo plano e para o seu devido uso são usadas duas tecnologias: a </w:t>
+      </w:r>
+      <w:r>
+        <w:rPr>
+          <w:rFonts w:ascii="Times New Roman" w:eastAsia="Times New Roman" w:hAnsi="Times New Roman" w:cs="Times New Roman"/>
+          <w:i/>
+          <w:color w:val="auto"/>
+          <w:sz w:val="24"/>
+          <w:szCs w:val="24"/>
+          <w:lang w:eastAsia="pt-BR"/>
+        </w:rPr>
+        <w:t>Push</w:t>
+      </w:r>
+      <w:r>
+        <w:rPr>
+          <w:rFonts w:ascii="Times New Roman" w:eastAsia="Times New Roman" w:hAnsi="Times New Roman" w:cs="Times New Roman"/>
+          <w:color w:val="auto"/>
+          <w:sz w:val="24"/>
+          <w:szCs w:val="24"/>
+          <w:lang w:eastAsia="pt-BR"/>
+        </w:rPr>
+        <w:t xml:space="preserve"> API e a </w:t>
+      </w:r>
+      <w:r>
+        <w:rPr>
+          <w:rFonts w:ascii="Times New Roman" w:eastAsia="Times New Roman" w:hAnsi="Times New Roman" w:cs="Times New Roman"/>
+          <w:i/>
+          <w:color w:val="auto"/>
+          <w:sz w:val="24"/>
+          <w:szCs w:val="24"/>
+          <w:lang w:eastAsia="pt-BR"/>
+        </w:rPr>
+        <w:t>Notification</w:t>
+      </w:r>
+      <w:r>
+        <w:rPr>
+          <w:rFonts w:ascii="Times New Roman" w:eastAsia="Times New Roman" w:hAnsi="Times New Roman" w:cs="Times New Roman"/>
+          <w:color w:val="auto"/>
+          <w:sz w:val="24"/>
+          <w:szCs w:val="24"/>
+          <w:lang w:eastAsia="pt-BR"/>
+        </w:rPr>
+        <w:t xml:space="preserve"> API.</w:t>
+      </w:r>
+    </w:p>
+    <w:p>
+      <w:pPr>
+        <w:spacing w:line="240" w:lineRule="auto"/>
+        <w:ind w:firstLine="708"/>
+        <w:jc w:val="both"/>
+        <w:rPr>
+          <w:rFonts w:ascii="Times New Roman" w:eastAsia="Times New Roman" w:hAnsi="Times New Roman" w:cs="Times New Roman"/>
+          <w:color w:val="auto"/>
+          <w:sz w:val="24"/>
+          <w:szCs w:val="24"/>
+          <w:lang w:eastAsia="pt-BR"/>
+        </w:rPr>
+      </w:pPr>
+      <w:r>
+        <w:rPr>
+          <w:rFonts w:ascii="Times New Roman" w:eastAsia="Times New Roman" w:hAnsi="Times New Roman" w:cs="Times New Roman"/>
+          <w:color w:val="auto"/>
+          <w:sz w:val="24"/>
+          <w:szCs w:val="24"/>
+          <w:lang w:eastAsia="pt-BR"/>
+        </w:rPr>
+        <w:t xml:space="preserve">A </w:t>
+      </w:r>
+      <w:r>
+        <w:rPr>
+          <w:rFonts w:ascii="Times New Roman" w:eastAsia="Times New Roman" w:hAnsi="Times New Roman" w:cs="Times New Roman"/>
+          <w:i/>
+          <w:color w:val="auto"/>
+          <w:sz w:val="24"/>
+          <w:szCs w:val="24"/>
+          <w:lang w:eastAsia="pt-BR"/>
+        </w:rPr>
+        <w:t>Push</w:t>
+      </w:r>
+      <w:r>
+        <w:rPr>
+          <w:rFonts w:ascii="Times New Roman" w:eastAsia="Times New Roman" w:hAnsi="Times New Roman" w:cs="Times New Roman"/>
+          <w:color w:val="auto"/>
+          <w:sz w:val="24"/>
+          <w:szCs w:val="24"/>
+          <w:lang w:eastAsia="pt-BR"/>
+        </w:rPr>
+        <w:t xml:space="preserve"> API torna possível o recebimento de mensagens do servidor para a aplicação, independente da</w:t>
+      </w:r>
+      <w:r>
+        <w:rPr>
+          <w:rFonts w:ascii="Times New Roman" w:eastAsia="Times New Roman" w:hAnsi="Times New Roman" w:cs="Times New Roman"/>
+          <w:color w:val="auto"/>
+          <w:sz w:val="24"/>
+          <w:szCs w:val="24"/>
+          <w:lang w:eastAsia="pt-BR"/>
+        </w:rPr>
+        <w:t xml:space="preserve"> mesma estar em segundo plano</w:t>
+      </w:r>
+      <w:r>
+        <w:rPr>
+          <w:rFonts w:ascii="Times New Roman" w:eastAsia="Times New Roman" w:hAnsi="Times New Roman" w:cs="Times New Roman"/>
+          <w:color w:val="auto"/>
+          <w:sz w:val="24"/>
+          <w:szCs w:val="24"/>
+          <w:lang w:eastAsia="pt-BR"/>
+        </w:rPr>
+        <w:t xml:space="preserve"> o que permite o envio de informações assícronas para o cliente, resultando no constante engajamento do usuário.</w:t>
+      </w:r>
+    </w:p>
+    <w:p>
+      <w:pPr>
+        <w:spacing w:line="240" w:lineRule="auto"/>
+        <w:ind w:firstLine="708"/>
+        <w:jc w:val="both"/>
+        <w:rPr>
+          <w:rFonts w:ascii="Times New Roman" w:eastAsia="Times New Roman" w:hAnsi="Times New Roman" w:cs="Times New Roman"/>
+          <w:color w:val="auto"/>
+          <w:sz w:val="24"/>
+          <w:szCs w:val="24"/>
+          <w:lang w:eastAsia="pt-BR"/>
+        </w:rPr>
+      </w:pPr>
+      <w:r>
+        <w:rPr>
+          <w:rFonts w:ascii="Times New Roman" w:eastAsia="Times New Roman" w:hAnsi="Times New Roman" w:cs="Times New Roman"/>
+          <w:color w:val="auto"/>
+          <w:sz w:val="24"/>
+          <w:szCs w:val="24"/>
+          <w:lang w:eastAsia="pt-BR"/>
+        </w:rPr>
+        <w:t>Para notificar o usuário sobre atualizações recebidas pelo servidor, os desenvol</w:t>
+      </w:r>
+      <w:r>
+        <w:rPr>
+          <w:rFonts w:ascii="Times New Roman" w:eastAsia="Times New Roman" w:hAnsi="Times New Roman" w:cs="Times New Roman"/>
+          <w:color w:val="auto"/>
+          <w:sz w:val="24"/>
+          <w:szCs w:val="24"/>
+          <w:lang w:eastAsia="pt-BR"/>
+        </w:rPr>
+        <w:t xml:space="preserve">vedores utilizam a </w:t>
+      </w:r>
+      <w:r>
+        <w:rPr>
+          <w:rFonts w:ascii="Times New Roman" w:eastAsia="Times New Roman" w:hAnsi="Times New Roman" w:cs="Times New Roman"/>
+          <w:i/>
+          <w:color w:val="auto"/>
+          <w:sz w:val="24"/>
+          <w:szCs w:val="24"/>
+          <w:lang w:eastAsia="pt-BR"/>
+        </w:rPr>
+        <w:t>Notification</w:t>
+      </w:r>
+      <w:r>
+        <w:rPr>
+          <w:rFonts w:ascii="Times New Roman" w:eastAsia="Times New Roman" w:hAnsi="Times New Roman" w:cs="Times New Roman"/>
+          <w:color w:val="auto"/>
+          <w:sz w:val="24"/>
+          <w:szCs w:val="24"/>
+          <w:lang w:eastAsia="pt-BR"/>
+        </w:rPr>
+        <w:t xml:space="preserve"> API em conjunto com </w:t>
+      </w:r>
+      <w:r>
+        <w:rPr>
+          <w:rFonts w:ascii="Times New Roman" w:eastAsia="Times New Roman" w:hAnsi="Times New Roman" w:cs="Times New Roman"/>
+          <w:i/>
+          <w:color w:val="auto"/>
+          <w:sz w:val="24"/>
+          <w:szCs w:val="24"/>
+          <w:lang w:eastAsia="pt-BR"/>
+        </w:rPr>
+        <w:t>service</w:t>
+      </w:r>
+      <w:r>
+        <w:rPr>
+          <w:rFonts w:ascii="Times New Roman" w:eastAsia="Times New Roman" w:hAnsi="Times New Roman" w:cs="Times New Roman"/>
+          <w:color w:val="auto"/>
+          <w:sz w:val="24"/>
+          <w:szCs w:val="24"/>
+          <w:lang w:eastAsia="pt-BR"/>
+        </w:rPr>
+        <w:t xml:space="preserve"> </w:t>
+      </w:r>
+      <w:r>
+        <w:rPr>
+          <w:rFonts w:ascii="Times New Roman" w:eastAsia="Times New Roman" w:hAnsi="Times New Roman" w:cs="Times New Roman"/>
+          <w:i/>
+          <w:color w:val="auto"/>
+          <w:sz w:val="24"/>
+          <w:szCs w:val="24"/>
+          <w:lang w:eastAsia="pt-BR"/>
+        </w:rPr>
+        <w:t>workers</w:t>
+      </w:r>
+      <w:r>
+        <w:rPr>
+          <w:rFonts w:ascii="Times New Roman" w:eastAsia="Times New Roman" w:hAnsi="Times New Roman" w:cs="Times New Roman"/>
+          <w:color w:val="auto"/>
+          <w:sz w:val="24"/>
+          <w:szCs w:val="24"/>
+          <w:lang w:eastAsia="pt-BR"/>
+        </w:rPr>
+        <w:t xml:space="preserve"> para avisar ao cliente sobre essas informações recém chegadas.</w:t>
+      </w:r>
+    </w:p>
+    <w:p>
+      <w:pPr>
+        <w:jc w:val="both"/>
+        <w:rPr>
+          <w:rFonts w:ascii="Times New Roman" w:hAnsi="Times New Roman" w:cs="Times New Roman"/>
+          <w:sz w:val="24"/>
+          <w:szCs w:val="24"/>
+        </w:rPr>
+      </w:pPr>
+    </w:p>
+    <w:p>
+      <w:pPr>
+        <w:jc w:val="both"/>
+        <w:rPr>
+          <w:sz w:val="26"/>
+          <w:szCs w:val="26"/>
+        </w:rPr>
+      </w:pPr>
+      <w:r>
+        <w:rPr>
+          <w:rFonts w:ascii="Times New Roman" w:hAnsi="Times New Roman" w:cs="Times New Roman"/>
+          <w:b/>
+          <w:sz w:val="26"/>
+          <w:szCs w:val="26"/>
+        </w:rPr>
+        <w:t>3.7</w:t>
+      </w:r>
+      <w:r>
+        <w:rPr>
+          <w:rFonts w:ascii="Times New Roman" w:hAnsi="Times New Roman" w:cs="Times New Roman"/>
+          <w:b/>
+          <w:sz w:val="26"/>
+          <w:szCs w:val="26"/>
+        </w:rPr>
+        <w:t xml:space="preserve">. </w:t>
       </w:r>
       <w:r>
         <w:rPr>
@@ -5660,7 +7328,7 @@
           <w:sz w:val="26"/>
           <w:szCs w:val="26"/>
         </w:rPr>
-        <w:t xml:space="preserve">3.5. </w:t>
+        <w:t>3.8</w:t>
       </w:r>
       <w:r>
         <w:rPr>
@@ -5670,6 +7338,16 @@
           <w:sz w:val="26"/>
           <w:szCs w:val="26"/>
         </w:rPr>
+        <w:t xml:space="preserve">. </w:t>
+      </w:r>
+      <w:r>
+        <w:rPr>
+          <w:rFonts w:ascii="Times New Roman" w:hAnsi="Times New Roman" w:cs="Times New Roman"/>
+          <w:b/>
+          <w:bCs/>
+          <w:sz w:val="26"/>
+          <w:szCs w:val="26"/>
+        </w:rPr>
         <w:t>Casos de uso</w:t>
       </w:r>
     </w:p>
@@ -5866,7 +7544,16 @@
           <w:sz w:val="24"/>
           <w:szCs w:val="24"/>
         </w:rPr>
-        <w:t xml:space="preserve">esse indicador subiu para 3,5 minutos, um crescimento de, aproximadamente, 200%. Além disso o </w:t>
+        <w:t xml:space="preserve">esse indicador subiu </w:t>
+      </w:r>
+      <w:r>
+        <w:rPr>
+          <w:rFonts w:ascii="Times New Roman" w:hAnsi="Times New Roman" w:cs="Times New Roman"/>
+          <w:sz w:val="24"/>
+          <w:szCs w:val="24"/>
+        </w:rPr>
+        <w:lastRenderedPageBreak/>
+        <w:t xml:space="preserve">para 3,5 minutos, um crescimento de, aproximadamente, 200%. Além disso o </w:t>
       </w:r>
       <w:r>
         <w:rPr>
@@ -5901,7 +7588,6 @@
           <w:sz w:val="24"/>
           <w:szCs w:val="24"/>
         </w:rPr>
-        <w:lastRenderedPageBreak/>
         <w:tab/>
         <w:t xml:space="preserve">Procurando por benefícios similares, outra empresa de </w:t>
       </w:r>
@@ -6102,26 +7788,50 @@
           <w:szCs w:val="24"/>
         </w:rPr>
         <w:tab/>
-        <w:t xml:space="preserve">Esses são apenas alguns casos de sucesso da adoção de PWAs, para mais casos e informações basta acessar: </w:t>
-      </w:r>
-      <w:hyperlink r:id="rId12" w:history="1">
-        <w:r>
-          <w:rPr>
-            <w:rStyle w:val="Hyperlink"/>
-            <w:rFonts w:ascii="Times New Roman" w:hAnsi="Times New Roman" w:cs="Times New Roman"/>
-            <w:sz w:val="24"/>
-            <w:szCs w:val="24"/>
-          </w:rPr>
-          <w:t>https://developers.google.com/web/showcase/</w:t>
-        </w:r>
-      </w:hyperlink>
-      <w:r>
-        <w:rPr>
-          <w:rFonts w:ascii="Times New Roman" w:hAnsi="Times New Roman" w:cs="Times New Roman"/>
-          <w:sz w:val="24"/>
-          <w:szCs w:val="24"/>
-        </w:rPr>
-        <w:t>.</w:t>
+        <w:t>Esses são apenas alguns casos de sucesso da adoção de PWAs, para mais casos e informações</w:t>
+      </w:r>
+      <w:r>
+        <w:rPr>
+          <w:rFonts w:ascii="Times New Roman" w:hAnsi="Times New Roman" w:cs="Times New Roman"/>
+          <w:sz w:val="24"/>
+          <w:szCs w:val="24"/>
+        </w:rPr>
+        <w:t xml:space="preserve"> todos eles estão disponíveis na página de </w:t>
+      </w:r>
+      <w:r>
+        <w:rPr>
+          <w:rFonts w:ascii="Times New Roman" w:hAnsi="Times New Roman" w:cs="Times New Roman"/>
+          <w:i/>
+          <w:sz w:val="24"/>
+          <w:szCs w:val="24"/>
+        </w:rPr>
+        <w:t xml:space="preserve">showcases </w:t>
+      </w:r>
+      <w:r>
+        <w:rPr>
+          <w:rStyle w:val="Refdenotaderodap"/>
+          <w:rFonts w:ascii="Times New Roman" w:hAnsi="Times New Roman" w:cs="Times New Roman"/>
+          <w:sz w:val="24"/>
+          <w:szCs w:val="24"/>
+        </w:rPr>
+        <w:footnoteReference w:id="9"/>
+      </w:r>
+      <w:r>
+        <w:rPr>
+          <w:rFonts w:ascii="Times New Roman" w:hAnsi="Times New Roman" w:cs="Times New Roman"/>
+          <w:sz w:val="24"/>
+          <w:szCs w:val="24"/>
+        </w:rPr>
+        <w:t xml:space="preserve">da </w:t>
+      </w:r>
+      <w:r>
+        <w:rPr>
+          <w:rFonts w:ascii="Times New Roman" w:hAnsi="Times New Roman" w:cs="Times New Roman"/>
+          <w:i/>
+          <w:sz w:val="24"/>
+          <w:szCs w:val="24"/>
+        </w:rPr>
+        <w:t>Google.</w:t>
       </w:r>
     </w:p>
     <w:p>
@@ -6151,7 +7861,16 @@
           <w:sz w:val="26"/>
           <w:szCs w:val="26"/>
         </w:rPr>
-        <w:t>3.6. Problemas com a abordagem</w:t>
+        <w:t>3.9</w:t>
+      </w:r>
+      <w:r>
+        <w:rPr>
+          <w:rFonts w:ascii="Times New Roman" w:hAnsi="Times New Roman" w:cs="Times New Roman"/>
+          <w:b/>
+          <w:sz w:val="26"/>
+          <w:szCs w:val="26"/>
+        </w:rPr>
+        <w:t>. Problemas com a abordagem</w:t>
       </w:r>
     </w:p>
     <w:p>
@@ -7591,6 +9310,80 @@
           <w:szCs w:val="24"/>
           <w:lang w:val="en-US"/>
         </w:rPr>
+        <w:t xml:space="preserve">COHEN, Mark; OSMANI, Addy. </w:t>
+      </w:r>
+      <w:r>
+        <w:rPr>
+          <w:rFonts w:ascii="Times New Roman" w:hAnsi="Times New Roman" w:cs="Times New Roman"/>
+          <w:b/>
+          <w:sz w:val="24"/>
+          <w:szCs w:val="24"/>
+          <w:lang w:val="en-US"/>
+        </w:rPr>
+        <w:t xml:space="preserve">Offline Storage for </w:t>
+      </w:r>
+      <w:r>
+        <w:rPr>
+          <w:rFonts w:ascii="Times New Roman" w:hAnsi="Times New Roman" w:cs="Times New Roman"/>
+          <w:b/>
+          <w:sz w:val="24"/>
+          <w:szCs w:val="24"/>
+          <w:lang w:val="en-US"/>
+        </w:rPr>
+        <w:t>Progressive Web Apps</w:t>
+      </w:r>
+      <w:r>
+        <w:rPr>
+          <w:rFonts w:ascii="Times New Roman" w:hAnsi="Times New Roman" w:cs="Times New Roman"/>
+          <w:sz w:val="24"/>
+          <w:szCs w:val="24"/>
+          <w:lang w:val="en-US"/>
+        </w:rPr>
+        <w:t xml:space="preserve">, 12 mai. 2017. </w:t>
+      </w:r>
+      <w:r>
+        <w:rPr>
+          <w:rFonts w:ascii="Times New Roman" w:hAnsi="Times New Roman" w:cs="Times New Roman"/>
+          <w:sz w:val="24"/>
+          <w:szCs w:val="24"/>
+        </w:rPr>
+        <w:t>Disponível em: &lt;https://developers.google.com/web/fundamentals/instant-and-offline/web-storage/offline-for-pwa</w:t>
+      </w:r>
+      <w:r>
+        <w:rPr>
+          <w:rFonts w:ascii="Times New Roman" w:hAnsi="Times New Roman" w:cs="Times New Roman"/>
+          <w:sz w:val="24"/>
+          <w:szCs w:val="24"/>
+        </w:rPr>
+        <w:t>&gt; Acesso em: 28 mai. 2017.</w:t>
+      </w:r>
+    </w:p>
+    <w:p>
+      <w:pPr>
+        <w:jc w:val="both"/>
+        <w:rPr>
+          <w:rFonts w:ascii="Times New Roman" w:hAnsi="Times New Roman" w:cs="Times New Roman"/>
+          <w:sz w:val="24"/>
+          <w:szCs w:val="24"/>
+        </w:rPr>
+      </w:pPr>
+    </w:p>
+    <w:p>
+      <w:pPr>
+        <w:jc w:val="both"/>
+        <w:rPr>
+          <w:rFonts w:ascii="Times New Roman" w:hAnsi="Times New Roman" w:cs="Times New Roman"/>
+          <w:sz w:val="24"/>
+          <w:szCs w:val="24"/>
+        </w:rPr>
+      </w:pPr>
+      <w:r>
+        <w:rPr>
+          <w:rFonts w:ascii="Times New Roman" w:hAnsi="Times New Roman" w:cs="Times New Roman"/>
+          <w:sz w:val="24"/>
+          <w:szCs w:val="24"/>
+          <w:lang w:val="en-US"/>
+        </w:rPr>
         <w:t xml:space="preserve">GAUNT, Matt. </w:t>
       </w:r>
       <w:r>
@@ -7757,6 +9550,70 @@
           <w:szCs w:val="24"/>
         </w:rPr>
         <w:t>Disponível em: &lt;https://developers.google.com/web/fundamentals/getting-started/codelabs/your-first-pwapp/&gt; Acesso em: 30 abr. 2017.</w:t>
+      </w:r>
+    </w:p>
+    <w:p>
+      <w:pPr>
+        <w:jc w:val="both"/>
+        <w:rPr>
+          <w:rFonts w:ascii="Times New Roman" w:hAnsi="Times New Roman" w:cs="Times New Roman"/>
+          <w:sz w:val="24"/>
+          <w:szCs w:val="24"/>
+        </w:rPr>
+      </w:pPr>
+    </w:p>
+    <w:p>
+      <w:pPr>
+        <w:jc w:val="both"/>
+        <w:rPr>
+          <w:rFonts w:ascii="Times New Roman" w:hAnsi="Times New Roman" w:cs="Times New Roman"/>
+          <w:sz w:val="24"/>
+          <w:szCs w:val="24"/>
+        </w:rPr>
+      </w:pPr>
+      <w:r>
+        <w:rPr>
+          <w:rFonts w:ascii="Times New Roman" w:hAnsi="Times New Roman" w:cs="Times New Roman"/>
+          <w:sz w:val="24"/>
+          <w:szCs w:val="24"/>
+          <w:lang w:val="en-US"/>
+        </w:rPr>
+        <w:t xml:space="preserve">MEDLEY, Joseph. </w:t>
+      </w:r>
+      <w:r>
+        <w:rPr>
+          <w:rFonts w:ascii="Times New Roman" w:hAnsi="Times New Roman" w:cs="Times New Roman"/>
+          <w:b/>
+          <w:sz w:val="24"/>
+          <w:szCs w:val="24"/>
+          <w:lang w:val="en-US"/>
+        </w:rPr>
+        <w:t>Web Push Notifications: Timely, Relevant, and Precise</w:t>
+      </w:r>
+      <w:r>
+        <w:rPr>
+          <w:rFonts w:ascii="Times New Roman" w:hAnsi="Times New Roman" w:cs="Times New Roman"/>
+          <w:sz w:val="24"/>
+          <w:szCs w:val="24"/>
+          <w:lang w:val="en-US"/>
+        </w:rPr>
+        <w:t xml:space="preserve">, 12 mai. 2017. </w:t>
+      </w:r>
+      <w:r>
+        <w:rPr>
+          <w:rFonts w:ascii="Times New Roman" w:hAnsi="Times New Roman" w:cs="Times New Roman"/>
+          <w:sz w:val="24"/>
+          <w:szCs w:val="24"/>
+        </w:rPr>
+        <w:t>Disponível em: &lt;https://developers.google.com/web/fundamentals/engage-and-retain/push-notifications/</w:t>
+      </w:r>
+      <w:r>
+        <w:rPr>
+          <w:rFonts w:ascii="Times New Roman" w:hAnsi="Times New Roman" w:cs="Times New Roman"/>
+          <w:sz w:val="24"/>
+          <w:szCs w:val="24"/>
+        </w:rPr>
+        <w:t>&gt; Acesso em: 27 mai. 2017.</w:t>
       </w:r>
     </w:p>
     <w:p>
@@ -8094,6 +9951,29 @@
           <w:rFonts w:ascii="Times New Roman" w:hAnsi="Times New Roman" w:cs="Times New Roman"/>
         </w:rPr>
         <w:t>https://medium.com/tableless/introdu%C3%A7%C3%A3o-aos-progressive-web-apps-ad47ba24cddb</w:t>
+      </w:r>
+    </w:p>
+  </w:footnote>
+  <w:footnote w:id="9">
+    <w:p>
+      <w:pPr>
+        <w:pStyle w:val="Textodenotaderodap"/>
+      </w:pPr>
+      <w:r>
+        <w:rPr>
+          <w:rStyle w:val="Refdenotaderodap"/>
+        </w:rPr>
+        <w:footnoteRef/>
+      </w:r>
+      <w:r>
+        <w:t xml:space="preserve"> </w:t>
+      </w:r>
+      <w:r>
+        <w:rPr>
+          <w:rFonts w:ascii="Times New Roman" w:hAnsi="Times New Roman" w:cs="Times New Roman"/>
+          <w:szCs w:val="20"/>
+        </w:rPr>
+        <w:t>https://developers.google.com/web/showcase/</w:t>
       </w:r>
     </w:p>
   </w:footnote>
@@ -8953,7 +10833,6 @@
   <w:style w:type="character" w:default="1" w:styleId="Fontepargpadro">
     <w:name w:val="Default Paragraph Font"/>
     <w:uiPriority w:val="1"/>
-    <w:semiHidden/>
     <w:unhideWhenUsed/>
   </w:style>
   <w:style w:type="table" w:default="1" w:styleId="Tabelanormal">
@@ -9491,7 +11370,7 @@
 </file>
 
 <file path=customXml/itemProps1.xml><?xml version="1.0" encoding="utf-8"?>
-<ds:datastoreItem xmlns:ds="http://schemas.openxmlformats.org/officeDocument/2006/customXml" ds:itemID="{F794878D-D8DC-4444-B623-E9D2A531C467}">
+<ds:datastoreItem xmlns:ds="http://schemas.openxmlformats.org/officeDocument/2006/customXml" ds:itemID="{8857C640-B2AE-4918-8688-4476A536232A}">
   <ds:schemaRefs>
     <ds:schemaRef ds:uri="http://schemas.openxmlformats.org/officeDocument/2006/bibliography"/>
   </ds:schemaRefs>

</xml_diff>

<commit_message>
Sun Jun 04 2017 12:12:48
</commit_message>
<xml_diff>
--- a/projeto.docx
+++ b/projeto.docx
@@ -3808,7 +3808,23 @@
           <w:szCs w:val="24"/>
         </w:rPr>
         <w:tab/>
-        <w:t xml:space="preserve">É necessário atentar em alguns indicadores: Em uma pesquisa de novembro de 2015, 20% dos donos de smartphones possuíam algum aplicativo pago, e 45% realizaram algum tipo de compra em um aplicativo, além disso aproxidamente 20% das compras do </w:t>
+        <w:t xml:space="preserve">É necessário </w:t>
+      </w:r>
+      <w:r>
+        <w:rPr>
+          <w:rFonts w:ascii="Times New Roman" w:hAnsi="Times New Roman" w:cs="Times New Roman"/>
+          <w:sz w:val="24"/>
+          <w:szCs w:val="24"/>
+        </w:rPr>
+        <w:t>atentar em alguns indicadores: e</w:t>
+      </w:r>
+      <w:r>
+        <w:rPr>
+          <w:rFonts w:ascii="Times New Roman" w:hAnsi="Times New Roman" w:cs="Times New Roman"/>
+          <w:sz w:val="24"/>
+          <w:szCs w:val="24"/>
+        </w:rPr>
+        <w:t xml:space="preserve">m uma pesquisa de novembro de 2015, 20% dos donos de smartphones possuíam algum aplicativo pago, e 45% realizaram algum tipo de compra em um aplicativo, além disso aproxidamente 20% das compras do </w:t>
       </w:r>
       <w:r>
         <w:rPr>
@@ -3826,7 +3842,23 @@
           <w:sz w:val="24"/>
           <w:szCs w:val="24"/>
         </w:rPr>
-        <w:t xml:space="preserve">brasileiro eram feitas via celular. O número de brasileiros que realizavam pagamentos em seu celular dobrou em um ano: passando de 21% no final de 2014 para 46% em 2015 (dados de dezembro de 2015). </w:t>
+        <w:t>brasileiro eram feitas via celular</w:t>
+      </w:r>
+      <w:r>
+        <w:rPr>
+          <w:rFonts w:ascii="Times New Roman" w:hAnsi="Times New Roman" w:cs="Times New Roman"/>
+          <w:sz w:val="24"/>
+          <w:szCs w:val="24"/>
+        </w:rPr>
+        <w:t xml:space="preserve"> [OPUS, 2016]</w:t>
+      </w:r>
+      <w:r>
+        <w:rPr>
+          <w:rFonts w:ascii="Times New Roman" w:hAnsi="Times New Roman" w:cs="Times New Roman"/>
+          <w:sz w:val="24"/>
+          <w:szCs w:val="24"/>
+        </w:rPr>
+        <w:t xml:space="preserve">. O número de brasileiros que realizavam pagamentos em seu celular dobrou em um ano: passando de 21% no final de 2014 para 46% em 2015 (dados de dezembro de 2015). </w:t>
       </w:r>
     </w:p>
     <w:p>
@@ -14567,9 +14599,125 @@
           <w:b/>
           <w:sz w:val="24"/>
           <w:szCs w:val="24"/>
+        </w:rPr>
+        <w:t>API Push</w:t>
+      </w:r>
+      <w:r>
+        <w:rPr>
+          <w:rFonts w:ascii="Times New Roman" w:hAnsi="Times New Roman" w:cs="Times New Roman"/>
+          <w:sz w:val="24"/>
+          <w:szCs w:val="24"/>
+        </w:rPr>
+        <w:t>,</w:t>
+      </w:r>
+      <w:r>
+        <w:rPr>
+          <w:rFonts w:ascii="Times New Roman" w:hAnsi="Times New Roman" w:cs="Times New Roman"/>
+          <w:sz w:val="24"/>
+          <w:szCs w:val="24"/>
+        </w:rPr>
+        <w:t xml:space="preserve"> </w:t>
+      </w:r>
+      <w:r>
+        <w:rPr>
+          <w:rFonts w:ascii="Times New Roman" w:hAnsi="Times New Roman" w:cs="Times New Roman"/>
+          <w:sz w:val="24"/>
+          <w:szCs w:val="24"/>
+        </w:rPr>
+        <w:t>2</w:t>
+      </w:r>
+      <w:r>
+        <w:rPr>
+          <w:rFonts w:ascii="Times New Roman" w:hAnsi="Times New Roman" w:cs="Times New Roman"/>
+          <w:sz w:val="24"/>
+          <w:szCs w:val="24"/>
+        </w:rPr>
+        <w:t xml:space="preserve">8 </w:t>
+      </w:r>
+      <w:r>
+        <w:rPr>
+          <w:rFonts w:ascii="Times New Roman" w:hAnsi="Times New Roman" w:cs="Times New Roman"/>
+          <w:sz w:val="24"/>
+          <w:szCs w:val="24"/>
+        </w:rPr>
+        <w:t>jan</w:t>
+      </w:r>
+      <w:r>
+        <w:rPr>
+          <w:rFonts w:ascii="Times New Roman" w:hAnsi="Times New Roman" w:cs="Times New Roman"/>
+          <w:sz w:val="24"/>
+          <w:szCs w:val="24"/>
+        </w:rPr>
+        <w:t xml:space="preserve">. </w:t>
+      </w:r>
+      <w:r>
+        <w:rPr>
+          <w:rFonts w:ascii="Times New Roman" w:hAnsi="Times New Roman" w:cs="Times New Roman"/>
+          <w:sz w:val="24"/>
+          <w:szCs w:val="24"/>
+        </w:rPr>
+        <w:t>2016</w:t>
+      </w:r>
+      <w:r>
+        <w:rPr>
+          <w:rFonts w:ascii="Times New Roman" w:hAnsi="Times New Roman" w:cs="Times New Roman"/>
+          <w:sz w:val="24"/>
+          <w:szCs w:val="24"/>
+        </w:rPr>
+        <w:t xml:space="preserve">. </w:t>
+      </w:r>
+      <w:r>
+        <w:rPr>
+          <w:rFonts w:ascii="Times New Roman" w:hAnsi="Times New Roman" w:cs="Times New Roman"/>
+          <w:sz w:val="24"/>
+          <w:szCs w:val="24"/>
+        </w:rPr>
+        <w:t>Disponível em: &lt;</w:t>
+      </w:r>
+      <w:r>
+        <w:rPr>
+          <w:rFonts w:ascii="Times New Roman" w:hAnsi="Times New Roman" w:cs="Times New Roman"/>
+          <w:sz w:val="24"/>
+          <w:szCs w:val="24"/>
+        </w:rPr>
+        <w:t>https://developer.mozilla.org/pt-BR/docs/Web/API/Cache</w:t>
+      </w:r>
+      <w:r>
+        <w:rPr>
+          <w:rFonts w:ascii="Times New Roman" w:hAnsi="Times New Roman" w:cs="Times New Roman"/>
+          <w:sz w:val="24"/>
+          <w:szCs w:val="24"/>
+        </w:rPr>
+        <w:t>&gt; Acesso em: 28 mai. 2017.</w:t>
+      </w:r>
+    </w:p>
+    <w:p>
+      <w:pPr>
+        <w:jc w:val="both"/>
+        <w:rPr>
+          <w:rFonts w:ascii="Times New Roman" w:hAnsi="Times New Roman" w:cs="Times New Roman"/>
+          <w:sz w:val="24"/>
+          <w:szCs w:val="24"/>
+        </w:rPr>
+      </w:pPr>
+    </w:p>
+    <w:p>
+      <w:pPr>
+        <w:jc w:val="both"/>
+        <w:rPr>
+          <w:rFonts w:ascii="Times New Roman" w:hAnsi="Times New Roman" w:cs="Times New Roman"/>
+          <w:sz w:val="24"/>
+          <w:szCs w:val="24"/>
+        </w:rPr>
+      </w:pPr>
+      <w:r>
+        <w:rPr>
+          <w:rFonts w:ascii="Times New Roman" w:hAnsi="Times New Roman" w:cs="Times New Roman"/>
+          <w:sz w:val="24"/>
+          <w:szCs w:val="24"/>
           <w:lang w:val="en-US"/>
         </w:rPr>
-        <w:t>API Push</w:t>
+        <w:t>MDN</w:t>
       </w:r>
       <w:r>
         <w:rPr>
@@ -14578,7 +14726,7 @@
           <w:szCs w:val="24"/>
           <w:lang w:val="en-US"/>
         </w:rPr>
-        <w:t>,</w:t>
+        <w:t xml:space="preserve"> b</w:t>
       </w:r>
       <w:r>
         <w:rPr>
@@ -14587,140 +14735,6 @@
           <w:szCs w:val="24"/>
           <w:lang w:val="en-US"/>
         </w:rPr>
-        <w:t xml:space="preserve"> </w:t>
-      </w:r>
-      <w:r>
-        <w:rPr>
-          <w:rFonts w:ascii="Times New Roman" w:hAnsi="Times New Roman" w:cs="Times New Roman"/>
-          <w:sz w:val="24"/>
-          <w:szCs w:val="24"/>
-          <w:lang w:val="en-US"/>
-        </w:rPr>
-        <w:t>2</w:t>
-      </w:r>
-      <w:r>
-        <w:rPr>
-          <w:rFonts w:ascii="Times New Roman" w:hAnsi="Times New Roman" w:cs="Times New Roman"/>
-          <w:sz w:val="24"/>
-          <w:szCs w:val="24"/>
-          <w:lang w:val="en-US"/>
-        </w:rPr>
-        <w:t>8</w:t>
-      </w:r>
-      <w:r>
-        <w:rPr>
-          <w:rFonts w:ascii="Times New Roman" w:hAnsi="Times New Roman" w:cs="Times New Roman"/>
-          <w:sz w:val="24"/>
-          <w:szCs w:val="24"/>
-          <w:lang w:val="en-US"/>
-        </w:rPr>
-        <w:t xml:space="preserve"> </w:t>
-      </w:r>
-      <w:r>
-        <w:rPr>
-          <w:rFonts w:ascii="Times New Roman" w:hAnsi="Times New Roman" w:cs="Times New Roman"/>
-          <w:sz w:val="24"/>
-          <w:szCs w:val="24"/>
-          <w:lang w:val="en-US"/>
-        </w:rPr>
-        <w:t>jan</w:t>
-      </w:r>
-      <w:r>
-        <w:rPr>
-          <w:rFonts w:ascii="Times New Roman" w:hAnsi="Times New Roman" w:cs="Times New Roman"/>
-          <w:sz w:val="24"/>
-          <w:szCs w:val="24"/>
-          <w:lang w:val="en-US"/>
-        </w:rPr>
-        <w:t xml:space="preserve">. </w:t>
-      </w:r>
-      <w:r>
-        <w:rPr>
-          <w:rFonts w:ascii="Times New Roman" w:hAnsi="Times New Roman" w:cs="Times New Roman"/>
-          <w:sz w:val="24"/>
-          <w:szCs w:val="24"/>
-          <w:lang w:val="en-US"/>
-        </w:rPr>
-        <w:t>2016</w:t>
-      </w:r>
-      <w:r>
-        <w:rPr>
-          <w:rFonts w:ascii="Times New Roman" w:hAnsi="Times New Roman" w:cs="Times New Roman"/>
-          <w:sz w:val="24"/>
-          <w:szCs w:val="24"/>
-          <w:lang w:val="en-US"/>
-        </w:rPr>
-        <w:t xml:space="preserve">. </w:t>
-      </w:r>
-      <w:r>
-        <w:rPr>
-          <w:rFonts w:ascii="Times New Roman" w:hAnsi="Times New Roman" w:cs="Times New Roman"/>
-          <w:sz w:val="24"/>
-          <w:szCs w:val="24"/>
-        </w:rPr>
-        <w:t>Disponível em: &lt;</w:t>
-      </w:r>
-      <w:r>
-        <w:rPr>
-          <w:rFonts w:ascii="Times New Roman" w:hAnsi="Times New Roman" w:cs="Times New Roman"/>
-          <w:sz w:val="24"/>
-          <w:szCs w:val="24"/>
-        </w:rPr>
-        <w:t>https://developer.mozilla.org/pt-BR/docs/Web/API/Cache</w:t>
-      </w:r>
-      <w:r>
-        <w:rPr>
-          <w:rFonts w:ascii="Times New Roman" w:hAnsi="Times New Roman" w:cs="Times New Roman"/>
-          <w:sz w:val="24"/>
-          <w:szCs w:val="24"/>
-        </w:rPr>
-        <w:t>&gt; Acesso em: 28 mai. 2017.</w:t>
-      </w:r>
-    </w:p>
-    <w:p>
-      <w:pPr>
-        <w:jc w:val="both"/>
-        <w:rPr>
-          <w:rFonts w:ascii="Times New Roman" w:hAnsi="Times New Roman" w:cs="Times New Roman"/>
-          <w:sz w:val="24"/>
-          <w:szCs w:val="24"/>
-        </w:rPr>
-      </w:pPr>
-    </w:p>
-    <w:p>
-      <w:pPr>
-        <w:jc w:val="both"/>
-        <w:rPr>
-          <w:rFonts w:ascii="Times New Roman" w:hAnsi="Times New Roman" w:cs="Times New Roman"/>
-          <w:sz w:val="24"/>
-          <w:szCs w:val="24"/>
-        </w:rPr>
-      </w:pPr>
-      <w:r>
-        <w:rPr>
-          <w:rFonts w:ascii="Times New Roman" w:hAnsi="Times New Roman" w:cs="Times New Roman"/>
-          <w:sz w:val="24"/>
-          <w:szCs w:val="24"/>
-          <w:lang w:val="en-US"/>
-        </w:rPr>
-        <w:t>MDN</w:t>
-      </w:r>
-      <w:r>
-        <w:rPr>
-          <w:rFonts w:ascii="Times New Roman" w:hAnsi="Times New Roman" w:cs="Times New Roman"/>
-          <w:sz w:val="24"/>
-          <w:szCs w:val="24"/>
-          <w:lang w:val="en-US"/>
-        </w:rPr>
-        <w:t xml:space="preserve"> b</w:t>
-      </w:r>
-      <w:r>
-        <w:rPr>
-          <w:rFonts w:ascii="Times New Roman" w:hAnsi="Times New Roman" w:cs="Times New Roman"/>
-          <w:sz w:val="24"/>
-          <w:szCs w:val="24"/>
-          <w:lang w:val="en-US"/>
-        </w:rPr>
         <w:t xml:space="preserve">, Mozilla Development Network. </w:t>
       </w:r>
       <w:r>
@@ -14729,7 +14743,6 @@
           <w:b/>
           <w:sz w:val="24"/>
           <w:szCs w:val="24"/>
-          <w:lang w:val="en-US"/>
         </w:rPr>
         <w:t>Cache</w:t>
       </w:r>
@@ -14738,36 +14751,8 @@
           <w:rFonts w:ascii="Times New Roman" w:hAnsi="Times New Roman" w:cs="Times New Roman"/>
           <w:sz w:val="24"/>
           <w:szCs w:val="24"/>
-          <w:lang w:val="en-US"/>
-        </w:rPr>
-        <w:t>,</w:t>
-      </w:r>
-      <w:r>
-        <w:rPr>
-          <w:rFonts w:ascii="Times New Roman" w:hAnsi="Times New Roman" w:cs="Times New Roman"/>
-          <w:sz w:val="24"/>
-          <w:szCs w:val="24"/>
-          <w:lang w:val="en-US"/>
-        </w:rPr>
-        <w:t xml:space="preserve"> </w:t>
-      </w:r>
-      <w:r>
-        <w:rPr>
-          <w:rFonts w:ascii="Times New Roman" w:hAnsi="Times New Roman" w:cs="Times New Roman"/>
-          <w:sz w:val="24"/>
-          <w:szCs w:val="24"/>
-          <w:lang w:val="en-US"/>
-        </w:rPr>
-        <w:t>18</w:t>
-      </w:r>
-      <w:r>
-        <w:rPr>
-          <w:rFonts w:ascii="Times New Roman" w:hAnsi="Times New Roman" w:cs="Times New Roman"/>
-          <w:sz w:val="24"/>
-          <w:szCs w:val="24"/>
-          <w:lang w:val="en-US"/>
-        </w:rPr>
-        <w:t xml:space="preserve"> abr. 2017. </w:t>
+        </w:rPr>
+        <w:t xml:space="preserve">, 18 abr. 2017. </w:t>
       </w:r>
       <w:r>
         <w:rPr>
@@ -14847,9 +14832,109 @@
           <w:b/>
           <w:sz w:val="24"/>
           <w:szCs w:val="24"/>
+        </w:rPr>
+        <w:t>Fetch API</w:t>
+      </w:r>
+      <w:r>
+        <w:rPr>
+          <w:rFonts w:ascii="Times New Roman" w:hAnsi="Times New Roman" w:cs="Times New Roman"/>
+          <w:sz w:val="24"/>
+          <w:szCs w:val="24"/>
+        </w:rPr>
+        <w:t>,</w:t>
+      </w:r>
+      <w:r>
+        <w:rPr>
+          <w:rFonts w:ascii="Times New Roman" w:hAnsi="Times New Roman" w:cs="Times New Roman"/>
+          <w:sz w:val="24"/>
+          <w:szCs w:val="24"/>
+        </w:rPr>
+        <w:t xml:space="preserve"> </w:t>
+      </w:r>
+      <w:r>
+        <w:rPr>
+          <w:rFonts w:ascii="Times New Roman" w:hAnsi="Times New Roman" w:cs="Times New Roman"/>
+          <w:sz w:val="24"/>
+          <w:szCs w:val="24"/>
+        </w:rPr>
+        <w:t>6 ago</w:t>
+      </w:r>
+      <w:r>
+        <w:rPr>
+          <w:rFonts w:ascii="Times New Roman" w:hAnsi="Times New Roman" w:cs="Times New Roman"/>
+          <w:sz w:val="24"/>
+          <w:szCs w:val="24"/>
+        </w:rPr>
+        <w:t xml:space="preserve">. </w:t>
+      </w:r>
+      <w:r>
+        <w:rPr>
+          <w:rFonts w:ascii="Times New Roman" w:hAnsi="Times New Roman" w:cs="Times New Roman"/>
+          <w:sz w:val="24"/>
+          <w:szCs w:val="24"/>
+        </w:rPr>
+        <w:t>2016</w:t>
+      </w:r>
+      <w:r>
+        <w:rPr>
+          <w:rFonts w:ascii="Times New Roman" w:hAnsi="Times New Roman" w:cs="Times New Roman"/>
+          <w:sz w:val="24"/>
+          <w:szCs w:val="24"/>
+        </w:rPr>
+        <w:t xml:space="preserve">. </w:t>
+      </w:r>
+      <w:r>
+        <w:rPr>
+          <w:rFonts w:ascii="Times New Roman" w:hAnsi="Times New Roman" w:cs="Times New Roman"/>
+          <w:sz w:val="24"/>
+          <w:szCs w:val="24"/>
+        </w:rPr>
+        <w:t>Disponível em: &lt;</w:t>
+      </w:r>
+      <w:r>
+        <w:rPr>
+          <w:rFonts w:ascii="Times New Roman" w:hAnsi="Times New Roman" w:cs="Times New Roman"/>
+          <w:sz w:val="24"/>
+          <w:szCs w:val="24"/>
+        </w:rPr>
+        <w:t>https://developer.mozilla.org/pt-BR/docs/Web/API/Fetch_API</w:t>
+      </w:r>
+      <w:r>
+        <w:rPr>
+          <w:rFonts w:ascii="Times New Roman" w:hAnsi="Times New Roman" w:cs="Times New Roman"/>
+          <w:sz w:val="24"/>
+          <w:szCs w:val="24"/>
+        </w:rPr>
+        <w:t>&gt; Acesso em: 28 mai. 2017.</w:t>
+      </w:r>
+    </w:p>
+    <w:p>
+      <w:pPr>
+        <w:jc w:val="both"/>
+        <w:rPr>
+          <w:rFonts w:ascii="Times New Roman" w:hAnsi="Times New Roman" w:cs="Times New Roman"/>
+          <w:sz w:val="24"/>
+          <w:szCs w:val="24"/>
+        </w:rPr>
+      </w:pPr>
+    </w:p>
+    <w:p>
+      <w:pPr>
+        <w:jc w:val="both"/>
+        <w:rPr>
+          <w:rFonts w:ascii="Times New Roman" w:hAnsi="Times New Roman" w:cs="Times New Roman"/>
+          <w:sz w:val="24"/>
+          <w:szCs w:val="24"/>
+        </w:rPr>
+      </w:pPr>
+      <w:r>
+        <w:rPr>
+          <w:rFonts w:ascii="Times New Roman" w:hAnsi="Times New Roman" w:cs="Times New Roman"/>
+          <w:sz w:val="24"/>
+          <w:szCs w:val="24"/>
           <w:lang w:val="en-US"/>
         </w:rPr>
-        <w:t>Fetch API</w:t>
+        <w:t>MDN</w:t>
       </w:r>
       <w:r>
         <w:rPr>
@@ -14858,7 +14943,7 @@
           <w:szCs w:val="24"/>
           <w:lang w:val="en-US"/>
         </w:rPr>
-        <w:t>,</w:t>
+        <w:t xml:space="preserve"> d</w:t>
       </w:r>
       <w:r>
         <w:rPr>
@@ -14867,8 +14952,213 @@
           <w:szCs w:val="24"/>
           <w:lang w:val="en-US"/>
         </w:rPr>
+        <w:t xml:space="preserve">, Mozilla Development Network. </w:t>
+      </w:r>
+      <w:r>
+        <w:rPr>
+          <w:rFonts w:ascii="Times New Roman" w:hAnsi="Times New Roman" w:cs="Times New Roman"/>
+          <w:b/>
+          <w:sz w:val="24"/>
+          <w:szCs w:val="24"/>
+        </w:rPr>
+        <w:t>IndexedDB</w:t>
+      </w:r>
+      <w:r>
+        <w:rPr>
+          <w:rFonts w:ascii="Times New Roman" w:hAnsi="Times New Roman" w:cs="Times New Roman"/>
+          <w:sz w:val="24"/>
+          <w:szCs w:val="24"/>
+        </w:rPr>
+        <w:t xml:space="preserve">, 11 abr. 2017. </w:t>
+      </w:r>
+      <w:r>
+        <w:rPr>
+          <w:rFonts w:ascii="Times New Roman" w:hAnsi="Times New Roman" w:cs="Times New Roman"/>
+          <w:sz w:val="24"/>
+          <w:szCs w:val="24"/>
+        </w:rPr>
+        <w:t>Disponível em: &lt;https://developer.mozilla.org/pt-BR/docs/IndexedDB</w:t>
+      </w:r>
+      <w:r>
+        <w:rPr>
+          <w:rFonts w:ascii="Times New Roman" w:hAnsi="Times New Roman" w:cs="Times New Roman"/>
+          <w:sz w:val="24"/>
+          <w:szCs w:val="24"/>
+        </w:rPr>
+        <w:t>&gt; Acesso em: 28 mai. 2017</w:t>
+      </w:r>
+    </w:p>
+    <w:p>
+      <w:pPr>
+        <w:jc w:val="both"/>
+        <w:rPr>
+          <w:rFonts w:ascii="Times New Roman" w:hAnsi="Times New Roman" w:cs="Times New Roman"/>
+          <w:sz w:val="24"/>
+          <w:szCs w:val="24"/>
+        </w:rPr>
+      </w:pPr>
+    </w:p>
+    <w:p>
+      <w:pPr>
+        <w:jc w:val="both"/>
+        <w:rPr>
+          <w:rFonts w:ascii="Times New Roman" w:hAnsi="Times New Roman" w:cs="Times New Roman"/>
+          <w:b/>
+          <w:sz w:val="24"/>
+          <w:szCs w:val="24"/>
+        </w:rPr>
+      </w:pPr>
+      <w:r>
+        <w:rPr>
+          <w:rFonts w:ascii="Times New Roman" w:hAnsi="Times New Roman" w:cs="Times New Roman"/>
+          <w:sz w:val="24"/>
+          <w:szCs w:val="24"/>
+          <w:lang w:val="en-US"/>
+        </w:rPr>
+        <w:t>MDN</w:t>
+      </w:r>
+      <w:r>
+        <w:rPr>
+          <w:rFonts w:ascii="Times New Roman" w:hAnsi="Times New Roman" w:cs="Times New Roman"/>
+          <w:sz w:val="24"/>
+          <w:szCs w:val="24"/>
+          <w:lang w:val="en-US"/>
+        </w:rPr>
+        <w:t xml:space="preserve"> e</w:t>
+      </w:r>
+      <w:r>
+        <w:rPr>
+          <w:rFonts w:ascii="Times New Roman" w:hAnsi="Times New Roman" w:cs="Times New Roman"/>
+          <w:sz w:val="24"/>
+          <w:szCs w:val="24"/>
+          <w:lang w:val="en-US"/>
+        </w:rPr>
+        <w:t xml:space="preserve">, Mozilla Development Network. </w:t>
+      </w:r>
+      <w:r>
+        <w:rPr>
+          <w:rFonts w:ascii="Times New Roman" w:hAnsi="Times New Roman" w:cs="Times New Roman"/>
+          <w:b/>
+          <w:sz w:val="24"/>
+          <w:szCs w:val="24"/>
+        </w:rPr>
+        <w:t>Web App Manifest</w:t>
+      </w:r>
+      <w:r>
+        <w:rPr>
+          <w:rFonts w:ascii="Times New Roman" w:hAnsi="Times New Roman" w:cs="Times New Roman"/>
+          <w:sz w:val="24"/>
+          <w:szCs w:val="24"/>
+        </w:rPr>
+        <w:t>, 31 ago. 2016. Disponível em: &lt;https://developer.mozilla.org/pt-BR/docs/Web/Manifest</w:t>
+      </w:r>
+      <w:r>
+        <w:rPr>
+          <w:rFonts w:ascii="Times New Roman" w:hAnsi="Times New Roman" w:cs="Times New Roman"/>
+          <w:sz w:val="24"/>
+          <w:szCs w:val="24"/>
+        </w:rPr>
+        <w:t>&gt; Acesso em: 27 mai. 2017.</w:t>
+      </w:r>
+      <w:r>
+        <w:rPr>
+          <w:rFonts w:ascii="Times New Roman" w:hAnsi="Times New Roman" w:cs="Times New Roman"/>
+          <w:b/>
+          <w:sz w:val="24"/>
+          <w:szCs w:val="24"/>
+        </w:rPr>
         <w:t xml:space="preserve"> </w:t>
       </w:r>
+    </w:p>
+    <w:p>
+      <w:pPr>
+        <w:jc w:val="both"/>
+        <w:rPr>
+          <w:rFonts w:ascii="Times New Roman" w:hAnsi="Times New Roman" w:cs="Times New Roman"/>
+          <w:b/>
+          <w:sz w:val="24"/>
+          <w:szCs w:val="24"/>
+        </w:rPr>
+      </w:pPr>
+    </w:p>
+    <w:p>
+      <w:pPr>
+        <w:jc w:val="both"/>
+        <w:rPr>
+          <w:rFonts w:ascii="Times New Roman" w:hAnsi="Times New Roman" w:cs="Times New Roman"/>
+          <w:sz w:val="24"/>
+          <w:szCs w:val="24"/>
+        </w:rPr>
+      </w:pPr>
+      <w:r>
+        <w:rPr>
+          <w:rFonts w:ascii="Times New Roman" w:hAnsi="Times New Roman" w:cs="Times New Roman"/>
+          <w:sz w:val="24"/>
+          <w:szCs w:val="24"/>
+        </w:rPr>
+        <w:t xml:space="preserve">OPUS, Opus Software. </w:t>
+      </w:r>
+      <w:r>
+        <w:rPr>
+          <w:rFonts w:ascii="Times New Roman" w:hAnsi="Times New Roman" w:cs="Times New Roman"/>
+          <w:b/>
+          <w:sz w:val="24"/>
+          <w:szCs w:val="24"/>
+        </w:rPr>
+        <w:t>Estatísticas de uso de celular no Brasil</w:t>
+      </w:r>
+      <w:r>
+        <w:rPr>
+          <w:rFonts w:ascii="Times New Roman" w:hAnsi="Times New Roman" w:cs="Times New Roman"/>
+          <w:sz w:val="24"/>
+          <w:szCs w:val="24"/>
+        </w:rPr>
+        <w:t>. 18 abr. 2016. Disponível em: &lt;</w:t>
+      </w:r>
+      <w:r>
+        <w:rPr>
+          <w:rFonts w:ascii="Times New Roman" w:hAnsi="Times New Roman" w:cs="Times New Roman"/>
+          <w:sz w:val="24"/>
+          <w:szCs w:val="24"/>
+        </w:rPr>
+        <w:t>https://www.opus-software.com.br/estatisticas-uso-celular-brasil/</w:t>
+      </w:r>
+      <w:r>
+        <w:rPr>
+          <w:rFonts w:ascii="Times New Roman" w:hAnsi="Times New Roman" w:cs="Times New Roman"/>
+          <w:sz w:val="24"/>
+          <w:szCs w:val="24"/>
+        </w:rPr>
+        <w:t xml:space="preserve">&gt; </w:t>
+      </w:r>
+      <w:r>
+        <w:rPr>
+          <w:rFonts w:ascii="Times New Roman" w:hAnsi="Times New Roman" w:cs="Times New Roman"/>
+          <w:sz w:val="24"/>
+          <w:szCs w:val="24"/>
+        </w:rPr>
+        <w:t>Acesso em: 15 mar. 2017.</w:t>
+      </w:r>
+    </w:p>
+    <w:p>
+      <w:pPr>
+        <w:jc w:val="both"/>
+        <w:rPr>
+          <w:rFonts w:ascii="Times New Roman" w:hAnsi="Times New Roman" w:cs="Times New Roman"/>
+          <w:sz w:val="24"/>
+          <w:szCs w:val="24"/>
+        </w:rPr>
+      </w:pPr>
+    </w:p>
+    <w:p>
+      <w:pPr>
+        <w:jc w:val="both"/>
+        <w:rPr>
+          <w:rFonts w:ascii="Times New Roman" w:hAnsi="Times New Roman" w:cs="Times New Roman"/>
+          <w:sz w:val="24"/>
+          <w:szCs w:val="24"/>
+        </w:rPr>
+      </w:pPr>
       <w:r>
         <w:rPr>
           <w:rFonts w:ascii="Times New Roman" w:hAnsi="Times New Roman" w:cs="Times New Roman"/>
@@ -14876,16 +15166,17 @@
           <w:szCs w:val="24"/>
           <w:lang w:val="en-US"/>
         </w:rPr>
-        <w:t>6 ago</w:t>
-      </w:r>
-      <w:r>
-        <w:rPr>
-          <w:rFonts w:ascii="Times New Roman" w:hAnsi="Times New Roman" w:cs="Times New Roman"/>
+        <w:t xml:space="preserve">OSMANI, Addy. </w:t>
+      </w:r>
+      <w:r>
+        <w:rPr>
+          <w:rFonts w:ascii="Times New Roman" w:hAnsi="Times New Roman" w:cs="Times New Roman"/>
+          <w:b/>
           <w:sz w:val="24"/>
           <w:szCs w:val="24"/>
           <w:lang w:val="en-US"/>
         </w:rPr>
-        <w:t xml:space="preserve">. </w:t>
+        <w:t>The App Shell Model</w:t>
       </w:r>
       <w:r>
         <w:rPr>
@@ -14894,250 +15185,6 @@
           <w:szCs w:val="24"/>
           <w:lang w:val="en-US"/>
         </w:rPr>
-        <w:t>2016</w:t>
-      </w:r>
-      <w:r>
-        <w:rPr>
-          <w:rFonts w:ascii="Times New Roman" w:hAnsi="Times New Roman" w:cs="Times New Roman"/>
-          <w:sz w:val="24"/>
-          <w:szCs w:val="24"/>
-          <w:lang w:val="en-US"/>
-        </w:rPr>
-        <w:t xml:space="preserve">. </w:t>
-      </w:r>
-      <w:r>
-        <w:rPr>
-          <w:rFonts w:ascii="Times New Roman" w:hAnsi="Times New Roman" w:cs="Times New Roman"/>
-          <w:sz w:val="24"/>
-          <w:szCs w:val="24"/>
-        </w:rPr>
-        <w:t>Disponível em: &lt;</w:t>
-      </w:r>
-      <w:r>
-        <w:rPr>
-          <w:rFonts w:ascii="Times New Roman" w:hAnsi="Times New Roman" w:cs="Times New Roman"/>
-          <w:sz w:val="24"/>
-          <w:szCs w:val="24"/>
-        </w:rPr>
-        <w:t>https://developer.mozilla.org/pt-BR/docs/Web/API/Fetch_API</w:t>
-      </w:r>
-      <w:r>
-        <w:rPr>
-          <w:rFonts w:ascii="Times New Roman" w:hAnsi="Times New Roman" w:cs="Times New Roman"/>
-          <w:sz w:val="24"/>
-          <w:szCs w:val="24"/>
-        </w:rPr>
-        <w:t>&gt; Acesso em: 28 mai. 2017.</w:t>
-      </w:r>
-    </w:p>
-    <w:p>
-      <w:pPr>
-        <w:jc w:val="both"/>
-        <w:rPr>
-          <w:rFonts w:ascii="Times New Roman" w:hAnsi="Times New Roman" w:cs="Times New Roman"/>
-          <w:sz w:val="24"/>
-          <w:szCs w:val="24"/>
-        </w:rPr>
-      </w:pPr>
-    </w:p>
-    <w:p>
-      <w:pPr>
-        <w:jc w:val="both"/>
-        <w:rPr>
-          <w:rFonts w:ascii="Times New Roman" w:hAnsi="Times New Roman" w:cs="Times New Roman"/>
-          <w:sz w:val="24"/>
-          <w:szCs w:val="24"/>
-        </w:rPr>
-      </w:pPr>
-      <w:r>
-        <w:rPr>
-          <w:rFonts w:ascii="Times New Roman" w:hAnsi="Times New Roman" w:cs="Times New Roman"/>
-          <w:sz w:val="24"/>
-          <w:szCs w:val="24"/>
-          <w:lang w:val="en-US"/>
-        </w:rPr>
-        <w:t>MDN</w:t>
-      </w:r>
-      <w:r>
-        <w:rPr>
-          <w:rFonts w:ascii="Times New Roman" w:hAnsi="Times New Roman" w:cs="Times New Roman"/>
-          <w:sz w:val="24"/>
-          <w:szCs w:val="24"/>
-          <w:lang w:val="en-US"/>
-        </w:rPr>
-        <w:t xml:space="preserve"> d</w:t>
-      </w:r>
-      <w:r>
-        <w:rPr>
-          <w:rFonts w:ascii="Times New Roman" w:hAnsi="Times New Roman" w:cs="Times New Roman"/>
-          <w:sz w:val="24"/>
-          <w:szCs w:val="24"/>
-          <w:lang w:val="en-US"/>
-        </w:rPr>
-        <w:t xml:space="preserve">, Mozilla Development Network. </w:t>
-      </w:r>
-      <w:r>
-        <w:rPr>
-          <w:rFonts w:ascii="Times New Roman" w:hAnsi="Times New Roman" w:cs="Times New Roman"/>
-          <w:b/>
-          <w:sz w:val="24"/>
-          <w:szCs w:val="24"/>
-          <w:lang w:val="en-US"/>
-        </w:rPr>
-        <w:t>IndexedDB</w:t>
-      </w:r>
-      <w:r>
-        <w:rPr>
-          <w:rFonts w:ascii="Times New Roman" w:hAnsi="Times New Roman" w:cs="Times New Roman"/>
-          <w:sz w:val="24"/>
-          <w:szCs w:val="24"/>
-          <w:lang w:val="en-US"/>
-        </w:rPr>
-        <w:t xml:space="preserve">, 11 abr. 2017. </w:t>
-      </w:r>
-      <w:r>
-        <w:rPr>
-          <w:rFonts w:ascii="Times New Roman" w:hAnsi="Times New Roman" w:cs="Times New Roman"/>
-          <w:sz w:val="24"/>
-          <w:szCs w:val="24"/>
-        </w:rPr>
-        <w:t>Disponível em: &lt;https://developer.mozilla.org/pt-BR/docs/IndexedDB</w:t>
-      </w:r>
-      <w:r>
-        <w:rPr>
-          <w:rFonts w:ascii="Times New Roman" w:hAnsi="Times New Roman" w:cs="Times New Roman"/>
-          <w:sz w:val="24"/>
-          <w:szCs w:val="24"/>
-        </w:rPr>
-        <w:t>&gt; Acesso em: 28 mai. 2017</w:t>
-      </w:r>
-    </w:p>
-    <w:p>
-      <w:pPr>
-        <w:jc w:val="both"/>
-        <w:rPr>
-          <w:rFonts w:ascii="Times New Roman" w:hAnsi="Times New Roman" w:cs="Times New Roman"/>
-          <w:sz w:val="24"/>
-          <w:szCs w:val="24"/>
-        </w:rPr>
-      </w:pPr>
-    </w:p>
-    <w:p>
-      <w:pPr>
-        <w:jc w:val="both"/>
-        <w:rPr>
-          <w:rFonts w:ascii="Times New Roman" w:hAnsi="Times New Roman" w:cs="Times New Roman"/>
-          <w:sz w:val="24"/>
-          <w:szCs w:val="24"/>
-        </w:rPr>
-      </w:pPr>
-      <w:r>
-        <w:rPr>
-          <w:rFonts w:ascii="Times New Roman" w:hAnsi="Times New Roman" w:cs="Times New Roman"/>
-          <w:sz w:val="24"/>
-          <w:szCs w:val="24"/>
-          <w:lang w:val="en-US"/>
-        </w:rPr>
-        <w:t>MDN</w:t>
-      </w:r>
-      <w:r>
-        <w:rPr>
-          <w:rFonts w:ascii="Times New Roman" w:hAnsi="Times New Roman" w:cs="Times New Roman"/>
-          <w:sz w:val="24"/>
-          <w:szCs w:val="24"/>
-          <w:lang w:val="en-US"/>
-        </w:rPr>
-        <w:t xml:space="preserve"> e</w:t>
-      </w:r>
-      <w:r>
-        <w:rPr>
-          <w:rFonts w:ascii="Times New Roman" w:hAnsi="Times New Roman" w:cs="Times New Roman"/>
-          <w:sz w:val="24"/>
-          <w:szCs w:val="24"/>
-          <w:lang w:val="en-US"/>
-        </w:rPr>
-        <w:t xml:space="preserve">, Mozilla Development Network. </w:t>
-      </w:r>
-      <w:r>
-        <w:rPr>
-          <w:rFonts w:ascii="Times New Roman" w:hAnsi="Times New Roman" w:cs="Times New Roman"/>
-          <w:b/>
-          <w:sz w:val="24"/>
-          <w:szCs w:val="24"/>
-        </w:rPr>
-        <w:t>Web App Manifest</w:t>
-      </w:r>
-      <w:r>
-        <w:rPr>
-          <w:rFonts w:ascii="Times New Roman" w:hAnsi="Times New Roman" w:cs="Times New Roman"/>
-          <w:sz w:val="24"/>
-          <w:szCs w:val="24"/>
-        </w:rPr>
-        <w:t>, 31 ago. 2016. Disponível em: &lt;https://developer.mozilla.org/pt-BR/docs/Web/Manifest</w:t>
-      </w:r>
-      <w:r>
-        <w:rPr>
-          <w:rFonts w:ascii="Times New Roman" w:hAnsi="Times New Roman" w:cs="Times New Roman"/>
-          <w:sz w:val="24"/>
-          <w:szCs w:val="24"/>
-        </w:rPr>
-        <w:t>&gt; Acesso em: 27 mai. 2017.</w:t>
-      </w:r>
-      <w:r>
-        <w:rPr>
-          <w:rFonts w:ascii="Times New Roman" w:hAnsi="Times New Roman" w:cs="Times New Roman"/>
-          <w:b/>
-          <w:sz w:val="24"/>
-          <w:szCs w:val="24"/>
-        </w:rPr>
-        <w:t xml:space="preserve"> </w:t>
-      </w:r>
-    </w:p>
-    <w:p>
-      <w:pPr>
-        <w:jc w:val="both"/>
-        <w:rPr>
-          <w:rFonts w:ascii="Times New Roman" w:hAnsi="Times New Roman" w:cs="Times New Roman"/>
-          <w:sz w:val="24"/>
-          <w:szCs w:val="24"/>
-        </w:rPr>
-      </w:pPr>
-    </w:p>
-    <w:p>
-      <w:pPr>
-        <w:jc w:val="both"/>
-        <w:rPr>
-          <w:rFonts w:ascii="Times New Roman" w:hAnsi="Times New Roman" w:cs="Times New Roman"/>
-          <w:sz w:val="24"/>
-          <w:szCs w:val="24"/>
-        </w:rPr>
-      </w:pPr>
-      <w:r>
-        <w:rPr>
-          <w:rFonts w:ascii="Times New Roman" w:hAnsi="Times New Roman" w:cs="Times New Roman"/>
-          <w:sz w:val="24"/>
-          <w:szCs w:val="24"/>
-          <w:lang w:val="en-US"/>
-        </w:rPr>
-        <w:t xml:space="preserve">OSMANI, Addy. </w:t>
-      </w:r>
-      <w:r>
-        <w:rPr>
-          <w:rFonts w:ascii="Times New Roman" w:hAnsi="Times New Roman" w:cs="Times New Roman"/>
-          <w:b/>
-          <w:sz w:val="24"/>
-          <w:szCs w:val="24"/>
-          <w:lang w:val="en-US"/>
-        </w:rPr>
-        <w:t>The App Shell Model</w:t>
-      </w:r>
-      <w:r>
-        <w:rPr>
-          <w:rFonts w:ascii="Times New Roman" w:hAnsi="Times New Roman" w:cs="Times New Roman"/>
-          <w:sz w:val="24"/>
-          <w:szCs w:val="24"/>
-          <w:lang w:val="en-US"/>
-        </w:rPr>
         <w:t xml:space="preserve">, 9 fev. 2017. </w:t>
       </w:r>
       <w:r>
@@ -15145,18 +15192,8 @@
           <w:rFonts w:ascii="Times New Roman" w:hAnsi="Times New Roman" w:cs="Times New Roman"/>
           <w:sz w:val="24"/>
           <w:szCs w:val="24"/>
-          <w:lang w:val="en-US"/>
-        </w:rPr>
-        <w:t>Disponível em: &lt;https://developers.google.com/web/fundamentals/archit</w:t>
-      </w:r>
-      <w:r>
-        <w:rPr>
-          <w:rFonts w:ascii="Times New Roman" w:hAnsi="Times New Roman" w:cs="Times New Roman"/>
-          <w:sz w:val="24"/>
-          <w:szCs w:val="24"/>
-          <w:lang w:val="en-US"/>
-        </w:rPr>
-        <w:t>ecture/app</w:t>
+        </w:rPr>
+        <w:t>Disponível em: &lt;https://developers.google.com/web/fundamentals/architecture/app</w:t>
       </w:r>
       <w:r>
         <w:rPr>

</xml_diff>